<commit_message>
Updated Header for Organization
3 of 20
</commit_message>
<xml_diff>
--- a/WPF/Problem Solving/Carroll_Daniel_ProblemSolving.docx
+++ b/WPF/Problem Solving/Carroll_Daniel_ProblemSolving.docx
@@ -89,6 +89,82 @@
 
 <file path=word/header1.xml><?xml version="1.0" encoding="utf-8"?>
 <w:hdr xmlns:wpc="http://schemas.microsoft.com/office/word/2010/wordprocessingCanvas" xmlns:mo="http://schemas.microsoft.com/office/mac/office/2008/main" xmlns:mc="http://schemas.openxmlformats.org/markup-compatibility/2006" xmlns:mv="urn:schemas-microsoft-com:mac:vml" xmlns:o="urn:schemas-microsoft-com:office:office" xmlns:r="http://schemas.openxmlformats.org/officeDocument/2006/relationships" xmlns:m="http://schemas.openxmlformats.org/officeDocument/2006/math" xmlns:v="urn:schemas-microsoft-com:vml" xmlns:wp14="http://schemas.microsoft.com/office/word/2010/wordprocessingDrawing" xmlns:wp="http://schemas.openxmlformats.org/drawingml/2006/wordprocessingDrawing" xmlns:w10="urn:schemas-microsoft-com:office:word" xmlns:w="http://schemas.openxmlformats.org/wordprocessingml/2006/main" xmlns:w14="http://schemas.microsoft.com/office/word/2010/wordml" xmlns:wpg="http://schemas.microsoft.com/office/word/2010/wordprocessingGroup" xmlns:wpi="http://schemas.microsoft.com/office/word/2010/wordprocessingInk" xmlns:wne="http://schemas.microsoft.com/office/word/2006/wordml" xmlns:wps="http://schemas.microsoft.com/office/word/2010/wordprocessingShape" mc:Ignorable="w14 wp14">
+  <w:sdt>
+    <w:sdtPr>
+      <w:rPr>
+        <w:rFonts w:ascii="Cambria" w:hAnsi="Cambria"/>
+      </w:rPr>
+      <w:alias w:val="Title"/>
+      <w:id w:val="77547040"/>
+      <w:placeholder>
+        <w:docPart w:val="A0B26384D0918E4A9AB8F7885F23791A"/>
+      </w:placeholder>
+      <w:dataBinding w:prefixMappings="xmlns:ns0='http://schemas.openxmlformats.org/package/2006/metadata/core-properties' xmlns:ns1='http://purl.org/dc/elements/1.1/'" w:xpath="/ns0:coreProperties[1]/ns1:title[1]" w:storeItemID="{6C3C8BC8-F283-45AE-878A-BAB7291924A1}"/>
+      <w:text/>
+    </w:sdtPr>
+    <w:sdtContent>
+      <w:p>
+        <w:pPr>
+          <w:pStyle w:val="Header"/>
+          <w:pBdr>
+            <w:between w:val="single" w:sz="4" w:space="1" w:color="4F81BD" w:themeColor="accent1"/>
+          </w:pBdr>
+          <w:spacing w:line="276" w:lineRule="auto"/>
+          <w:jc w:val="center"/>
+          <w:rPr>
+            <w:rFonts w:ascii="Cambria" w:hAnsi="Cambria"/>
+          </w:rPr>
+        </w:pPr>
+        <w:r>
+          <w:rPr>
+            <w:rFonts w:ascii="Cambria" w:hAnsi="Cambria"/>
+          </w:rPr>
+          <w:t xml:space="preserve">Daniel Carroll  10 July 2013  </w:t>
+        </w:r>
+      </w:p>
+    </w:sdtContent>
+  </w:sdt>
+  <w:sdt>
+    <w:sdtPr>
+      <w:rPr>
+        <w:rFonts w:ascii="Cambria" w:hAnsi="Cambria"/>
+      </w:rPr>
+      <w:alias w:val="Date"/>
+      <w:id w:val="77547044"/>
+      <w:placeholder>
+        <w:docPart w:val="7F37A8813900B641BEF0A5983F001A22"/>
+      </w:placeholder>
+      <w:showingPlcHdr/>
+      <w:dataBinding w:prefixMappings="xmlns:ns0='http://schemas.microsoft.com/office/2006/coverPageProps'" w:xpath="/ns0:CoverPageProperties[1]/ns0:PublishDate[1]" w:storeItemID="{55AF091B-3C7A-41E3-B477-F2FDAA23CFDA}"/>
+      <w:date>
+        <w:dateFormat w:val="MMMM d, yyyy"/>
+        <w:lid w:val="en-US"/>
+        <w:storeMappedDataAs w:val="dateTime"/>
+        <w:calendar w:val="gregorian"/>
+      </w:date>
+    </w:sdtPr>
+    <w:sdtContent>
+      <w:p>
+        <w:pPr>
+          <w:pStyle w:val="Header"/>
+          <w:pBdr>
+            <w:between w:val="single" w:sz="4" w:space="1" w:color="4F81BD" w:themeColor="accent1"/>
+          </w:pBdr>
+          <w:spacing w:line="276" w:lineRule="auto"/>
+          <w:jc w:val="center"/>
+          <w:rPr>
+            <w:rFonts w:ascii="Cambria" w:hAnsi="Cambria"/>
+          </w:rPr>
+        </w:pPr>
+        <w:r>
+          <w:rPr>
+            <w:rFonts w:ascii="Cambria" w:hAnsi="Cambria"/>
+          </w:rPr>
+          <w:t>[Type the date]</w:t>
+        </w:r>
+      </w:p>
+    </w:sdtContent>
+  </w:sdt>
   <w:p>
     <w:pPr>
       <w:pStyle w:val="Header"/>
@@ -99,18 +175,49 @@
 
 <file path=word/header2.xml><?xml version="1.0" encoding="utf-8"?>
 <w:hdr xmlns:wpc="http://schemas.microsoft.com/office/word/2010/wordprocessingCanvas" xmlns:mo="http://schemas.microsoft.com/office/mac/office/2008/main" xmlns:mc="http://schemas.openxmlformats.org/markup-compatibility/2006" xmlns:mv="urn:schemas-microsoft-com:mac:vml" xmlns:o="urn:schemas-microsoft-com:office:office" xmlns:r="http://schemas.openxmlformats.org/officeDocument/2006/relationships" xmlns:m="http://schemas.openxmlformats.org/officeDocument/2006/math" xmlns:v="urn:schemas-microsoft-com:vml" xmlns:wp14="http://schemas.microsoft.com/office/word/2010/wordprocessingDrawing" xmlns:wp="http://schemas.openxmlformats.org/drawingml/2006/wordprocessingDrawing" xmlns:w10="urn:schemas-microsoft-com:office:word" xmlns:w="http://schemas.openxmlformats.org/wordprocessingml/2006/main" xmlns:w14="http://schemas.microsoft.com/office/word/2010/wordml" xmlns:wpg="http://schemas.microsoft.com/office/word/2010/wordprocessingGroup" xmlns:wpi="http://schemas.microsoft.com/office/word/2010/wordprocessingInk" xmlns:wne="http://schemas.microsoft.com/office/word/2006/wordml" xmlns:wps="http://schemas.microsoft.com/office/word/2010/wordprocessingShape" mc:Ignorable="w14 wp14">
+  <w:sdt>
+    <w:sdtPr>
+      <w:rPr>
+        <w:rFonts w:ascii="Cambria" w:hAnsi="Cambria"/>
+      </w:rPr>
+      <w:alias w:val="Title"/>
+      <w:id w:val="405505546"/>
+      <w:placeholder>
+        <w:docPart w:val="2090268A6D516049819B7816285B42A7"/>
+      </w:placeholder>
+      <w:dataBinding w:prefixMappings="xmlns:ns0='http://schemas.openxmlformats.org/package/2006/metadata/core-properties' xmlns:ns1='http://purl.org/dc/elements/1.1/'" w:xpath="/ns0:coreProperties[1]/ns1:title[1]" w:storeItemID="{6C3C8BC8-F283-45AE-878A-BAB7291924A1}"/>
+      <w:text/>
+    </w:sdtPr>
+    <w:sdtContent>
+      <w:p>
+        <w:pPr>
+          <w:pStyle w:val="Header"/>
+          <w:pBdr>
+            <w:between w:val="single" w:sz="4" w:space="1" w:color="4F81BD" w:themeColor="accent1"/>
+          </w:pBdr>
+          <w:spacing w:line="276" w:lineRule="auto"/>
+          <w:jc w:val="center"/>
+          <w:rPr>
+            <w:rFonts w:ascii="Cambria" w:hAnsi="Cambria"/>
+          </w:rPr>
+        </w:pPr>
+        <w:r>
+          <w:rPr>
+            <w:rFonts w:ascii="Cambria" w:hAnsi="Cambria"/>
+          </w:rPr>
+          <w:t xml:space="preserve">Daniel Carroll  10 July 2013  </w:t>
+        </w:r>
+      </w:p>
+    </w:sdtContent>
+  </w:sdt>
   <w:p>
     <w:pPr>
       <w:pStyle w:val="Header"/>
+      <w:jc w:val="center"/>
     </w:pPr>
     <w:r>
-      <w:t xml:space="preserve">Daniel Carroll, 10 July 2013, WPF, Problem </w:t>
+      <w:t>Class: Web Programming Fundamentals, Assignment: Problem Solving</w:t>
     </w:r>
-    <w:r>
-      <w:t>Solving</w:t>
-    </w:r>
-    <w:bookmarkStart w:id="0" w:name="_GoBack"/>
-    <w:bookmarkEnd w:id="0"/>
   </w:p>
 </w:hdr>
 </file>
@@ -579,6 +686,563 @@
     <w:rsid w:val="008D56F1"/>
   </w:style>
 </w:styles>
+</file>
+
+<file path=word/glossary/document.xml><?xml version="1.0" encoding="utf-8"?>
+<w:glossaryDocument xmlns:wpc="http://schemas.microsoft.com/office/word/2010/wordprocessingCanvas" xmlns:mo="http://schemas.microsoft.com/office/mac/office/2008/main" xmlns:mc="http://schemas.openxmlformats.org/markup-compatibility/2006" xmlns:mv="urn:schemas-microsoft-com:mac:vml" xmlns:o="urn:schemas-microsoft-com:office:office" xmlns:r="http://schemas.openxmlformats.org/officeDocument/2006/relationships" xmlns:m="http://schemas.openxmlformats.org/officeDocument/2006/math" xmlns:v="urn:schemas-microsoft-com:vml" xmlns:wp14="http://schemas.microsoft.com/office/word/2010/wordprocessingDrawing" xmlns:wp="http://schemas.openxmlformats.org/drawingml/2006/wordprocessingDrawing" xmlns:w10="urn:schemas-microsoft-com:office:word" xmlns:w="http://schemas.openxmlformats.org/wordprocessingml/2006/main" xmlns:w14="http://schemas.microsoft.com/office/word/2010/wordml" xmlns:wpg="http://schemas.microsoft.com/office/word/2010/wordprocessingGroup" xmlns:wpi="http://schemas.microsoft.com/office/word/2010/wordprocessingInk" xmlns:wne="http://schemas.microsoft.com/office/word/2006/wordml" xmlns:wps="http://schemas.microsoft.com/office/word/2010/wordprocessingShape" mc:Ignorable="w14 wp14">
+  <w:docParts>
+    <w:docPart>
+      <w:docPartPr>
+        <w:name w:val="A0B26384D0918E4A9AB8F7885F23791A"/>
+        <w:category>
+          <w:name w:val="General"/>
+          <w:gallery w:val="placeholder"/>
+        </w:category>
+        <w:types>
+          <w:type w:val="bbPlcHdr"/>
+        </w:types>
+        <w:behaviors>
+          <w:behavior w:val="content"/>
+        </w:behaviors>
+        <w:guid w:val="{A870154E-A2B1-BD40-A4A3-C7D299656AA4}"/>
+      </w:docPartPr>
+      <w:docPartBody>
+        <w:p>
+          <w:pPr>
+            <w:pStyle w:val="A0B26384D0918E4A9AB8F7885F23791A"/>
+          </w:pPr>
+          <w:r>
+            <w:t>[Type the document title]</w:t>
+          </w:r>
+        </w:p>
+      </w:docPartBody>
+    </w:docPart>
+    <w:docPart>
+      <w:docPartPr>
+        <w:name w:val="7F37A8813900B641BEF0A5983F001A22"/>
+        <w:category>
+          <w:name w:val="General"/>
+          <w:gallery w:val="placeholder"/>
+        </w:category>
+        <w:types>
+          <w:type w:val="bbPlcHdr"/>
+        </w:types>
+        <w:behaviors>
+          <w:behavior w:val="content"/>
+        </w:behaviors>
+        <w:guid w:val="{475FD993-96E9-9441-91F0-8BAB12BAAE00}"/>
+      </w:docPartPr>
+      <w:docPartBody>
+        <w:p>
+          <w:pPr>
+            <w:pStyle w:val="7F37A8813900B641BEF0A5983F001A22"/>
+          </w:pPr>
+          <w:r>
+            <w:t>[Pick the date]</w:t>
+          </w:r>
+        </w:p>
+      </w:docPartBody>
+    </w:docPart>
+  </w:docParts>
+</w:glossaryDocument>
+</file>
+
+<file path=word/glossary/fontTable.xml><?xml version="1.0" encoding="utf-8"?>
+<w:fonts xmlns:mc="http://schemas.openxmlformats.org/markup-compatibility/2006" xmlns:r="http://schemas.openxmlformats.org/officeDocument/2006/relationships" xmlns:w="http://schemas.openxmlformats.org/wordprocessingml/2006/main" xmlns:w14="http://schemas.microsoft.com/office/word/2010/wordml" mc:Ignorable="w14">
+  <w:font w:name="Times New Roman">
+    <w:panose1 w:val="02020603050405020304"/>
+    <w:charset w:val="00"/>
+    <w:family w:val="auto"/>
+    <w:pitch w:val="variable"/>
+    <w:sig w:usb0="E0002AFF" w:usb1="C0007841" w:usb2="00000009" w:usb3="00000000" w:csb0="000001FF" w:csb1="00000000"/>
+  </w:font>
+  <w:font w:name="ＭＳ 明朝">
+    <w:panose1 w:val="00000000000000000000"/>
+    <w:charset w:val="80"/>
+    <w:family w:val="roman"/>
+    <w:notTrueType/>
+    <w:pitch w:val="fixed"/>
+    <w:sig w:usb0="00000001" w:usb1="08070000" w:usb2="00000010" w:usb3="00000000" w:csb0="00020000" w:csb1="00000000"/>
+  </w:font>
+  <w:font w:name="Cambria">
+    <w:panose1 w:val="02040503050406030204"/>
+    <w:charset w:val="00"/>
+    <w:family w:val="auto"/>
+    <w:pitch w:val="variable"/>
+    <w:sig w:usb0="E00002FF" w:usb1="400004FF" w:usb2="00000000" w:usb3="00000000" w:csb0="0000019F" w:csb1="00000000"/>
+  </w:font>
+  <w:font w:name="Arial">
+    <w:panose1 w:val="020B0604020202020204"/>
+    <w:charset w:val="00"/>
+    <w:family w:val="auto"/>
+    <w:pitch w:val="variable"/>
+    <w:sig w:usb0="E0002AFF" w:usb1="C0007843" w:usb2="00000009" w:usb3="00000000" w:csb0="000001FF" w:csb1="00000000"/>
+  </w:font>
+  <w:font w:name="ＭＳ ゴシック">
+    <w:panose1 w:val="00000000000000000000"/>
+    <w:charset w:val="80"/>
+    <w:family w:val="modern"/>
+    <w:notTrueType/>
+    <w:pitch w:val="fixed"/>
+    <w:sig w:usb0="00000001" w:usb1="08070000" w:usb2="00000010" w:usb3="00000000" w:csb0="00020000" w:csb1="00000000"/>
+  </w:font>
+  <w:font w:name="Calibri">
+    <w:panose1 w:val="020F0502020204030204"/>
+    <w:charset w:val="00"/>
+    <w:family w:val="auto"/>
+    <w:pitch w:val="variable"/>
+    <w:sig w:usb0="E10002FF" w:usb1="4000ACFF" w:usb2="00000009" w:usb3="00000000" w:csb0="0000019F" w:csb1="00000000"/>
+  </w:font>
+</w:fonts>
+</file>
+
+<file path=word/glossary/settings.xml><?xml version="1.0" encoding="utf-8"?>
+<w:settings xmlns:mc="http://schemas.openxmlformats.org/markup-compatibility/2006" xmlns:o="urn:schemas-microsoft-com:office:office" xmlns:r="http://schemas.openxmlformats.org/officeDocument/2006/relationships" xmlns:m="http://schemas.openxmlformats.org/officeDocument/2006/math" xmlns:v="urn:schemas-microsoft-com:vml" xmlns:w10="urn:schemas-microsoft-com:office:word" xmlns:w="http://schemas.openxmlformats.org/wordprocessingml/2006/main" xmlns:w14="http://schemas.microsoft.com/office/word/2010/wordml" xmlns:sl="http://schemas.openxmlformats.org/schemaLibrary/2006/main" mc:Ignorable="w14">
+  <w:view w:val="normal"/>
+  <w:defaultTabStop w:val="720"/>
+  <w:characterSpacingControl w:val="doNotCompress"/>
+  <w:compat>
+    <w:useFELayout/>
+    <w:compatSetting w:name="compatibilityMode" w:uri="http://schemas.microsoft.com/office/word" w:val="14"/>
+    <w:compatSetting w:name="overrideTableStyleFontSizeAndJustification" w:uri="http://schemas.microsoft.com/office/word" w:val="1"/>
+    <w:compatSetting w:name="enableOpenTypeFeatures" w:uri="http://schemas.microsoft.com/office/word" w:val="1"/>
+    <w:compatSetting w:name="doNotFlipMirrorIndents" w:uri="http://schemas.microsoft.com/office/word" w:val="1"/>
+  </w:compat>
+  <w:rsids>
+    <w:rsidRoot w:val="005D16FC"/>
+    <w:rsid w:val="005D16FC"/>
+  </w:rsids>
+  <m:mathPr>
+    <m:mathFont m:val="Cambria Math"/>
+    <m:brkBin m:val="before"/>
+    <m:brkBinSub m:val="--"/>
+    <m:smallFrac m:val="0"/>
+    <m:dispDef/>
+    <m:lMargin m:val="0"/>
+    <m:rMargin m:val="0"/>
+    <m:defJc m:val="centerGroup"/>
+    <m:wrapIndent m:val="1440"/>
+    <m:intLim m:val="subSup"/>
+    <m:naryLim m:val="undOvr"/>
+  </m:mathPr>
+  <w:themeFontLang w:val="en-US" w:eastAsia="ja-JP"/>
+  <w:clrSchemeMapping w:bg1="light1" w:t1="dark1" w:bg2="light2" w:t2="dark2" w:accent1="accent1" w:accent2="accent2" w:accent3="accent3" w:accent4="accent4" w:accent5="accent5" w:accent6="accent6" w:hyperlink="hyperlink" w:followedHyperlink="followedHyperlink"/>
+  <w:doNotAutoCompressPictures/>
+  <w:decimalSymbol w:val="."/>
+  <w:listSeparator w:val=","/>
+  <w14:defaultImageDpi w14:val="300"/>
+</w:settings>
+</file>
+
+<file path=word/glossary/styles.xml><?xml version="1.0" encoding="utf-8"?>
+<w:styles xmlns:mc="http://schemas.openxmlformats.org/markup-compatibility/2006" xmlns:r="http://schemas.openxmlformats.org/officeDocument/2006/relationships" xmlns:w="http://schemas.openxmlformats.org/wordprocessingml/2006/main" xmlns:w14="http://schemas.microsoft.com/office/word/2010/wordml" mc:Ignorable="w14">
+  <w:docDefaults>
+    <w:rPrDefault>
+      <w:rPr>
+        <w:rFonts w:asciiTheme="minorHAnsi" w:eastAsiaTheme="minorEastAsia" w:hAnsiTheme="minorHAnsi" w:cstheme="minorBidi"/>
+        <w:sz w:val="24"/>
+        <w:szCs w:val="24"/>
+        <w:lang w:val="en-US" w:eastAsia="ja-JP" w:bidi="ar-SA"/>
+      </w:rPr>
+    </w:rPrDefault>
+    <w:pPrDefault/>
+  </w:docDefaults>
+  <w:latentStyles w:defLockedState="0" w:defUIPriority="99" w:defSemiHidden="1" w:defUnhideWhenUsed="1" w:defQFormat="0" w:count="276">
+    <w:lsdException w:name="Normal" w:semiHidden="0" w:uiPriority="0" w:unhideWhenUsed="0" w:qFormat="1"/>
+    <w:lsdException w:name="heading 1" w:semiHidden="0" w:uiPriority="9" w:unhideWhenUsed="0" w:qFormat="1"/>
+    <w:lsdException w:name="heading 2" w:uiPriority="9" w:qFormat="1"/>
+    <w:lsdException w:name="heading 3" w:uiPriority="9" w:qFormat="1"/>
+    <w:lsdException w:name="heading 4" w:uiPriority="9" w:qFormat="1"/>
+    <w:lsdException w:name="heading 5" w:uiPriority="9" w:qFormat="1"/>
+    <w:lsdException w:name="heading 6" w:uiPriority="9" w:qFormat="1"/>
+    <w:lsdException w:name="heading 7" w:uiPriority="9" w:qFormat="1"/>
+    <w:lsdException w:name="heading 8" w:uiPriority="9" w:qFormat="1"/>
+    <w:lsdException w:name="heading 9" w:uiPriority="9" w:qFormat="1"/>
+    <w:lsdException w:name="toc 1" w:uiPriority="39"/>
+    <w:lsdException w:name="toc 2" w:uiPriority="39"/>
+    <w:lsdException w:name="toc 3" w:uiPriority="39"/>
+    <w:lsdException w:name="toc 4" w:uiPriority="39"/>
+    <w:lsdException w:name="toc 5" w:uiPriority="39"/>
+    <w:lsdException w:name="toc 6" w:uiPriority="39"/>
+    <w:lsdException w:name="toc 7" w:uiPriority="39"/>
+    <w:lsdException w:name="toc 8" w:uiPriority="39"/>
+    <w:lsdException w:name="toc 9" w:uiPriority="39"/>
+    <w:lsdException w:name="caption" w:uiPriority="35" w:qFormat="1"/>
+    <w:lsdException w:name="Title" w:semiHidden="0" w:uiPriority="10" w:unhideWhenUsed="0" w:qFormat="1"/>
+    <w:lsdException w:name="Default Paragraph Font" w:uiPriority="1"/>
+    <w:lsdException w:name="Subtitle" w:semiHidden="0" w:uiPriority="11" w:unhideWhenUsed="0" w:qFormat="1"/>
+    <w:lsdException w:name="Strong" w:semiHidden="0" w:uiPriority="22" w:unhideWhenUsed="0" w:qFormat="1"/>
+    <w:lsdException w:name="Emphasis" w:semiHidden="0" w:uiPriority="20" w:unhideWhenUsed="0" w:qFormat="1"/>
+    <w:lsdException w:name="Table Grid" w:semiHidden="0" w:uiPriority="59" w:unhideWhenUsed="0"/>
+    <w:lsdException w:name="Placeholder Text" w:unhideWhenUsed="0"/>
+    <w:lsdException w:name="No Spacing" w:semiHidden="0" w:uiPriority="1" w:unhideWhenUsed="0" w:qFormat="1"/>
+    <w:lsdException w:name="Light Shading" w:semiHidden="0" w:uiPriority="60" w:unhideWhenUsed="0"/>
+    <w:lsdException w:name="Light List" w:semiHidden="0" w:uiPriority="61" w:unhideWhenUsed="0"/>
+    <w:lsdException w:name="Light Grid" w:semiHidden="0" w:uiPriority="62" w:unhideWhenUsed="0"/>
+    <w:lsdException w:name="Medium Shading 1" w:semiHidden="0" w:uiPriority="63" w:unhideWhenUsed="0"/>
+    <w:lsdException w:name="Medium Shading 2" w:semiHidden="0" w:uiPriority="64" w:unhideWhenUsed="0"/>
+    <w:lsdException w:name="Medium List 1" w:semiHidden="0" w:uiPriority="65" w:unhideWhenUsed="0"/>
+    <w:lsdException w:name="Medium List 2" w:semiHidden="0" w:uiPriority="66" w:unhideWhenUsed="0"/>
+    <w:lsdException w:name="Medium Grid 1" w:semiHidden="0" w:uiPriority="67" w:unhideWhenUsed="0"/>
+    <w:lsdException w:name="Medium Grid 2" w:semiHidden="0" w:uiPriority="68" w:unhideWhenUsed="0"/>
+    <w:lsdException w:name="Medium Grid 3" w:semiHidden="0" w:uiPriority="69" w:unhideWhenUsed="0"/>
+    <w:lsdException w:name="Dark List" w:semiHidden="0" w:uiPriority="70" w:unhideWhenUsed="0"/>
+    <w:lsdException w:name="Colorful Shading" w:semiHidden="0" w:uiPriority="71" w:unhideWhenUsed="0"/>
+    <w:lsdException w:name="Colorful List" w:semiHidden="0" w:uiPriority="72" w:unhideWhenUsed="0"/>
+    <w:lsdException w:name="Colorful Grid" w:semiHidden="0" w:uiPriority="73" w:unhideWhenUsed="0"/>
+    <w:lsdException w:name="Light Shading Accent 1" w:semiHidden="0" w:uiPriority="60" w:unhideWhenUsed="0"/>
+    <w:lsdException w:name="Light List Accent 1" w:semiHidden="0" w:uiPriority="61" w:unhideWhenUsed="0"/>
+    <w:lsdException w:name="Light Grid Accent 1" w:semiHidden="0" w:uiPriority="62" w:unhideWhenUsed="0"/>
+    <w:lsdException w:name="Medium Shading 1 Accent 1" w:semiHidden="0" w:uiPriority="63" w:unhideWhenUsed="0"/>
+    <w:lsdException w:name="Medium Shading 2 Accent 1" w:semiHidden="0" w:uiPriority="64" w:unhideWhenUsed="0"/>
+    <w:lsdException w:name="Medium List 1 Accent 1" w:semiHidden="0" w:uiPriority="65" w:unhideWhenUsed="0"/>
+    <w:lsdException w:name="Revision" w:unhideWhenUsed="0"/>
+    <w:lsdException w:name="List Paragraph" w:semiHidden="0" w:uiPriority="34" w:unhideWhenUsed="0" w:qFormat="1"/>
+    <w:lsdException w:name="Quote" w:semiHidden="0" w:uiPriority="29" w:unhideWhenUsed="0" w:qFormat="1"/>
+    <w:lsdException w:name="Intense Quote" w:semiHidden="0" w:uiPriority="30" w:unhideWhenUsed="0" w:qFormat="1"/>
+    <w:lsdException w:name="Medium List 2 Accent 1" w:semiHidden="0" w:uiPriority="66" w:unhideWhenUsed="0"/>
+    <w:lsdException w:name="Medium Grid 1 Accent 1" w:semiHidden="0" w:uiPriority="67" w:unhideWhenUsed="0"/>
+    <w:lsdException w:name="Medium Grid 2 Accent 1" w:semiHidden="0" w:uiPriority="68" w:unhideWhenUsed="0"/>
+    <w:lsdException w:name="Medium Grid 3 Accent 1" w:semiHidden="0" w:uiPriority="69" w:unhideWhenUsed="0"/>
+    <w:lsdException w:name="Dark List Accent 1" w:semiHidden="0" w:uiPriority="70" w:unhideWhenUsed="0"/>
+    <w:lsdException w:name="Colorful Shading Accent 1" w:semiHidden="0" w:uiPriority="71" w:unhideWhenUsed="0"/>
+    <w:lsdException w:name="Colorful List Accent 1" w:semiHidden="0" w:uiPriority="72" w:unhideWhenUsed="0"/>
+    <w:lsdException w:name="Colorful Grid Accent 1" w:semiHidden="0" w:uiPriority="73" w:unhideWhenUsed="0"/>
+    <w:lsdException w:name="Light Shading Accent 2" w:semiHidden="0" w:uiPriority="60" w:unhideWhenUsed="0"/>
+    <w:lsdException w:name="Light List Accent 2" w:semiHidden="0" w:uiPriority="61" w:unhideWhenUsed="0"/>
+    <w:lsdException w:name="Light Grid Accent 2" w:semiHidden="0" w:uiPriority="62" w:unhideWhenUsed="0"/>
+    <w:lsdException w:name="Medium Shading 1 Accent 2" w:semiHidden="0" w:uiPriority="63" w:unhideWhenUsed="0"/>
+    <w:lsdException w:name="Medium Shading 2 Accent 2" w:semiHidden="0" w:uiPriority="64" w:unhideWhenUsed="0"/>
+    <w:lsdException w:name="Medium List 1 Accent 2" w:semiHidden="0" w:uiPriority="65" w:unhideWhenUsed="0"/>
+    <w:lsdException w:name="Medium List 2 Accent 2" w:semiHidden="0" w:uiPriority="66" w:unhideWhenUsed="0"/>
+    <w:lsdException w:name="Medium Grid 1 Accent 2" w:semiHidden="0" w:uiPriority="67" w:unhideWhenUsed="0"/>
+    <w:lsdException w:name="Medium Grid 2 Accent 2" w:semiHidden="0" w:uiPriority="68" w:unhideWhenUsed="0"/>
+    <w:lsdException w:name="Medium Grid 3 Accent 2" w:semiHidden="0" w:uiPriority="69" w:unhideWhenUsed="0"/>
+    <w:lsdException w:name="Dark List Accent 2" w:semiHidden="0" w:uiPriority="70" w:unhideWhenUsed="0"/>
+    <w:lsdException w:name="Colorful Shading Accent 2" w:semiHidden="0" w:uiPriority="71" w:unhideWhenUsed="0"/>
+    <w:lsdException w:name="Colorful List Accent 2" w:semiHidden="0" w:uiPriority="72" w:unhideWhenUsed="0"/>
+    <w:lsdException w:name="Colorful Grid Accent 2" w:semiHidden="0" w:uiPriority="73" w:unhideWhenUsed="0"/>
+    <w:lsdException w:name="Light Shading Accent 3" w:semiHidden="0" w:uiPriority="60" w:unhideWhenUsed="0"/>
+    <w:lsdException w:name="Light List Accent 3" w:semiHidden="0" w:uiPriority="61" w:unhideWhenUsed="0"/>
+    <w:lsdException w:name="Light Grid Accent 3" w:semiHidden="0" w:uiPriority="62" w:unhideWhenUsed="0"/>
+    <w:lsdException w:name="Medium Shading 1 Accent 3" w:semiHidden="0" w:uiPriority="63" w:unhideWhenUsed="0"/>
+    <w:lsdException w:name="Medium Shading 2 Accent 3" w:semiHidden="0" w:uiPriority="64" w:unhideWhenUsed="0"/>
+    <w:lsdException w:name="Medium List 1 Accent 3" w:semiHidden="0" w:uiPriority="65" w:unhideWhenUsed="0"/>
+    <w:lsdException w:name="Medium List 2 Accent 3" w:semiHidden="0" w:uiPriority="66" w:unhideWhenUsed="0"/>
+    <w:lsdException w:name="Medium Grid 1 Accent 3" w:semiHidden="0" w:uiPriority="67" w:unhideWhenUsed="0"/>
+    <w:lsdException w:name="Medium Grid 2 Accent 3" w:semiHidden="0" w:uiPriority="68" w:unhideWhenUsed="0"/>
+    <w:lsdException w:name="Medium Grid 3 Accent 3" w:semiHidden="0" w:uiPriority="69" w:unhideWhenUsed="0"/>
+    <w:lsdException w:name="Dark List Accent 3" w:semiHidden="0" w:uiPriority="70" w:unhideWhenUsed="0"/>
+    <w:lsdException w:name="Colorful Shading Accent 3" w:semiHidden="0" w:uiPriority="71" w:unhideWhenUsed="0"/>
+    <w:lsdException w:name="Colorful List Accent 3" w:semiHidden="0" w:uiPriority="72" w:unhideWhenUsed="0"/>
+    <w:lsdException w:name="Colorful Grid Accent 3" w:semiHidden="0" w:uiPriority="73" w:unhideWhenUsed="0"/>
+    <w:lsdException w:name="Light Shading Accent 4" w:semiHidden="0" w:uiPriority="60" w:unhideWhenUsed="0"/>
+    <w:lsdException w:name="Light List Accent 4" w:semiHidden="0" w:uiPriority="61" w:unhideWhenUsed="0"/>
+    <w:lsdException w:name="Light Grid Accent 4" w:semiHidden="0" w:uiPriority="62" w:unhideWhenUsed="0"/>
+    <w:lsdException w:name="Medium Shading 1 Accent 4" w:semiHidden="0" w:uiPriority="63" w:unhideWhenUsed="0"/>
+    <w:lsdException w:name="Medium Shading 2 Accent 4" w:semiHidden="0" w:uiPriority="64" w:unhideWhenUsed="0"/>
+    <w:lsdException w:name="Medium List 1 Accent 4" w:semiHidden="0" w:uiPriority="65" w:unhideWhenUsed="0"/>
+    <w:lsdException w:name="Medium List 2 Accent 4" w:semiHidden="0" w:uiPriority="66" w:unhideWhenUsed="0"/>
+    <w:lsdException w:name="Medium Grid 1 Accent 4" w:semiHidden="0" w:uiPriority="67" w:unhideWhenUsed="0"/>
+    <w:lsdException w:name="Medium Grid 2 Accent 4" w:semiHidden="0" w:uiPriority="68" w:unhideWhenUsed="0"/>
+    <w:lsdException w:name="Medium Grid 3 Accent 4" w:semiHidden="0" w:uiPriority="69" w:unhideWhenUsed="0"/>
+    <w:lsdException w:name="Dark List Accent 4" w:semiHidden="0" w:uiPriority="70" w:unhideWhenUsed="0"/>
+    <w:lsdException w:name="Colorful Shading Accent 4" w:semiHidden="0" w:uiPriority="71" w:unhideWhenUsed="0"/>
+    <w:lsdException w:name="Colorful List Accent 4" w:semiHidden="0" w:uiPriority="72" w:unhideWhenUsed="0"/>
+    <w:lsdException w:name="Colorful Grid Accent 4" w:semiHidden="0" w:uiPriority="73" w:unhideWhenUsed="0"/>
+    <w:lsdException w:name="Light Shading Accent 5" w:semiHidden="0" w:uiPriority="60" w:unhideWhenUsed="0"/>
+    <w:lsdException w:name="Light List Accent 5" w:semiHidden="0" w:uiPriority="61" w:unhideWhenUsed="0"/>
+    <w:lsdException w:name="Light Grid Accent 5" w:semiHidden="0" w:uiPriority="62" w:unhideWhenUsed="0"/>
+    <w:lsdException w:name="Medium Shading 1 Accent 5" w:semiHidden="0" w:uiPriority="63" w:unhideWhenUsed="0"/>
+    <w:lsdException w:name="Medium Shading 2 Accent 5" w:semiHidden="0" w:uiPriority="64" w:unhideWhenUsed="0"/>
+    <w:lsdException w:name="Medium List 1 Accent 5" w:semiHidden="0" w:uiPriority="65" w:unhideWhenUsed="0"/>
+    <w:lsdException w:name="Medium List 2 Accent 5" w:semiHidden="0" w:uiPriority="66" w:unhideWhenUsed="0"/>
+    <w:lsdException w:name="Medium Grid 1 Accent 5" w:semiHidden="0" w:uiPriority="67" w:unhideWhenUsed="0"/>
+    <w:lsdException w:name="Medium Grid 2 Accent 5" w:semiHidden="0" w:uiPriority="68" w:unhideWhenUsed="0"/>
+    <w:lsdException w:name="Medium Grid 3 Accent 5" w:semiHidden="0" w:uiPriority="69" w:unhideWhenUsed="0"/>
+    <w:lsdException w:name="Dark List Accent 5" w:semiHidden="0" w:uiPriority="70" w:unhideWhenUsed="0"/>
+    <w:lsdException w:name="Colorful Shading Accent 5" w:semiHidden="0" w:uiPriority="71" w:unhideWhenUsed="0"/>
+    <w:lsdException w:name="Colorful List Accent 5" w:semiHidden="0" w:uiPriority="72" w:unhideWhenUsed="0"/>
+    <w:lsdException w:name="Colorful Grid Accent 5" w:semiHidden="0" w:uiPriority="73" w:unhideWhenUsed="0"/>
+    <w:lsdException w:name="Light Shading Accent 6" w:semiHidden="0" w:uiPriority="60" w:unhideWhenUsed="0"/>
+    <w:lsdException w:name="Light List Accent 6" w:semiHidden="0" w:uiPriority="61" w:unhideWhenUsed="0"/>
+    <w:lsdException w:name="Light Grid Accent 6" w:semiHidden="0" w:uiPriority="62" w:unhideWhenUsed="0"/>
+    <w:lsdException w:name="Medium Shading 1 Accent 6" w:semiHidden="0" w:uiPriority="63" w:unhideWhenUsed="0"/>
+    <w:lsdException w:name="Medium Shading 2 Accent 6" w:semiHidden="0" w:uiPriority="64" w:unhideWhenUsed="0"/>
+    <w:lsdException w:name="Medium List 1 Accent 6" w:semiHidden="0" w:uiPriority="65" w:unhideWhenUsed="0"/>
+    <w:lsdException w:name="Medium List 2 Accent 6" w:semiHidden="0" w:uiPriority="66" w:unhideWhenUsed="0"/>
+    <w:lsdException w:name="Medium Grid 1 Accent 6" w:semiHidden="0" w:uiPriority="67" w:unhideWhenUsed="0"/>
+    <w:lsdException w:name="Medium Grid 2 Accent 6" w:semiHidden="0" w:uiPriority="68" w:unhideWhenUsed="0"/>
+    <w:lsdException w:name="Medium Grid 3 Accent 6" w:semiHidden="0" w:uiPriority="69" w:unhideWhenUsed="0"/>
+    <w:lsdException w:name="Dark List Accent 6" w:semiHidden="0" w:uiPriority="70" w:unhideWhenUsed="0"/>
+    <w:lsdException w:name="Colorful Shading Accent 6" w:semiHidden="0" w:uiPriority="71" w:unhideWhenUsed="0"/>
+    <w:lsdException w:name="Colorful List Accent 6" w:semiHidden="0" w:uiPriority="72" w:unhideWhenUsed="0"/>
+    <w:lsdException w:name="Colorful Grid Accent 6" w:semiHidden="0" w:uiPriority="73" w:unhideWhenUsed="0"/>
+    <w:lsdException w:name="Subtle Emphasis" w:semiHidden="0" w:uiPriority="19" w:unhideWhenUsed="0" w:qFormat="1"/>
+    <w:lsdException w:name="Intense Emphasis" w:semiHidden="0" w:uiPriority="21" w:unhideWhenUsed="0" w:qFormat="1"/>
+    <w:lsdException w:name="Subtle Reference" w:semiHidden="0" w:uiPriority="31" w:unhideWhenUsed="0" w:qFormat="1"/>
+    <w:lsdException w:name="Intense Reference" w:semiHidden="0" w:uiPriority="32" w:unhideWhenUsed="0" w:qFormat="1"/>
+    <w:lsdException w:name="Book Title" w:semiHidden="0" w:uiPriority="33" w:unhideWhenUsed="0" w:qFormat="1"/>
+    <w:lsdException w:name="Bibliography" w:uiPriority="37"/>
+    <w:lsdException w:name="TOC Heading" w:uiPriority="39" w:qFormat="1"/>
+  </w:latentStyles>
+  <w:style w:type="paragraph" w:default="1" w:styleId="Normal">
+    <w:name w:val="Normal"/>
+    <w:qFormat/>
+  </w:style>
+  <w:style w:type="character" w:default="1" w:styleId="DefaultParagraphFont">
+    <w:name w:val="Default Paragraph Font"/>
+    <w:uiPriority w:val="1"/>
+    <w:semiHidden/>
+    <w:unhideWhenUsed/>
+  </w:style>
+  <w:style w:type="table" w:default="1" w:styleId="TableNormal">
+    <w:name w:val="Normal Table"/>
+    <w:uiPriority w:val="99"/>
+    <w:semiHidden/>
+    <w:unhideWhenUsed/>
+    <w:tblPr>
+      <w:tblInd w:w="0" w:type="dxa"/>
+      <w:tblCellMar>
+        <w:top w:w="0" w:type="dxa"/>
+        <w:left w:w="108" w:type="dxa"/>
+        <w:bottom w:w="0" w:type="dxa"/>
+        <w:right w:w="108" w:type="dxa"/>
+      </w:tblCellMar>
+    </w:tblPr>
+  </w:style>
+  <w:style w:type="numbering" w:default="1" w:styleId="NoList">
+    <w:name w:val="No List"/>
+    <w:uiPriority w:val="99"/>
+    <w:semiHidden/>
+    <w:unhideWhenUsed/>
+  </w:style>
+  <w:style w:type="paragraph" w:customStyle="1" w:styleId="A0B26384D0918E4A9AB8F7885F23791A">
+    <w:name w:val="A0B26384D0918E4A9AB8F7885F23791A"/>
+    <w:rsid w:val="005D16FC"/>
+  </w:style>
+  <w:style w:type="paragraph" w:customStyle="1" w:styleId="7F37A8813900B641BEF0A5983F001A22">
+    <w:name w:val="7F37A8813900B641BEF0A5983F001A22"/>
+    <w:rsid w:val="005D16FC"/>
+  </w:style>
+  <w:style w:type="paragraph" w:customStyle="1" w:styleId="2090268A6D516049819B7816285B42A7">
+    <w:name w:val="2090268A6D516049819B7816285B42A7"/>
+    <w:rsid w:val="005D16FC"/>
+  </w:style>
+  <w:style w:type="paragraph" w:customStyle="1" w:styleId="6DB9B77E7709EB4AA8552F3A873BF991">
+    <w:name w:val="6DB9B77E7709EB4AA8552F3A873BF991"/>
+    <w:rsid w:val="005D16FC"/>
+  </w:style>
+</w:styles>
+</file>
+
+<file path=word/glossary/stylesWithEffects.xml><?xml version="1.0" encoding="utf-8"?>
+<w:styles xmlns:wpc="http://schemas.microsoft.com/office/word/2010/wordprocessingCanvas" xmlns:mo="http://schemas.microsoft.com/office/mac/office/2008/main" xmlns:mc="http://schemas.openxmlformats.org/markup-compatibility/2006" xmlns:mv="urn:schemas-microsoft-com:mac:vml" xmlns:o="urn:schemas-microsoft-com:office:office" xmlns:r="http://schemas.openxmlformats.org/officeDocument/2006/relationships" xmlns:m="http://schemas.openxmlformats.org/officeDocument/2006/math" xmlns:v="urn:schemas-microsoft-com:vml" xmlns:wp14="http://schemas.microsoft.com/office/word/2010/wordprocessingDrawing" xmlns:wp="http://schemas.openxmlformats.org/drawingml/2006/wordprocessingDrawing" xmlns:w10="urn:schemas-microsoft-com:office:word" xmlns:w="http://schemas.openxmlformats.org/wordprocessingml/2006/main" xmlns:w14="http://schemas.microsoft.com/office/word/2010/wordml" xmlns:wpg="http://schemas.microsoft.com/office/word/2010/wordprocessingGroup" xmlns:wpi="http://schemas.microsoft.com/office/word/2010/wordprocessingInk" xmlns:wne="http://schemas.microsoft.com/office/word/2006/wordml" xmlns:wps="http://schemas.microsoft.com/office/word/2010/wordprocessingShape" mc:Ignorable="w14 wp14">
+  <w:docDefaults>
+    <w:rPrDefault>
+      <w:rPr>
+        <w:rFonts w:asciiTheme="minorHAnsi" w:eastAsiaTheme="minorEastAsia" w:hAnsiTheme="minorHAnsi" w:cstheme="minorBidi"/>
+        <w:sz w:val="24"/>
+        <w:szCs w:val="24"/>
+        <w:lang w:val="en-US" w:eastAsia="ja-JP" w:bidi="ar-SA"/>
+      </w:rPr>
+    </w:rPrDefault>
+    <w:pPrDefault/>
+  </w:docDefaults>
+  <w:latentStyles w:defLockedState="0" w:defUIPriority="99" w:defSemiHidden="1" w:defUnhideWhenUsed="1" w:defQFormat="0" w:count="276">
+    <w:lsdException w:name="Normal" w:semiHidden="0" w:uiPriority="0" w:unhideWhenUsed="0" w:qFormat="1"/>
+    <w:lsdException w:name="heading 1" w:semiHidden="0" w:uiPriority="9" w:unhideWhenUsed="0" w:qFormat="1"/>
+    <w:lsdException w:name="heading 2" w:uiPriority="9" w:qFormat="1"/>
+    <w:lsdException w:name="heading 3" w:uiPriority="9" w:qFormat="1"/>
+    <w:lsdException w:name="heading 4" w:uiPriority="9" w:qFormat="1"/>
+    <w:lsdException w:name="heading 5" w:uiPriority="9" w:qFormat="1"/>
+    <w:lsdException w:name="heading 6" w:uiPriority="9" w:qFormat="1"/>
+    <w:lsdException w:name="heading 7" w:uiPriority="9" w:qFormat="1"/>
+    <w:lsdException w:name="heading 8" w:uiPriority="9" w:qFormat="1"/>
+    <w:lsdException w:name="heading 9" w:uiPriority="9" w:qFormat="1"/>
+    <w:lsdException w:name="toc 1" w:uiPriority="39"/>
+    <w:lsdException w:name="toc 2" w:uiPriority="39"/>
+    <w:lsdException w:name="toc 3" w:uiPriority="39"/>
+    <w:lsdException w:name="toc 4" w:uiPriority="39"/>
+    <w:lsdException w:name="toc 5" w:uiPriority="39"/>
+    <w:lsdException w:name="toc 6" w:uiPriority="39"/>
+    <w:lsdException w:name="toc 7" w:uiPriority="39"/>
+    <w:lsdException w:name="toc 8" w:uiPriority="39"/>
+    <w:lsdException w:name="toc 9" w:uiPriority="39"/>
+    <w:lsdException w:name="caption" w:uiPriority="35" w:qFormat="1"/>
+    <w:lsdException w:name="Title" w:semiHidden="0" w:uiPriority="10" w:unhideWhenUsed="0" w:qFormat="1"/>
+    <w:lsdException w:name="Default Paragraph Font" w:uiPriority="1"/>
+    <w:lsdException w:name="Subtitle" w:semiHidden="0" w:uiPriority="11" w:unhideWhenUsed="0" w:qFormat="1"/>
+    <w:lsdException w:name="Strong" w:semiHidden="0" w:uiPriority="22" w:unhideWhenUsed="0" w:qFormat="1"/>
+    <w:lsdException w:name="Emphasis" w:semiHidden="0" w:uiPriority="20" w:unhideWhenUsed="0" w:qFormat="1"/>
+    <w:lsdException w:name="Table Grid" w:semiHidden="0" w:uiPriority="59" w:unhideWhenUsed="0"/>
+    <w:lsdException w:name="Placeholder Text" w:unhideWhenUsed="0"/>
+    <w:lsdException w:name="No Spacing" w:semiHidden="0" w:uiPriority="1" w:unhideWhenUsed="0" w:qFormat="1"/>
+    <w:lsdException w:name="Light Shading" w:semiHidden="0" w:uiPriority="60" w:unhideWhenUsed="0"/>
+    <w:lsdException w:name="Light List" w:semiHidden="0" w:uiPriority="61" w:unhideWhenUsed="0"/>
+    <w:lsdException w:name="Light Grid" w:semiHidden="0" w:uiPriority="62" w:unhideWhenUsed="0"/>
+    <w:lsdException w:name="Medium Shading 1" w:semiHidden="0" w:uiPriority="63" w:unhideWhenUsed="0"/>
+    <w:lsdException w:name="Medium Shading 2" w:semiHidden="0" w:uiPriority="64" w:unhideWhenUsed="0"/>
+    <w:lsdException w:name="Medium List 1" w:semiHidden="0" w:uiPriority="65" w:unhideWhenUsed="0"/>
+    <w:lsdException w:name="Medium List 2" w:semiHidden="0" w:uiPriority="66" w:unhideWhenUsed="0"/>
+    <w:lsdException w:name="Medium Grid 1" w:semiHidden="0" w:uiPriority="67" w:unhideWhenUsed="0"/>
+    <w:lsdException w:name="Medium Grid 2" w:semiHidden="0" w:uiPriority="68" w:unhideWhenUsed="0"/>
+    <w:lsdException w:name="Medium Grid 3" w:semiHidden="0" w:uiPriority="69" w:unhideWhenUsed="0"/>
+    <w:lsdException w:name="Dark List" w:semiHidden="0" w:uiPriority="70" w:unhideWhenUsed="0"/>
+    <w:lsdException w:name="Colorful Shading" w:semiHidden="0" w:uiPriority="71" w:unhideWhenUsed="0"/>
+    <w:lsdException w:name="Colorful List" w:semiHidden="0" w:uiPriority="72" w:unhideWhenUsed="0"/>
+    <w:lsdException w:name="Colorful Grid" w:semiHidden="0" w:uiPriority="73" w:unhideWhenUsed="0"/>
+    <w:lsdException w:name="Light Shading Accent 1" w:semiHidden="0" w:uiPriority="60" w:unhideWhenUsed="0"/>
+    <w:lsdException w:name="Light List Accent 1" w:semiHidden="0" w:uiPriority="61" w:unhideWhenUsed="0"/>
+    <w:lsdException w:name="Light Grid Accent 1" w:semiHidden="0" w:uiPriority="62" w:unhideWhenUsed="0"/>
+    <w:lsdException w:name="Medium Shading 1 Accent 1" w:semiHidden="0" w:uiPriority="63" w:unhideWhenUsed="0"/>
+    <w:lsdException w:name="Medium Shading 2 Accent 1" w:semiHidden="0" w:uiPriority="64" w:unhideWhenUsed="0"/>
+    <w:lsdException w:name="Medium List 1 Accent 1" w:semiHidden="0" w:uiPriority="65" w:unhideWhenUsed="0"/>
+    <w:lsdException w:name="Revision" w:unhideWhenUsed="0"/>
+    <w:lsdException w:name="List Paragraph" w:semiHidden="0" w:uiPriority="34" w:unhideWhenUsed="0" w:qFormat="1"/>
+    <w:lsdException w:name="Quote" w:semiHidden="0" w:uiPriority="29" w:unhideWhenUsed="0" w:qFormat="1"/>
+    <w:lsdException w:name="Intense Quote" w:semiHidden="0" w:uiPriority="30" w:unhideWhenUsed="0" w:qFormat="1"/>
+    <w:lsdException w:name="Medium List 2 Accent 1" w:semiHidden="0" w:uiPriority="66" w:unhideWhenUsed="0"/>
+    <w:lsdException w:name="Medium Grid 1 Accent 1" w:semiHidden="0" w:uiPriority="67" w:unhideWhenUsed="0"/>
+    <w:lsdException w:name="Medium Grid 2 Accent 1" w:semiHidden="0" w:uiPriority="68" w:unhideWhenUsed="0"/>
+    <w:lsdException w:name="Medium Grid 3 Accent 1" w:semiHidden="0" w:uiPriority="69" w:unhideWhenUsed="0"/>
+    <w:lsdException w:name="Dark List Accent 1" w:semiHidden="0" w:uiPriority="70" w:unhideWhenUsed="0"/>
+    <w:lsdException w:name="Colorful Shading Accent 1" w:semiHidden="0" w:uiPriority="71" w:unhideWhenUsed="0"/>
+    <w:lsdException w:name="Colorful List Accent 1" w:semiHidden="0" w:uiPriority="72" w:unhideWhenUsed="0"/>
+    <w:lsdException w:name="Colorful Grid Accent 1" w:semiHidden="0" w:uiPriority="73" w:unhideWhenUsed="0"/>
+    <w:lsdException w:name="Light Shading Accent 2" w:semiHidden="0" w:uiPriority="60" w:unhideWhenUsed="0"/>
+    <w:lsdException w:name="Light List Accent 2" w:semiHidden="0" w:uiPriority="61" w:unhideWhenUsed="0"/>
+    <w:lsdException w:name="Light Grid Accent 2" w:semiHidden="0" w:uiPriority="62" w:unhideWhenUsed="0"/>
+    <w:lsdException w:name="Medium Shading 1 Accent 2" w:semiHidden="0" w:uiPriority="63" w:unhideWhenUsed="0"/>
+    <w:lsdException w:name="Medium Shading 2 Accent 2" w:semiHidden="0" w:uiPriority="64" w:unhideWhenUsed="0"/>
+    <w:lsdException w:name="Medium List 1 Accent 2" w:semiHidden="0" w:uiPriority="65" w:unhideWhenUsed="0"/>
+    <w:lsdException w:name="Medium List 2 Accent 2" w:semiHidden="0" w:uiPriority="66" w:unhideWhenUsed="0"/>
+    <w:lsdException w:name="Medium Grid 1 Accent 2" w:semiHidden="0" w:uiPriority="67" w:unhideWhenUsed="0"/>
+    <w:lsdException w:name="Medium Grid 2 Accent 2" w:semiHidden="0" w:uiPriority="68" w:unhideWhenUsed="0"/>
+    <w:lsdException w:name="Medium Grid 3 Accent 2" w:semiHidden="0" w:uiPriority="69" w:unhideWhenUsed="0"/>
+    <w:lsdException w:name="Dark List Accent 2" w:semiHidden="0" w:uiPriority="70" w:unhideWhenUsed="0"/>
+    <w:lsdException w:name="Colorful Shading Accent 2" w:semiHidden="0" w:uiPriority="71" w:unhideWhenUsed="0"/>
+    <w:lsdException w:name="Colorful List Accent 2" w:semiHidden="0" w:uiPriority="72" w:unhideWhenUsed="0"/>
+    <w:lsdException w:name="Colorful Grid Accent 2" w:semiHidden="0" w:uiPriority="73" w:unhideWhenUsed="0"/>
+    <w:lsdException w:name="Light Shading Accent 3" w:semiHidden="0" w:uiPriority="60" w:unhideWhenUsed="0"/>
+    <w:lsdException w:name="Light List Accent 3" w:semiHidden="0" w:uiPriority="61" w:unhideWhenUsed="0"/>
+    <w:lsdException w:name="Light Grid Accent 3" w:semiHidden="0" w:uiPriority="62" w:unhideWhenUsed="0"/>
+    <w:lsdException w:name="Medium Shading 1 Accent 3" w:semiHidden="0" w:uiPriority="63" w:unhideWhenUsed="0"/>
+    <w:lsdException w:name="Medium Shading 2 Accent 3" w:semiHidden="0" w:uiPriority="64" w:unhideWhenUsed="0"/>
+    <w:lsdException w:name="Medium List 1 Accent 3" w:semiHidden="0" w:uiPriority="65" w:unhideWhenUsed="0"/>
+    <w:lsdException w:name="Medium List 2 Accent 3" w:semiHidden="0" w:uiPriority="66" w:unhideWhenUsed="0"/>
+    <w:lsdException w:name="Medium Grid 1 Accent 3" w:semiHidden="0" w:uiPriority="67" w:unhideWhenUsed="0"/>
+    <w:lsdException w:name="Medium Grid 2 Accent 3" w:semiHidden="0" w:uiPriority="68" w:unhideWhenUsed="0"/>
+    <w:lsdException w:name="Medium Grid 3 Accent 3" w:semiHidden="0" w:uiPriority="69" w:unhideWhenUsed="0"/>
+    <w:lsdException w:name="Dark List Accent 3" w:semiHidden="0" w:uiPriority="70" w:unhideWhenUsed="0"/>
+    <w:lsdException w:name="Colorful Shading Accent 3" w:semiHidden="0" w:uiPriority="71" w:unhideWhenUsed="0"/>
+    <w:lsdException w:name="Colorful List Accent 3" w:semiHidden="0" w:uiPriority="72" w:unhideWhenUsed="0"/>
+    <w:lsdException w:name="Colorful Grid Accent 3" w:semiHidden="0" w:uiPriority="73" w:unhideWhenUsed="0"/>
+    <w:lsdException w:name="Light Shading Accent 4" w:semiHidden="0" w:uiPriority="60" w:unhideWhenUsed="0"/>
+    <w:lsdException w:name="Light List Accent 4" w:semiHidden="0" w:uiPriority="61" w:unhideWhenUsed="0"/>
+    <w:lsdException w:name="Light Grid Accent 4" w:semiHidden="0" w:uiPriority="62" w:unhideWhenUsed="0"/>
+    <w:lsdException w:name="Medium Shading 1 Accent 4" w:semiHidden="0" w:uiPriority="63" w:unhideWhenUsed="0"/>
+    <w:lsdException w:name="Medium Shading 2 Accent 4" w:semiHidden="0" w:uiPriority="64" w:unhideWhenUsed="0"/>
+    <w:lsdException w:name="Medium List 1 Accent 4" w:semiHidden="0" w:uiPriority="65" w:unhideWhenUsed="0"/>
+    <w:lsdException w:name="Medium List 2 Accent 4" w:semiHidden="0" w:uiPriority="66" w:unhideWhenUsed="0"/>
+    <w:lsdException w:name="Medium Grid 1 Accent 4" w:semiHidden="0" w:uiPriority="67" w:unhideWhenUsed="0"/>
+    <w:lsdException w:name="Medium Grid 2 Accent 4" w:semiHidden="0" w:uiPriority="68" w:unhideWhenUsed="0"/>
+    <w:lsdException w:name="Medium Grid 3 Accent 4" w:semiHidden="0" w:uiPriority="69" w:unhideWhenUsed="0"/>
+    <w:lsdException w:name="Dark List Accent 4" w:semiHidden="0" w:uiPriority="70" w:unhideWhenUsed="0"/>
+    <w:lsdException w:name="Colorful Shading Accent 4" w:semiHidden="0" w:uiPriority="71" w:unhideWhenUsed="0"/>
+    <w:lsdException w:name="Colorful List Accent 4" w:semiHidden="0" w:uiPriority="72" w:unhideWhenUsed="0"/>
+    <w:lsdException w:name="Colorful Grid Accent 4" w:semiHidden="0" w:uiPriority="73" w:unhideWhenUsed="0"/>
+    <w:lsdException w:name="Light Shading Accent 5" w:semiHidden="0" w:uiPriority="60" w:unhideWhenUsed="0"/>
+    <w:lsdException w:name="Light List Accent 5" w:semiHidden="0" w:uiPriority="61" w:unhideWhenUsed="0"/>
+    <w:lsdException w:name="Light Grid Accent 5" w:semiHidden="0" w:uiPriority="62" w:unhideWhenUsed="0"/>
+    <w:lsdException w:name="Medium Shading 1 Accent 5" w:semiHidden="0" w:uiPriority="63" w:unhideWhenUsed="0"/>
+    <w:lsdException w:name="Medium Shading 2 Accent 5" w:semiHidden="0" w:uiPriority="64" w:unhideWhenUsed="0"/>
+    <w:lsdException w:name="Medium List 1 Accent 5" w:semiHidden="0" w:uiPriority="65" w:unhideWhenUsed="0"/>
+    <w:lsdException w:name="Medium List 2 Accent 5" w:semiHidden="0" w:uiPriority="66" w:unhideWhenUsed="0"/>
+    <w:lsdException w:name="Medium Grid 1 Accent 5" w:semiHidden="0" w:uiPriority="67" w:unhideWhenUsed="0"/>
+    <w:lsdException w:name="Medium Grid 2 Accent 5" w:semiHidden="0" w:uiPriority="68" w:unhideWhenUsed="0"/>
+    <w:lsdException w:name="Medium Grid 3 Accent 5" w:semiHidden="0" w:uiPriority="69" w:unhideWhenUsed="0"/>
+    <w:lsdException w:name="Dark List Accent 5" w:semiHidden="0" w:uiPriority="70" w:unhideWhenUsed="0"/>
+    <w:lsdException w:name="Colorful Shading Accent 5" w:semiHidden="0" w:uiPriority="71" w:unhideWhenUsed="0"/>
+    <w:lsdException w:name="Colorful List Accent 5" w:semiHidden="0" w:uiPriority="72" w:unhideWhenUsed="0"/>
+    <w:lsdException w:name="Colorful Grid Accent 5" w:semiHidden="0" w:uiPriority="73" w:unhideWhenUsed="0"/>
+    <w:lsdException w:name="Light Shading Accent 6" w:semiHidden="0" w:uiPriority="60" w:unhideWhenUsed="0"/>
+    <w:lsdException w:name="Light List Accent 6" w:semiHidden="0" w:uiPriority="61" w:unhideWhenUsed="0"/>
+    <w:lsdException w:name="Light Grid Accent 6" w:semiHidden="0" w:uiPriority="62" w:unhideWhenUsed="0"/>
+    <w:lsdException w:name="Medium Shading 1 Accent 6" w:semiHidden="0" w:uiPriority="63" w:unhideWhenUsed="0"/>
+    <w:lsdException w:name="Medium Shading 2 Accent 6" w:semiHidden="0" w:uiPriority="64" w:unhideWhenUsed="0"/>
+    <w:lsdException w:name="Medium List 1 Accent 6" w:semiHidden="0" w:uiPriority="65" w:unhideWhenUsed="0"/>
+    <w:lsdException w:name="Medium List 2 Accent 6" w:semiHidden="0" w:uiPriority="66" w:unhideWhenUsed="0"/>
+    <w:lsdException w:name="Medium Grid 1 Accent 6" w:semiHidden="0" w:uiPriority="67" w:unhideWhenUsed="0"/>
+    <w:lsdException w:name="Medium Grid 2 Accent 6" w:semiHidden="0" w:uiPriority="68" w:unhideWhenUsed="0"/>
+    <w:lsdException w:name="Medium Grid 3 Accent 6" w:semiHidden="0" w:uiPriority="69" w:unhideWhenUsed="0"/>
+    <w:lsdException w:name="Dark List Accent 6" w:semiHidden="0" w:uiPriority="70" w:unhideWhenUsed="0"/>
+    <w:lsdException w:name="Colorful Shading Accent 6" w:semiHidden="0" w:uiPriority="71" w:unhideWhenUsed="0"/>
+    <w:lsdException w:name="Colorful List Accent 6" w:semiHidden="0" w:uiPriority="72" w:unhideWhenUsed="0"/>
+    <w:lsdException w:name="Colorful Grid Accent 6" w:semiHidden="0" w:uiPriority="73" w:unhideWhenUsed="0"/>
+    <w:lsdException w:name="Subtle Emphasis" w:semiHidden="0" w:uiPriority="19" w:unhideWhenUsed="0" w:qFormat="1"/>
+    <w:lsdException w:name="Intense Emphasis" w:semiHidden="0" w:uiPriority="21" w:unhideWhenUsed="0" w:qFormat="1"/>
+    <w:lsdException w:name="Subtle Reference" w:semiHidden="0" w:uiPriority="31" w:unhideWhenUsed="0" w:qFormat="1"/>
+    <w:lsdException w:name="Intense Reference" w:semiHidden="0" w:uiPriority="32" w:unhideWhenUsed="0" w:qFormat="1"/>
+    <w:lsdException w:name="Book Title" w:semiHidden="0" w:uiPriority="33" w:unhideWhenUsed="0" w:qFormat="1"/>
+    <w:lsdException w:name="Bibliography" w:uiPriority="37"/>
+    <w:lsdException w:name="TOC Heading" w:uiPriority="39" w:qFormat="1"/>
+  </w:latentStyles>
+  <w:style w:type="paragraph" w:default="1" w:styleId="Normal">
+    <w:name w:val="Normal"/>
+    <w:qFormat/>
+  </w:style>
+  <w:style w:type="character" w:default="1" w:styleId="DefaultParagraphFont">
+    <w:name w:val="Default Paragraph Font"/>
+    <w:uiPriority w:val="1"/>
+    <w:semiHidden/>
+    <w:unhideWhenUsed/>
+  </w:style>
+  <w:style w:type="table" w:default="1" w:styleId="TableNormal">
+    <w:name w:val="Normal Table"/>
+    <w:uiPriority w:val="99"/>
+    <w:semiHidden/>
+    <w:unhideWhenUsed/>
+    <w:tblPr>
+      <w:tblInd w:w="0" w:type="dxa"/>
+      <w:tblCellMar>
+        <w:top w:w="0" w:type="dxa"/>
+        <w:left w:w="108" w:type="dxa"/>
+        <w:bottom w:w="0" w:type="dxa"/>
+        <w:right w:w="108" w:type="dxa"/>
+      </w:tblCellMar>
+    </w:tblPr>
+  </w:style>
+  <w:style w:type="numbering" w:default="1" w:styleId="NoList">
+    <w:name w:val="No List"/>
+    <w:uiPriority w:val="99"/>
+    <w:semiHidden/>
+    <w:unhideWhenUsed/>
+  </w:style>
+  <w:style w:type="paragraph" w:customStyle="1" w:styleId="A0B26384D0918E4A9AB8F7885F23791A">
+    <w:name w:val="A0B26384D0918E4A9AB8F7885F23791A"/>
+    <w:rsid w:val="005D16FC"/>
+  </w:style>
+  <w:style w:type="paragraph" w:customStyle="1" w:styleId="7F37A8813900B641BEF0A5983F001A22">
+    <w:name w:val="7F37A8813900B641BEF0A5983F001A22"/>
+    <w:rsid w:val="005D16FC"/>
+  </w:style>
+  <w:style w:type="paragraph" w:customStyle="1" w:styleId="2090268A6D516049819B7816285B42A7">
+    <w:name w:val="2090268A6D516049819B7816285B42A7"/>
+    <w:rsid w:val="005D16FC"/>
+  </w:style>
+  <w:style w:type="paragraph" w:customStyle="1" w:styleId="6DB9B77E7709EB4AA8552F3A873BF991">
+    <w:name w:val="6DB9B77E7709EB4AA8552F3A873BF991"/>
+    <w:rsid w:val="005D16FC"/>
+  </w:style>
+</w:styles>
+</file>
+
+<file path=word/glossary/webSettings.xml><?xml version="1.0" encoding="utf-8"?>
+<w:webSettings xmlns:mc="http://schemas.openxmlformats.org/markup-compatibility/2006" xmlns:r="http://schemas.openxmlformats.org/officeDocument/2006/relationships" xmlns:w="http://schemas.openxmlformats.org/wordprocessingml/2006/main" xmlns:w14="http://schemas.microsoft.com/office/word/2010/wordml" mc:Ignorable="w14">
+  <w:allowPNG/>
+  <w:doNotSaveAsSingleFile/>
+</w:webSettings>
 </file>
 
 <file path=word/theme/theme1.xml><?xml version="1.0" encoding="utf-8"?>

</xml_diff>

<commit_message>
Added Steps from the website to docuement for easy reference
5 of 20
</commit_message>
<xml_diff>
--- a/WPF/Problem Solving/Carroll_Daniel_ProblemSolving.docx
+++ b/WPF/Problem Solving/Carroll_Daniel_ProblemSolving.docx
@@ -32,8 +32,446 @@
     <w:p/>
     <w:p/>
     <w:p>
+      <w:pPr>
+        <w:rPr>
+          <w:rFonts w:ascii="Helvetica" w:eastAsia="Times New Roman" w:hAnsi="Helvetica" w:cs="Times New Roman"/>
+        </w:rPr>
+      </w:pPr>
+      <w:r>
+        <w:rPr>
+          <w:rFonts w:ascii="Helvetica" w:eastAsia="Times New Roman" w:hAnsi="Helvetica" w:cs="Times New Roman"/>
+        </w:rPr>
+        <w:t>1)</w:t>
+      </w:r>
+      <w:r>
+        <w:rPr>
+          <w:rFonts w:ascii="Helvetica" w:eastAsia="Times New Roman" w:hAnsi="Helvetica" w:cs="Times New Roman"/>
+        </w:rPr>
+        <w:t xml:space="preserve"> </w:t>
+      </w:r>
+      <w:r>
+        <w:rPr>
+          <w:rFonts w:ascii="Helvetica" w:eastAsia="Times New Roman" w:hAnsi="Helvetica" w:cs="Times New Roman"/>
+        </w:rPr>
+        <w:t xml:space="preserve">Define the problem </w:t>
+      </w:r>
+    </w:p>
+    <w:p>
+      <w:pPr>
+        <w:rPr>
+          <w:rFonts w:ascii="Helvetica" w:eastAsia="Times New Roman" w:hAnsi="Helvetica" w:cs="Times New Roman"/>
+        </w:rPr>
+      </w:pPr>
+      <w:proofErr w:type="gramStart"/>
+      <w:r>
+        <w:rPr>
+          <w:rFonts w:ascii="Helvetica" w:eastAsia="Times New Roman" w:hAnsi="Helvetica" w:cs="Times New Roman"/>
+        </w:rPr>
+        <w:t>a)Do</w:t>
+      </w:r>
+      <w:proofErr w:type="gramEnd"/>
+      <w:r>
+        <w:rPr>
+          <w:rFonts w:ascii="Helvetica" w:eastAsia="Times New Roman" w:hAnsi="Helvetica" w:cs="Times New Roman"/>
+        </w:rPr>
+        <w:t xml:space="preserve"> this in </w:t>
+      </w:r>
+    </w:p>
+    <w:p>
+      <w:pPr>
+        <w:rPr>
+          <w:rFonts w:ascii="Helvetica" w:eastAsia="Times New Roman" w:hAnsi="Helvetica" w:cs="Times New Roman"/>
+        </w:rPr>
+      </w:pPr>
+      <w:proofErr w:type="gramStart"/>
+      <w:r>
+        <w:rPr>
+          <w:rFonts w:ascii="Helvetica" w:eastAsia="Times New Roman" w:hAnsi="Helvetica" w:cs="Times New Roman"/>
+        </w:rPr>
+        <w:t>your</w:t>
+      </w:r>
+      <w:proofErr w:type="gramEnd"/>
+      <w:r>
+        <w:rPr>
+          <w:rFonts w:ascii="Helvetica" w:eastAsia="Times New Roman" w:hAnsi="Helvetica" w:cs="Times New Roman"/>
+        </w:rPr>
+        <w:t xml:space="preserve"> own words.</w:t>
+      </w:r>
+    </w:p>
+    <w:p>
+      <w:pPr>
+        <w:rPr>
+          <w:rFonts w:ascii="Helvetica" w:eastAsia="Times New Roman" w:hAnsi="Helvetica" w:cs="Times New Roman"/>
+        </w:rPr>
+      </w:pPr>
+      <w:proofErr w:type="gramStart"/>
+      <w:r>
+        <w:rPr>
+          <w:rFonts w:ascii="Helvetica" w:eastAsia="Times New Roman" w:hAnsi="Helvetica" w:cs="Times New Roman"/>
+        </w:rPr>
+        <w:t>b)What</w:t>
+      </w:r>
+      <w:proofErr w:type="gramEnd"/>
+      <w:r>
+        <w:rPr>
+          <w:rFonts w:ascii="Helvetica" w:eastAsia="Times New Roman" w:hAnsi="Helvetica" w:cs="Times New Roman"/>
+        </w:rPr>
+        <w:t xml:space="preserve"> insight can you offer into the problem that is not immediately visible from </w:t>
+      </w:r>
+    </w:p>
+    <w:p>
+      <w:pPr>
+        <w:rPr>
+          <w:rFonts w:ascii="Helvetica" w:eastAsia="Times New Roman" w:hAnsi="Helvetica" w:cs="Times New Roman"/>
+        </w:rPr>
+      </w:pPr>
+      <w:proofErr w:type="gramStart"/>
+      <w:r>
+        <w:rPr>
+          <w:rFonts w:ascii="Helvetica" w:eastAsia="Times New Roman" w:hAnsi="Helvetica" w:cs="Times New Roman"/>
+        </w:rPr>
+        <w:t>the</w:t>
+      </w:r>
+      <w:proofErr w:type="gramEnd"/>
+      <w:r>
+        <w:rPr>
+          <w:rFonts w:ascii="Helvetica" w:eastAsia="Times New Roman" w:hAnsi="Helvetica" w:cs="Times New Roman"/>
+        </w:rPr>
+        <w:t xml:space="preserve"> word problem alone?</w:t>
+      </w:r>
+    </w:p>
+    <w:p>
+      <w:pPr>
+        <w:rPr>
+          <w:rFonts w:ascii="Helvetica" w:eastAsia="Times New Roman" w:hAnsi="Helvetica" w:cs="Times New Roman"/>
+        </w:rPr>
+      </w:pPr>
+      <w:proofErr w:type="gramStart"/>
+      <w:r>
+        <w:rPr>
+          <w:rFonts w:ascii="Helvetica" w:eastAsia="Times New Roman" w:hAnsi="Helvetica" w:cs="Times New Roman"/>
+        </w:rPr>
+        <w:t>c)What</w:t>
+      </w:r>
+      <w:proofErr w:type="gramEnd"/>
+      <w:r>
+        <w:rPr>
+          <w:rFonts w:ascii="Helvetica" w:eastAsia="Times New Roman" w:hAnsi="Helvetica" w:cs="Times New Roman"/>
+        </w:rPr>
+        <w:t xml:space="preserve"> is the overall goal?</w:t>
+      </w:r>
+    </w:p>
+    <w:p>
+      <w:pPr>
+        <w:rPr>
+          <w:rFonts w:ascii="Helvetica" w:eastAsia="Times New Roman" w:hAnsi="Helvetica" w:cs="Times New Roman"/>
+        </w:rPr>
+      </w:pPr>
+      <w:proofErr w:type="gramStart"/>
+      <w:r>
+        <w:rPr>
+          <w:rFonts w:ascii="Helvetica" w:eastAsia="Times New Roman" w:hAnsi="Helvetica" w:cs="Times New Roman"/>
+        </w:rPr>
+        <w:t>2)Break</w:t>
+      </w:r>
+      <w:proofErr w:type="gramEnd"/>
+      <w:r>
+        <w:rPr>
+          <w:rFonts w:ascii="Helvetica" w:eastAsia="Times New Roman" w:hAnsi="Helvetica" w:cs="Times New Roman"/>
+        </w:rPr>
+        <w:t xml:space="preserve"> the problem apart</w:t>
+      </w:r>
+    </w:p>
+    <w:p>
+      <w:pPr>
+        <w:rPr>
+          <w:rFonts w:ascii="Helvetica" w:eastAsia="Times New Roman" w:hAnsi="Helvetica" w:cs="Times New Roman"/>
+        </w:rPr>
+      </w:pPr>
+      <w:proofErr w:type="gramStart"/>
+      <w:r>
+        <w:rPr>
+          <w:rFonts w:ascii="Helvetica" w:eastAsia="Times New Roman" w:hAnsi="Helvetica" w:cs="Times New Roman"/>
+        </w:rPr>
+        <w:t>a)What</w:t>
+      </w:r>
+      <w:proofErr w:type="gramEnd"/>
+      <w:r>
+        <w:rPr>
+          <w:rFonts w:ascii="Helvetica" w:eastAsia="Times New Roman" w:hAnsi="Helvetica" w:cs="Times New Roman"/>
+        </w:rPr>
+        <w:t xml:space="preserve"> are the constraints?</w:t>
+      </w:r>
+    </w:p>
+    <w:p>
+      <w:pPr>
+        <w:rPr>
+          <w:rFonts w:ascii="Helvetica" w:eastAsia="Times New Roman" w:hAnsi="Helvetica" w:cs="Times New Roman"/>
+        </w:rPr>
+      </w:pPr>
+      <w:proofErr w:type="gramStart"/>
+      <w:r>
+        <w:rPr>
+          <w:rFonts w:ascii="Helvetica" w:eastAsia="Times New Roman" w:hAnsi="Helvetica" w:cs="Times New Roman"/>
+        </w:rPr>
+        <w:t>b)What</w:t>
+      </w:r>
+      <w:proofErr w:type="gramEnd"/>
+      <w:r>
+        <w:rPr>
+          <w:rFonts w:ascii="Helvetica" w:eastAsia="Times New Roman" w:hAnsi="Helvetica" w:cs="Times New Roman"/>
+        </w:rPr>
+        <w:t xml:space="preserve"> are the sub</w:t>
+      </w:r>
+    </w:p>
+    <w:p>
+      <w:pPr>
+        <w:rPr>
+          <w:rFonts w:ascii="Helvetica" w:eastAsia="Times New Roman" w:hAnsi="Helvetica" w:cs="Times New Roman"/>
+        </w:rPr>
+      </w:pPr>
+      <w:proofErr w:type="gramStart"/>
+      <w:r>
+        <w:rPr>
+          <w:rFonts w:ascii="Helvetica" w:eastAsia="Times New Roman" w:hAnsi="Helvetica" w:cs="Times New Roman"/>
+        </w:rPr>
+        <w:t>goals</w:t>
+      </w:r>
+      <w:proofErr w:type="gramEnd"/>
+      <w:r>
+        <w:rPr>
+          <w:rFonts w:ascii="Helvetica" w:eastAsia="Times New Roman" w:hAnsi="Helvetica" w:cs="Times New Roman"/>
+        </w:rPr>
+        <w:t>?</w:t>
+      </w:r>
+    </w:p>
+    <w:p>
+      <w:pPr>
+        <w:rPr>
+          <w:rFonts w:ascii="Helvetica" w:eastAsia="Times New Roman" w:hAnsi="Helvetica" w:cs="Times New Roman"/>
+        </w:rPr>
+      </w:pPr>
+      <w:proofErr w:type="gramStart"/>
+      <w:r>
+        <w:rPr>
+          <w:rFonts w:ascii="Helvetica" w:eastAsia="Times New Roman" w:hAnsi="Helvetica" w:cs="Times New Roman"/>
+        </w:rPr>
+        <w:t>3)Identify</w:t>
+      </w:r>
+      <w:proofErr w:type="gramEnd"/>
+      <w:r>
+        <w:rPr>
+          <w:rFonts w:ascii="Helvetica" w:eastAsia="Times New Roman" w:hAnsi="Helvetica" w:cs="Times New Roman"/>
+        </w:rPr>
+        <w:t xml:space="preserve"> potential solutions</w:t>
+      </w:r>
+    </w:p>
+    <w:p>
+      <w:pPr>
+        <w:rPr>
+          <w:rFonts w:ascii="Helvetica" w:eastAsia="Times New Roman" w:hAnsi="Helvetica" w:cs="Times New Roman"/>
+        </w:rPr>
+      </w:pPr>
+      <w:proofErr w:type="gramStart"/>
+      <w:r>
+        <w:rPr>
+          <w:rFonts w:ascii="Helvetica" w:eastAsia="Times New Roman" w:hAnsi="Helvetica" w:cs="Times New Roman"/>
+        </w:rPr>
+        <w:t>a)For</w:t>
+      </w:r>
+      <w:proofErr w:type="gramEnd"/>
+      <w:r>
+        <w:rPr>
+          <w:rFonts w:ascii="Helvetica" w:eastAsia="Times New Roman" w:hAnsi="Helvetica" w:cs="Times New Roman"/>
+        </w:rPr>
+        <w:t xml:space="preserve"> each of the sub</w:t>
+      </w:r>
+    </w:p>
+    <w:p>
+      <w:pPr>
+        <w:rPr>
+          <w:rFonts w:ascii="Helvetica" w:eastAsia="Times New Roman" w:hAnsi="Helvetica" w:cs="Times New Roman"/>
+        </w:rPr>
+      </w:pPr>
+      <w:proofErr w:type="gramStart"/>
+      <w:r>
+        <w:rPr>
+          <w:rFonts w:ascii="Helvetica" w:eastAsia="Times New Roman" w:hAnsi="Helvetica" w:cs="Times New Roman"/>
+        </w:rPr>
+        <w:t>problems</w:t>
+      </w:r>
+      <w:proofErr w:type="gramEnd"/>
+      <w:r>
+        <w:rPr>
+          <w:rFonts w:ascii="Helvetica" w:eastAsia="Times New Roman" w:hAnsi="Helvetica" w:cs="Times New Roman"/>
+        </w:rPr>
+        <w:t xml:space="preserve"> you’ve discussed in #2, what is a possible solution?</w:t>
+      </w:r>
+    </w:p>
+    <w:p>
+      <w:pPr>
+        <w:rPr>
+          <w:rFonts w:ascii="Helvetica" w:eastAsia="Times New Roman" w:hAnsi="Helvetica" w:cs="Times New Roman"/>
+        </w:rPr>
+      </w:pPr>
+      <w:proofErr w:type="gramStart"/>
+      <w:r>
+        <w:rPr>
+          <w:rFonts w:ascii="Helvetica" w:eastAsia="Times New Roman" w:hAnsi="Helvetica" w:cs="Times New Roman"/>
+        </w:rPr>
+        <w:t>4)Evaluate</w:t>
+      </w:r>
+      <w:proofErr w:type="gramEnd"/>
+      <w:r>
+        <w:rPr>
+          <w:rFonts w:ascii="Helvetica" w:eastAsia="Times New Roman" w:hAnsi="Helvetica" w:cs="Times New Roman"/>
+        </w:rPr>
+        <w:t xml:space="preserve"> each potential solution</w:t>
+      </w:r>
+    </w:p>
+    <w:p>
+      <w:pPr>
+        <w:rPr>
+          <w:rFonts w:ascii="Helvetica" w:eastAsia="Times New Roman" w:hAnsi="Helvetica" w:cs="Times New Roman"/>
+        </w:rPr>
+      </w:pPr>
+      <w:proofErr w:type="gramStart"/>
+      <w:r>
+        <w:rPr>
+          <w:rFonts w:ascii="Helvetica" w:eastAsia="Times New Roman" w:hAnsi="Helvetica" w:cs="Times New Roman"/>
+        </w:rPr>
+        <w:t>a)Does</w:t>
+      </w:r>
+      <w:proofErr w:type="gramEnd"/>
+      <w:r>
+        <w:rPr>
+          <w:rFonts w:ascii="Helvetica" w:eastAsia="Times New Roman" w:hAnsi="Helvetica" w:cs="Times New Roman"/>
+        </w:rPr>
+        <w:t xml:space="preserve"> each solution meet the goals?</w:t>
+      </w:r>
+    </w:p>
+    <w:p>
+      <w:pPr>
+        <w:rPr>
+          <w:rFonts w:ascii="Helvetica" w:eastAsia="Times New Roman" w:hAnsi="Helvetica" w:cs="Times New Roman"/>
+        </w:rPr>
+      </w:pPr>
+      <w:proofErr w:type="gramStart"/>
+      <w:r>
+        <w:rPr>
+          <w:rFonts w:ascii="Helvetica" w:eastAsia="Times New Roman" w:hAnsi="Helvetica" w:cs="Times New Roman"/>
+        </w:rPr>
+        <w:t>b)Will</w:t>
+      </w:r>
+      <w:proofErr w:type="gramEnd"/>
+      <w:r>
+        <w:rPr>
+          <w:rFonts w:ascii="Helvetica" w:eastAsia="Times New Roman" w:hAnsi="Helvetica" w:cs="Times New Roman"/>
+        </w:rPr>
+        <w:t xml:space="preserve"> each solution work for ALL cases?</w:t>
+      </w:r>
+    </w:p>
+    <w:p>
+      <w:pPr>
+        <w:rPr>
+          <w:rFonts w:ascii="Helvetica" w:eastAsia="Times New Roman" w:hAnsi="Helvetica" w:cs="Times New Roman"/>
+        </w:rPr>
+      </w:pPr>
+      <w:proofErr w:type="gramStart"/>
+      <w:r>
+        <w:rPr>
+          <w:rFonts w:ascii="Helvetica" w:eastAsia="Times New Roman" w:hAnsi="Helvetica" w:cs="Times New Roman"/>
+        </w:rPr>
+        <w:t>5)Choose</w:t>
+      </w:r>
+      <w:proofErr w:type="gramEnd"/>
+      <w:r>
+        <w:rPr>
+          <w:rFonts w:ascii="Helvetica" w:eastAsia="Times New Roman" w:hAnsi="Helvetica" w:cs="Times New Roman"/>
+        </w:rPr>
+        <w:t xml:space="preserve"> a solution and develop a plan to implement it.</w:t>
+      </w:r>
+    </w:p>
+    <w:p>
+      <w:pPr>
+        <w:rPr>
+          <w:rFonts w:ascii="Helvetica" w:eastAsia="Times New Roman" w:hAnsi="Helvetica" w:cs="Times New Roman"/>
+        </w:rPr>
+      </w:pPr>
+      <w:proofErr w:type="gramStart"/>
+      <w:r>
+        <w:rPr>
+          <w:rFonts w:ascii="Helvetica" w:eastAsia="Times New Roman" w:hAnsi="Helvetica" w:cs="Times New Roman"/>
+        </w:rPr>
+        <w:t>a)Explain</w:t>
+      </w:r>
+      <w:proofErr w:type="gramEnd"/>
+      <w:r>
+        <w:rPr>
+          <w:rFonts w:ascii="Helvetica" w:eastAsia="Times New Roman" w:hAnsi="Helvetica" w:cs="Times New Roman"/>
+        </w:rPr>
+        <w:t xml:space="preserve"> the solution in full.</w:t>
+      </w:r>
+    </w:p>
+    <w:p>
+      <w:pPr>
+        <w:rPr>
+          <w:rFonts w:ascii="Helvetica" w:eastAsia="Times New Roman" w:hAnsi="Helvetica" w:cs="Times New Roman"/>
+        </w:rPr>
+      </w:pPr>
+      <w:proofErr w:type="gramStart"/>
+      <w:r>
+        <w:rPr>
+          <w:rFonts w:ascii="Helvetica" w:eastAsia="Times New Roman" w:hAnsi="Helvetica" w:cs="Times New Roman"/>
+        </w:rPr>
+        <w:t>b)Describe</w:t>
+      </w:r>
+      <w:proofErr w:type="gramEnd"/>
+      <w:r>
+        <w:rPr>
+          <w:rFonts w:ascii="Helvetica" w:eastAsia="Times New Roman" w:hAnsi="Helvetica" w:cs="Times New Roman"/>
+        </w:rPr>
+        <w:t xml:space="preserve"> some test cases you tried out to make sure it works.</w:t>
+      </w:r>
+    </w:p>
+    <w:p>
+      <w:pPr>
+        <w:rPr>
+          <w:rFonts w:ascii="Helvetica" w:eastAsia="Times New Roman" w:hAnsi="Helvetica" w:cs="Times New Roman"/>
+        </w:rPr>
+      </w:pPr>
+      <w:r>
+        <w:rPr>
+          <w:rFonts w:ascii="Helvetica" w:eastAsia="Times New Roman" w:hAnsi="Helvetica" w:cs="Times New Roman"/>
+        </w:rPr>
+        <w:t xml:space="preserve">(You can include </w:t>
+      </w:r>
+      <w:r>
+        <w:rPr>
+          <w:rFonts w:ascii="Helvetica" w:eastAsia="Times New Roman" w:hAnsi="Helvetica" w:cs="Times New Roman"/>
+        </w:rPr>
+        <w:t>drawings and diagrams as part of your explanatio</w:t>
+      </w:r>
+      <w:r>
+        <w:rPr>
+          <w:rFonts w:ascii="Helvetica" w:eastAsia="Times New Roman" w:hAnsi="Helvetica" w:cs="Times New Roman"/>
+        </w:rPr>
+        <w:t xml:space="preserve">n as long as they are clearly </w:t>
+      </w:r>
       <w:bookmarkStart w:id="0" w:name="_GoBack"/>
       <w:bookmarkEnd w:id="0"/>
+      <w:r>
+        <w:rPr>
+          <w:rFonts w:ascii="Helvetica" w:eastAsia="Times New Roman" w:hAnsi="Helvetica" w:cs="Times New Roman"/>
+        </w:rPr>
+        <w:t>communicating the solut</w:t>
+      </w:r>
+      <w:r>
+        <w:rPr>
+          <w:rFonts w:ascii="Helvetica" w:eastAsia="Times New Roman" w:hAnsi="Helvetica" w:cs="Times New Roman"/>
+        </w:rPr>
+        <w:t>ion)</w:t>
+      </w:r>
     </w:p>
     <w:sectPr>
       <w:headerReference w:type="even" r:id="rId8"/>
@@ -898,6 +1336,13 @@
     <w:notTrueType/>
     <w:pitch w:val="fixed"/>
     <w:sig w:usb0="00000001" w:usb1="08070000" w:usb2="00000010" w:usb3="00000000" w:csb0="00020000" w:csb1="00000000"/>
+  </w:font>
+  <w:font w:name="Helvetica">
+    <w:panose1 w:val="00000000000000000000"/>
+    <w:charset w:val="00"/>
+    <w:family w:val="auto"/>
+    <w:pitch w:val="variable"/>
+    <w:sig w:usb0="E00002FF" w:usb1="5000785B" w:usb2="00000000" w:usb3="00000000" w:csb0="0000019F" w:csb1="00000000"/>
   </w:font>
   <w:font w:name="Cambria">
     <w:panose1 w:val="02040503050406030204"/>

</xml_diff>

<commit_message>
Summarized steps and organized a bit
6 of 20
</commit_message>
<xml_diff>
--- a/WPF/Problem Solving/Carroll_Daniel_ProblemSolving.docx
+++ b/WPF/Problem Solving/Carroll_Daniel_ProblemSolving.docx
@@ -14,6 +14,66 @@
         <w:t>Socks in the Dark</w:t>
       </w:r>
     </w:p>
+    <w:p>
+      <w:pPr>
+        <w:pStyle w:val="ListParagraph"/>
+        <w:numPr>
+          <w:ilvl w:val="0"/>
+          <w:numId w:val="2"/>
+        </w:numPr>
+      </w:pPr>
+      <w:r>
+        <w:t>Define Problem</w:t>
+      </w:r>
+    </w:p>
+    <w:p>
+      <w:pPr>
+        <w:pStyle w:val="ListParagraph"/>
+        <w:numPr>
+          <w:ilvl w:val="0"/>
+          <w:numId w:val="2"/>
+        </w:numPr>
+      </w:pPr>
+      <w:r>
+        <w:t>Break problem Apart</w:t>
+      </w:r>
+    </w:p>
+    <w:p>
+      <w:pPr>
+        <w:pStyle w:val="ListParagraph"/>
+        <w:numPr>
+          <w:ilvl w:val="0"/>
+          <w:numId w:val="2"/>
+        </w:numPr>
+      </w:pPr>
+      <w:r>
+        <w:t>Identify Potential Solutions</w:t>
+      </w:r>
+    </w:p>
+    <w:p>
+      <w:pPr>
+        <w:pStyle w:val="ListParagraph"/>
+        <w:numPr>
+          <w:ilvl w:val="0"/>
+          <w:numId w:val="2"/>
+        </w:numPr>
+      </w:pPr>
+      <w:r>
+        <w:t>Evaluate Potential Solutions</w:t>
+      </w:r>
+    </w:p>
+    <w:p>
+      <w:pPr>
+        <w:pStyle w:val="ListParagraph"/>
+        <w:numPr>
+          <w:ilvl w:val="0"/>
+          <w:numId w:val="2"/>
+        </w:numPr>
+      </w:pPr>
+      <w:r>
+        <w:t>Choose a Solution</w:t>
+      </w:r>
+    </w:p>
     <w:p/>
     <w:p/>
     <w:p>
@@ -28,6 +88,68 @@
         <w:t>Predicting Fingers</w:t>
       </w:r>
     </w:p>
+    <w:p>
+      <w:pPr>
+        <w:pStyle w:val="ListParagraph"/>
+        <w:numPr>
+          <w:ilvl w:val="0"/>
+          <w:numId w:val="3"/>
+        </w:numPr>
+      </w:pPr>
+      <w:r>
+        <w:t>Define Problem</w:t>
+      </w:r>
+    </w:p>
+    <w:p>
+      <w:pPr>
+        <w:pStyle w:val="ListParagraph"/>
+        <w:numPr>
+          <w:ilvl w:val="0"/>
+          <w:numId w:val="3"/>
+        </w:numPr>
+      </w:pPr>
+      <w:r>
+        <w:t>Break problem Apart</w:t>
+      </w:r>
+    </w:p>
+    <w:p>
+      <w:pPr>
+        <w:pStyle w:val="ListParagraph"/>
+        <w:numPr>
+          <w:ilvl w:val="0"/>
+          <w:numId w:val="3"/>
+        </w:numPr>
+      </w:pPr>
+      <w:r>
+        <w:t>Identify Potential Solutions</w:t>
+      </w:r>
+    </w:p>
+    <w:p>
+      <w:pPr>
+        <w:pStyle w:val="ListParagraph"/>
+        <w:numPr>
+          <w:ilvl w:val="0"/>
+          <w:numId w:val="3"/>
+        </w:numPr>
+      </w:pPr>
+      <w:r>
+        <w:t>Evaluate Potential Solutions</w:t>
+      </w:r>
+    </w:p>
+    <w:p>
+      <w:pPr>
+        <w:pStyle w:val="ListParagraph"/>
+        <w:numPr>
+          <w:ilvl w:val="0"/>
+          <w:numId w:val="3"/>
+        </w:numPr>
+      </w:pPr>
+      <w:r>
+        <w:t>Choose a Solution</w:t>
+      </w:r>
+      <w:bookmarkStart w:id="0" w:name="_GoBack"/>
+      <w:bookmarkEnd w:id="0"/>
+    </w:p>
     <w:p/>
     <w:p/>
     <w:p/>
@@ -62,376 +184,232 @@
           <w:rFonts w:ascii="Helvetica" w:eastAsia="Times New Roman" w:hAnsi="Helvetica" w:cs="Times New Roman"/>
         </w:rPr>
       </w:pPr>
-      <w:proofErr w:type="gramStart"/>
-      <w:r>
-        <w:rPr>
-          <w:rFonts w:ascii="Helvetica" w:eastAsia="Times New Roman" w:hAnsi="Helvetica" w:cs="Times New Roman"/>
-        </w:rPr>
-        <w:t>a)Do</w:t>
-      </w:r>
-      <w:proofErr w:type="gramEnd"/>
-      <w:r>
-        <w:rPr>
-          <w:rFonts w:ascii="Helvetica" w:eastAsia="Times New Roman" w:hAnsi="Helvetica" w:cs="Times New Roman"/>
-        </w:rPr>
-        <w:t xml:space="preserve"> this in </w:t>
-      </w:r>
-    </w:p>
-    <w:p>
-      <w:pPr>
-        <w:rPr>
-          <w:rFonts w:ascii="Helvetica" w:eastAsia="Times New Roman" w:hAnsi="Helvetica" w:cs="Times New Roman"/>
-        </w:rPr>
-      </w:pPr>
-      <w:proofErr w:type="gramStart"/>
-      <w:r>
-        <w:rPr>
-          <w:rFonts w:ascii="Helvetica" w:eastAsia="Times New Roman" w:hAnsi="Helvetica" w:cs="Times New Roman"/>
-        </w:rPr>
-        <w:t>your</w:t>
-      </w:r>
-      <w:proofErr w:type="gramEnd"/>
-      <w:r>
-        <w:rPr>
-          <w:rFonts w:ascii="Helvetica" w:eastAsia="Times New Roman" w:hAnsi="Helvetica" w:cs="Times New Roman"/>
-        </w:rPr>
-        <w:t xml:space="preserve"> own words.</w:t>
-      </w:r>
-    </w:p>
-    <w:p>
-      <w:pPr>
-        <w:rPr>
-          <w:rFonts w:ascii="Helvetica" w:eastAsia="Times New Roman" w:hAnsi="Helvetica" w:cs="Times New Roman"/>
-        </w:rPr>
-      </w:pPr>
-      <w:proofErr w:type="gramStart"/>
-      <w:r>
-        <w:rPr>
-          <w:rFonts w:ascii="Helvetica" w:eastAsia="Times New Roman" w:hAnsi="Helvetica" w:cs="Times New Roman"/>
-        </w:rPr>
-        <w:t>b)What</w:t>
-      </w:r>
-      <w:proofErr w:type="gramEnd"/>
-      <w:r>
-        <w:rPr>
-          <w:rFonts w:ascii="Helvetica" w:eastAsia="Times New Roman" w:hAnsi="Helvetica" w:cs="Times New Roman"/>
-        </w:rPr>
-        <w:t xml:space="preserve"> insight can you offer into the problem that is not immediately visible from </w:t>
-      </w:r>
-    </w:p>
-    <w:p>
-      <w:pPr>
-        <w:rPr>
-          <w:rFonts w:ascii="Helvetica" w:eastAsia="Times New Roman" w:hAnsi="Helvetica" w:cs="Times New Roman"/>
-        </w:rPr>
-      </w:pPr>
-      <w:proofErr w:type="gramStart"/>
-      <w:r>
-        <w:rPr>
-          <w:rFonts w:ascii="Helvetica" w:eastAsia="Times New Roman" w:hAnsi="Helvetica" w:cs="Times New Roman"/>
-        </w:rPr>
-        <w:t>the</w:t>
-      </w:r>
-      <w:proofErr w:type="gramEnd"/>
-      <w:r>
-        <w:rPr>
-          <w:rFonts w:ascii="Helvetica" w:eastAsia="Times New Roman" w:hAnsi="Helvetica" w:cs="Times New Roman"/>
-        </w:rPr>
-        <w:t xml:space="preserve"> word problem alone?</w:t>
-      </w:r>
-    </w:p>
-    <w:p>
-      <w:pPr>
-        <w:rPr>
-          <w:rFonts w:ascii="Helvetica" w:eastAsia="Times New Roman" w:hAnsi="Helvetica" w:cs="Times New Roman"/>
-        </w:rPr>
-      </w:pPr>
-      <w:proofErr w:type="gramStart"/>
-      <w:r>
-        <w:rPr>
-          <w:rFonts w:ascii="Helvetica" w:eastAsia="Times New Roman" w:hAnsi="Helvetica" w:cs="Times New Roman"/>
-        </w:rPr>
-        <w:t>c)What</w:t>
-      </w:r>
-      <w:proofErr w:type="gramEnd"/>
-      <w:r>
-        <w:rPr>
-          <w:rFonts w:ascii="Helvetica" w:eastAsia="Times New Roman" w:hAnsi="Helvetica" w:cs="Times New Roman"/>
-        </w:rPr>
-        <w:t xml:space="preserve"> is the overall goal?</w:t>
-      </w:r>
-    </w:p>
-    <w:p>
-      <w:pPr>
-        <w:rPr>
-          <w:rFonts w:ascii="Helvetica" w:eastAsia="Times New Roman" w:hAnsi="Helvetica" w:cs="Times New Roman"/>
-        </w:rPr>
-      </w:pPr>
-      <w:proofErr w:type="gramStart"/>
-      <w:r>
-        <w:rPr>
-          <w:rFonts w:ascii="Helvetica" w:eastAsia="Times New Roman" w:hAnsi="Helvetica" w:cs="Times New Roman"/>
-        </w:rPr>
-        <w:t>2)Break</w:t>
-      </w:r>
-      <w:proofErr w:type="gramEnd"/>
-      <w:r>
-        <w:rPr>
-          <w:rFonts w:ascii="Helvetica" w:eastAsia="Times New Roman" w:hAnsi="Helvetica" w:cs="Times New Roman"/>
-        </w:rPr>
-        <w:t xml:space="preserve"> the problem apart</w:t>
-      </w:r>
-    </w:p>
-    <w:p>
-      <w:pPr>
-        <w:rPr>
-          <w:rFonts w:ascii="Helvetica" w:eastAsia="Times New Roman" w:hAnsi="Helvetica" w:cs="Times New Roman"/>
-        </w:rPr>
-      </w:pPr>
-      <w:proofErr w:type="gramStart"/>
-      <w:r>
-        <w:rPr>
-          <w:rFonts w:ascii="Helvetica" w:eastAsia="Times New Roman" w:hAnsi="Helvetica" w:cs="Times New Roman"/>
-        </w:rPr>
-        <w:t>a)What</w:t>
-      </w:r>
-      <w:proofErr w:type="gramEnd"/>
-      <w:r>
-        <w:rPr>
-          <w:rFonts w:ascii="Helvetica" w:eastAsia="Times New Roman" w:hAnsi="Helvetica" w:cs="Times New Roman"/>
-        </w:rPr>
-        <w:t xml:space="preserve"> are the constraints?</w:t>
-      </w:r>
-    </w:p>
-    <w:p>
-      <w:pPr>
-        <w:rPr>
-          <w:rFonts w:ascii="Helvetica" w:eastAsia="Times New Roman" w:hAnsi="Helvetica" w:cs="Times New Roman"/>
-        </w:rPr>
-      </w:pPr>
-      <w:proofErr w:type="gramStart"/>
-      <w:r>
-        <w:rPr>
-          <w:rFonts w:ascii="Helvetica" w:eastAsia="Times New Roman" w:hAnsi="Helvetica" w:cs="Times New Roman"/>
-        </w:rPr>
-        <w:t>b)What</w:t>
-      </w:r>
-      <w:proofErr w:type="gramEnd"/>
-      <w:r>
-        <w:rPr>
-          <w:rFonts w:ascii="Helvetica" w:eastAsia="Times New Roman" w:hAnsi="Helvetica" w:cs="Times New Roman"/>
-        </w:rPr>
-        <w:t xml:space="preserve"> are the sub</w:t>
-      </w:r>
-    </w:p>
-    <w:p>
-      <w:pPr>
-        <w:rPr>
-          <w:rFonts w:ascii="Helvetica" w:eastAsia="Times New Roman" w:hAnsi="Helvetica" w:cs="Times New Roman"/>
-        </w:rPr>
-      </w:pPr>
-      <w:proofErr w:type="gramStart"/>
-      <w:r>
-        <w:rPr>
-          <w:rFonts w:ascii="Helvetica" w:eastAsia="Times New Roman" w:hAnsi="Helvetica" w:cs="Times New Roman"/>
-        </w:rPr>
-        <w:t>goals</w:t>
-      </w:r>
-      <w:proofErr w:type="gramEnd"/>
-      <w:r>
-        <w:rPr>
-          <w:rFonts w:ascii="Helvetica" w:eastAsia="Times New Roman" w:hAnsi="Helvetica" w:cs="Times New Roman"/>
-        </w:rPr>
-        <w:t>?</w:t>
-      </w:r>
-    </w:p>
-    <w:p>
-      <w:pPr>
-        <w:rPr>
-          <w:rFonts w:ascii="Helvetica" w:eastAsia="Times New Roman" w:hAnsi="Helvetica" w:cs="Times New Roman"/>
-        </w:rPr>
-      </w:pPr>
-      <w:proofErr w:type="gramStart"/>
-      <w:r>
-        <w:rPr>
-          <w:rFonts w:ascii="Helvetica" w:eastAsia="Times New Roman" w:hAnsi="Helvetica" w:cs="Times New Roman"/>
-        </w:rPr>
-        <w:t>3)Identify</w:t>
-      </w:r>
-      <w:proofErr w:type="gramEnd"/>
-      <w:r>
-        <w:rPr>
-          <w:rFonts w:ascii="Helvetica" w:eastAsia="Times New Roman" w:hAnsi="Helvetica" w:cs="Times New Roman"/>
-        </w:rPr>
-        <w:t xml:space="preserve"> potential solutions</w:t>
-      </w:r>
-    </w:p>
-    <w:p>
-      <w:pPr>
-        <w:rPr>
-          <w:rFonts w:ascii="Helvetica" w:eastAsia="Times New Roman" w:hAnsi="Helvetica" w:cs="Times New Roman"/>
-        </w:rPr>
-      </w:pPr>
-      <w:proofErr w:type="gramStart"/>
-      <w:r>
-        <w:rPr>
-          <w:rFonts w:ascii="Helvetica" w:eastAsia="Times New Roman" w:hAnsi="Helvetica" w:cs="Times New Roman"/>
-        </w:rPr>
-        <w:t>a)For</w:t>
-      </w:r>
-      <w:proofErr w:type="gramEnd"/>
-      <w:r>
-        <w:rPr>
-          <w:rFonts w:ascii="Helvetica" w:eastAsia="Times New Roman" w:hAnsi="Helvetica" w:cs="Times New Roman"/>
-        </w:rPr>
-        <w:t xml:space="preserve"> each of the sub</w:t>
-      </w:r>
-    </w:p>
-    <w:p>
-      <w:pPr>
-        <w:rPr>
-          <w:rFonts w:ascii="Helvetica" w:eastAsia="Times New Roman" w:hAnsi="Helvetica" w:cs="Times New Roman"/>
-        </w:rPr>
-      </w:pPr>
-      <w:proofErr w:type="gramStart"/>
-      <w:r>
-        <w:rPr>
-          <w:rFonts w:ascii="Helvetica" w:eastAsia="Times New Roman" w:hAnsi="Helvetica" w:cs="Times New Roman"/>
-        </w:rPr>
-        <w:t>problems</w:t>
-      </w:r>
-      <w:proofErr w:type="gramEnd"/>
-      <w:r>
-        <w:rPr>
-          <w:rFonts w:ascii="Helvetica" w:eastAsia="Times New Roman" w:hAnsi="Helvetica" w:cs="Times New Roman"/>
-        </w:rPr>
-        <w:t xml:space="preserve"> you’ve discussed in #2, what is a possible solution?</w:t>
-      </w:r>
-    </w:p>
-    <w:p>
-      <w:pPr>
-        <w:rPr>
-          <w:rFonts w:ascii="Helvetica" w:eastAsia="Times New Roman" w:hAnsi="Helvetica" w:cs="Times New Roman"/>
-        </w:rPr>
-      </w:pPr>
-      <w:proofErr w:type="gramStart"/>
-      <w:r>
-        <w:rPr>
-          <w:rFonts w:ascii="Helvetica" w:eastAsia="Times New Roman" w:hAnsi="Helvetica" w:cs="Times New Roman"/>
-        </w:rPr>
-        <w:t>4)Evaluate</w:t>
-      </w:r>
-      <w:proofErr w:type="gramEnd"/>
-      <w:r>
-        <w:rPr>
-          <w:rFonts w:ascii="Helvetica" w:eastAsia="Times New Roman" w:hAnsi="Helvetica" w:cs="Times New Roman"/>
-        </w:rPr>
-        <w:t xml:space="preserve"> each potential solution</w:t>
-      </w:r>
-    </w:p>
-    <w:p>
-      <w:pPr>
-        <w:rPr>
-          <w:rFonts w:ascii="Helvetica" w:eastAsia="Times New Roman" w:hAnsi="Helvetica" w:cs="Times New Roman"/>
-        </w:rPr>
-      </w:pPr>
-      <w:proofErr w:type="gramStart"/>
-      <w:r>
-        <w:rPr>
-          <w:rFonts w:ascii="Helvetica" w:eastAsia="Times New Roman" w:hAnsi="Helvetica" w:cs="Times New Roman"/>
-        </w:rPr>
-        <w:t>a)Does</w:t>
-      </w:r>
-      <w:proofErr w:type="gramEnd"/>
-      <w:r>
-        <w:rPr>
-          <w:rFonts w:ascii="Helvetica" w:eastAsia="Times New Roman" w:hAnsi="Helvetica" w:cs="Times New Roman"/>
-        </w:rPr>
-        <w:t xml:space="preserve"> each solution meet the goals?</w:t>
-      </w:r>
-    </w:p>
-    <w:p>
-      <w:pPr>
-        <w:rPr>
-          <w:rFonts w:ascii="Helvetica" w:eastAsia="Times New Roman" w:hAnsi="Helvetica" w:cs="Times New Roman"/>
-        </w:rPr>
-      </w:pPr>
-      <w:proofErr w:type="gramStart"/>
-      <w:r>
-        <w:rPr>
-          <w:rFonts w:ascii="Helvetica" w:eastAsia="Times New Roman" w:hAnsi="Helvetica" w:cs="Times New Roman"/>
-        </w:rPr>
-        <w:t>b)Will</w:t>
-      </w:r>
-      <w:proofErr w:type="gramEnd"/>
-      <w:r>
-        <w:rPr>
-          <w:rFonts w:ascii="Helvetica" w:eastAsia="Times New Roman" w:hAnsi="Helvetica" w:cs="Times New Roman"/>
-        </w:rPr>
-        <w:t xml:space="preserve"> each solution work for ALL cases?</w:t>
-      </w:r>
-    </w:p>
-    <w:p>
-      <w:pPr>
-        <w:rPr>
-          <w:rFonts w:ascii="Helvetica" w:eastAsia="Times New Roman" w:hAnsi="Helvetica" w:cs="Times New Roman"/>
-        </w:rPr>
-      </w:pPr>
-      <w:proofErr w:type="gramStart"/>
-      <w:r>
-        <w:rPr>
-          <w:rFonts w:ascii="Helvetica" w:eastAsia="Times New Roman" w:hAnsi="Helvetica" w:cs="Times New Roman"/>
-        </w:rPr>
-        <w:t>5)Choose</w:t>
-      </w:r>
-      <w:proofErr w:type="gramEnd"/>
-      <w:r>
-        <w:rPr>
-          <w:rFonts w:ascii="Helvetica" w:eastAsia="Times New Roman" w:hAnsi="Helvetica" w:cs="Times New Roman"/>
-        </w:rPr>
-        <w:t xml:space="preserve"> a solution and develop a plan to implement it.</w:t>
-      </w:r>
-    </w:p>
-    <w:p>
-      <w:pPr>
-        <w:rPr>
-          <w:rFonts w:ascii="Helvetica" w:eastAsia="Times New Roman" w:hAnsi="Helvetica" w:cs="Times New Roman"/>
-        </w:rPr>
-      </w:pPr>
-      <w:proofErr w:type="gramStart"/>
-      <w:r>
-        <w:rPr>
-          <w:rFonts w:ascii="Helvetica" w:eastAsia="Times New Roman" w:hAnsi="Helvetica" w:cs="Times New Roman"/>
-        </w:rPr>
-        <w:t>a)Explain</w:t>
-      </w:r>
-      <w:proofErr w:type="gramEnd"/>
-      <w:r>
-        <w:rPr>
-          <w:rFonts w:ascii="Helvetica" w:eastAsia="Times New Roman" w:hAnsi="Helvetica" w:cs="Times New Roman"/>
-        </w:rPr>
-        <w:t xml:space="preserve"> the solution in full.</w:t>
-      </w:r>
-    </w:p>
-    <w:p>
-      <w:pPr>
-        <w:rPr>
-          <w:rFonts w:ascii="Helvetica" w:eastAsia="Times New Roman" w:hAnsi="Helvetica" w:cs="Times New Roman"/>
-        </w:rPr>
-      </w:pPr>
-      <w:proofErr w:type="gramStart"/>
-      <w:r>
-        <w:rPr>
-          <w:rFonts w:ascii="Helvetica" w:eastAsia="Times New Roman" w:hAnsi="Helvetica" w:cs="Times New Roman"/>
-        </w:rPr>
-        <w:t>b)Describe</w:t>
-      </w:r>
-      <w:proofErr w:type="gramEnd"/>
-      <w:r>
-        <w:rPr>
-          <w:rFonts w:ascii="Helvetica" w:eastAsia="Times New Roman" w:hAnsi="Helvetica" w:cs="Times New Roman"/>
-        </w:rPr>
-        <w:t xml:space="preserve"> some test cases you tried out to make sure it works.</w:t>
+      <w:r>
+        <w:rPr>
+          <w:rFonts w:ascii="Helvetica" w:eastAsia="Times New Roman" w:hAnsi="Helvetica" w:cs="Times New Roman"/>
+        </w:rPr>
+        <w:t xml:space="preserve">a)Do this in </w:t>
+      </w:r>
+    </w:p>
+    <w:p>
+      <w:pPr>
+        <w:rPr>
+          <w:rFonts w:ascii="Helvetica" w:eastAsia="Times New Roman" w:hAnsi="Helvetica" w:cs="Times New Roman"/>
+        </w:rPr>
+      </w:pPr>
+      <w:r>
+        <w:rPr>
+          <w:rFonts w:ascii="Helvetica" w:eastAsia="Times New Roman" w:hAnsi="Helvetica" w:cs="Times New Roman"/>
+        </w:rPr>
+        <w:t>your own words.</w:t>
+      </w:r>
+    </w:p>
+    <w:p>
+      <w:pPr>
+        <w:rPr>
+          <w:rFonts w:ascii="Helvetica" w:eastAsia="Times New Roman" w:hAnsi="Helvetica" w:cs="Times New Roman"/>
+        </w:rPr>
+      </w:pPr>
+      <w:r>
+        <w:rPr>
+          <w:rFonts w:ascii="Helvetica" w:eastAsia="Times New Roman" w:hAnsi="Helvetica" w:cs="Times New Roman"/>
+        </w:rPr>
+        <w:t xml:space="preserve">b)What insight can you offer into the problem that is not immediately visible from </w:t>
+      </w:r>
+    </w:p>
+    <w:p>
+      <w:pPr>
+        <w:rPr>
+          <w:rFonts w:ascii="Helvetica" w:eastAsia="Times New Roman" w:hAnsi="Helvetica" w:cs="Times New Roman"/>
+        </w:rPr>
+      </w:pPr>
+      <w:r>
+        <w:rPr>
+          <w:rFonts w:ascii="Helvetica" w:eastAsia="Times New Roman" w:hAnsi="Helvetica" w:cs="Times New Roman"/>
+        </w:rPr>
+        <w:t>the word problem alone?</w:t>
+      </w:r>
+    </w:p>
+    <w:p>
+      <w:pPr>
+        <w:rPr>
+          <w:rFonts w:ascii="Helvetica" w:eastAsia="Times New Roman" w:hAnsi="Helvetica" w:cs="Times New Roman"/>
+        </w:rPr>
+      </w:pPr>
+      <w:r>
+        <w:rPr>
+          <w:rFonts w:ascii="Helvetica" w:eastAsia="Times New Roman" w:hAnsi="Helvetica" w:cs="Times New Roman"/>
+        </w:rPr>
+        <w:t>c)What is the overall goal?</w:t>
+      </w:r>
+    </w:p>
+    <w:p>
+      <w:pPr>
+        <w:rPr>
+          <w:rFonts w:ascii="Helvetica" w:eastAsia="Times New Roman" w:hAnsi="Helvetica" w:cs="Times New Roman"/>
+        </w:rPr>
+      </w:pPr>
+      <w:r>
+        <w:rPr>
+          <w:rFonts w:ascii="Helvetica" w:eastAsia="Times New Roman" w:hAnsi="Helvetica" w:cs="Times New Roman"/>
+        </w:rPr>
+        <w:t>2)Break the problem apart</w:t>
+      </w:r>
+    </w:p>
+    <w:p>
+      <w:pPr>
+        <w:rPr>
+          <w:rFonts w:ascii="Helvetica" w:eastAsia="Times New Roman" w:hAnsi="Helvetica" w:cs="Times New Roman"/>
+        </w:rPr>
+      </w:pPr>
+      <w:r>
+        <w:rPr>
+          <w:rFonts w:ascii="Helvetica" w:eastAsia="Times New Roman" w:hAnsi="Helvetica" w:cs="Times New Roman"/>
+        </w:rPr>
+        <w:t>a)What are the constraints?</w:t>
+      </w:r>
+    </w:p>
+    <w:p>
+      <w:pPr>
+        <w:rPr>
+          <w:rFonts w:ascii="Helvetica" w:eastAsia="Times New Roman" w:hAnsi="Helvetica" w:cs="Times New Roman"/>
+        </w:rPr>
+      </w:pPr>
+      <w:r>
+        <w:rPr>
+          <w:rFonts w:ascii="Helvetica" w:eastAsia="Times New Roman" w:hAnsi="Helvetica" w:cs="Times New Roman"/>
+        </w:rPr>
+        <w:t>b)What are the sub</w:t>
+      </w:r>
+    </w:p>
+    <w:p>
+      <w:pPr>
+        <w:rPr>
+          <w:rFonts w:ascii="Helvetica" w:eastAsia="Times New Roman" w:hAnsi="Helvetica" w:cs="Times New Roman"/>
+        </w:rPr>
+      </w:pPr>
+      <w:r>
+        <w:rPr>
+          <w:rFonts w:ascii="Helvetica" w:eastAsia="Times New Roman" w:hAnsi="Helvetica" w:cs="Times New Roman"/>
+        </w:rPr>
+        <w:t>goals?</w:t>
+      </w:r>
+    </w:p>
+    <w:p>
+      <w:pPr>
+        <w:rPr>
+          <w:rFonts w:ascii="Helvetica" w:eastAsia="Times New Roman" w:hAnsi="Helvetica" w:cs="Times New Roman"/>
+        </w:rPr>
+      </w:pPr>
+      <w:r>
+        <w:rPr>
+          <w:rFonts w:ascii="Helvetica" w:eastAsia="Times New Roman" w:hAnsi="Helvetica" w:cs="Times New Roman"/>
+        </w:rPr>
+        <w:t>3)Identify potential solutions</w:t>
+      </w:r>
+    </w:p>
+    <w:p>
+      <w:pPr>
+        <w:rPr>
+          <w:rFonts w:ascii="Helvetica" w:eastAsia="Times New Roman" w:hAnsi="Helvetica" w:cs="Times New Roman"/>
+        </w:rPr>
+      </w:pPr>
+      <w:r>
+        <w:rPr>
+          <w:rFonts w:ascii="Helvetica" w:eastAsia="Times New Roman" w:hAnsi="Helvetica" w:cs="Times New Roman"/>
+        </w:rPr>
+        <w:t>a)For each of the sub</w:t>
+      </w:r>
+    </w:p>
+    <w:p>
+      <w:pPr>
+        <w:rPr>
+          <w:rFonts w:ascii="Helvetica" w:eastAsia="Times New Roman" w:hAnsi="Helvetica" w:cs="Times New Roman"/>
+        </w:rPr>
+      </w:pPr>
+      <w:r>
+        <w:rPr>
+          <w:rFonts w:ascii="Helvetica" w:eastAsia="Times New Roman" w:hAnsi="Helvetica" w:cs="Times New Roman"/>
+        </w:rPr>
+        <w:t>problems you’ve discussed in #2, what is a possible solution?</w:t>
+      </w:r>
+    </w:p>
+    <w:p>
+      <w:pPr>
+        <w:rPr>
+          <w:rFonts w:ascii="Helvetica" w:eastAsia="Times New Roman" w:hAnsi="Helvetica" w:cs="Times New Roman"/>
+        </w:rPr>
+      </w:pPr>
+      <w:r>
+        <w:rPr>
+          <w:rFonts w:ascii="Helvetica" w:eastAsia="Times New Roman" w:hAnsi="Helvetica" w:cs="Times New Roman"/>
+        </w:rPr>
+        <w:t>4)Evaluate each potential solution</w:t>
+      </w:r>
+    </w:p>
+    <w:p>
+      <w:pPr>
+        <w:rPr>
+          <w:rFonts w:ascii="Helvetica" w:eastAsia="Times New Roman" w:hAnsi="Helvetica" w:cs="Times New Roman"/>
+        </w:rPr>
+      </w:pPr>
+      <w:r>
+        <w:rPr>
+          <w:rFonts w:ascii="Helvetica" w:eastAsia="Times New Roman" w:hAnsi="Helvetica" w:cs="Times New Roman"/>
+        </w:rPr>
+        <w:t>a)Does each solution meet the goals?</w:t>
+      </w:r>
+    </w:p>
+    <w:p>
+      <w:pPr>
+        <w:rPr>
+          <w:rFonts w:ascii="Helvetica" w:eastAsia="Times New Roman" w:hAnsi="Helvetica" w:cs="Times New Roman"/>
+        </w:rPr>
+      </w:pPr>
+      <w:r>
+        <w:rPr>
+          <w:rFonts w:ascii="Helvetica" w:eastAsia="Times New Roman" w:hAnsi="Helvetica" w:cs="Times New Roman"/>
+        </w:rPr>
+        <w:t>b)Will each solution work for ALL cases?</w:t>
+      </w:r>
+    </w:p>
+    <w:p>
+      <w:pPr>
+        <w:rPr>
+          <w:rFonts w:ascii="Helvetica" w:eastAsia="Times New Roman" w:hAnsi="Helvetica" w:cs="Times New Roman"/>
+        </w:rPr>
+      </w:pPr>
+      <w:r>
+        <w:rPr>
+          <w:rFonts w:ascii="Helvetica" w:eastAsia="Times New Roman" w:hAnsi="Helvetica" w:cs="Times New Roman"/>
+        </w:rPr>
+        <w:t>5)Choose a solution and develop a plan to implement it.</w:t>
+      </w:r>
+    </w:p>
+    <w:p>
+      <w:pPr>
+        <w:rPr>
+          <w:rFonts w:ascii="Helvetica" w:eastAsia="Times New Roman" w:hAnsi="Helvetica" w:cs="Times New Roman"/>
+        </w:rPr>
+      </w:pPr>
+      <w:r>
+        <w:rPr>
+          <w:rFonts w:ascii="Helvetica" w:eastAsia="Times New Roman" w:hAnsi="Helvetica" w:cs="Times New Roman"/>
+        </w:rPr>
+        <w:t>a)Explain the solution in full.</w:t>
+      </w:r>
+    </w:p>
+    <w:p>
+      <w:pPr>
+        <w:rPr>
+          <w:rFonts w:ascii="Helvetica" w:eastAsia="Times New Roman" w:hAnsi="Helvetica" w:cs="Times New Roman"/>
+        </w:rPr>
+      </w:pPr>
+      <w:r>
+        <w:rPr>
+          <w:rFonts w:ascii="Helvetica" w:eastAsia="Times New Roman" w:hAnsi="Helvetica" w:cs="Times New Roman"/>
+        </w:rPr>
+        <w:t>b)Describe some test cases you tried out to make sure it works.</w:t>
       </w:r>
     </w:p>
     <w:p>
@@ -458,8 +436,6 @@
         </w:rPr>
         <w:t xml:space="preserve">n as long as they are clearly </w:t>
       </w:r>
-      <w:bookmarkStart w:id="0" w:name="_GoBack"/>
-      <w:bookmarkEnd w:id="0"/>
       <w:r>
         <w:rPr>
           <w:rFonts w:ascii="Helvetica" w:eastAsia="Times New Roman" w:hAnsi="Helvetica" w:cs="Times New Roman"/>
@@ -555,21 +531,7 @@
           <w:rPr>
             <w:rFonts w:ascii="Cambria" w:hAnsi="Cambria"/>
           </w:rPr>
-          <w:t xml:space="preserve">Daniel </w:t>
-        </w:r>
-        <w:proofErr w:type="gramStart"/>
-        <w:r>
-          <w:rPr>
-            <w:rFonts w:ascii="Cambria" w:hAnsi="Cambria"/>
-          </w:rPr>
-          <w:t>Carroll  10</w:t>
-        </w:r>
-        <w:proofErr w:type="gramEnd"/>
-        <w:r>
-          <w:rPr>
-            <w:rFonts w:ascii="Cambria" w:hAnsi="Cambria"/>
-          </w:rPr>
-          <w:t xml:space="preserve"> July 2013  </w:t>
+          <w:t xml:space="preserve">Daniel Carroll  10 July 2013  </w:t>
         </w:r>
       </w:p>
     </w:sdtContent>
@@ -655,21 +617,7 @@
           <w:rPr>
             <w:rFonts w:ascii="Cambria" w:hAnsi="Cambria"/>
           </w:rPr>
-          <w:t xml:space="preserve">Daniel </w:t>
-        </w:r>
-        <w:proofErr w:type="gramStart"/>
-        <w:r>
-          <w:rPr>
-            <w:rFonts w:ascii="Cambria" w:hAnsi="Cambria"/>
-          </w:rPr>
-          <w:t>Carroll  10</w:t>
-        </w:r>
-        <w:proofErr w:type="gramEnd"/>
-        <w:r>
-          <w:rPr>
-            <w:rFonts w:ascii="Cambria" w:hAnsi="Cambria"/>
-          </w:rPr>
-          <w:t xml:space="preserve"> July 2013  </w:t>
+          <w:t xml:space="preserve">Daniel Carroll  10 July 2013  </w:t>
         </w:r>
       </w:p>
     </w:sdtContent>
@@ -777,8 +725,192 @@
       </w:pPr>
     </w:lvl>
   </w:abstractNum>
+  <w:abstractNum w:abstractNumId="1">
+    <w:nsid w:val="4D4C1558"/>
+    <w:multiLevelType w:val="hybridMultilevel"/>
+    <w:tmpl w:val="33E89B10"/>
+    <w:lvl w:ilvl="0" w:tplc="9F9CC356">
+      <w:start w:val="1"/>
+      <w:numFmt w:val="lowerLetter"/>
+      <w:lvlText w:val="%1)"/>
+      <w:lvlJc w:val="left"/>
+      <w:pPr>
+        <w:ind w:left="1080" w:hanging="360"/>
+      </w:pPr>
+      <w:rPr>
+        <w:rFonts w:hint="default"/>
+      </w:rPr>
+    </w:lvl>
+    <w:lvl w:ilvl="1" w:tplc="04090019" w:tentative="1">
+      <w:start w:val="1"/>
+      <w:numFmt w:val="lowerLetter"/>
+      <w:lvlText w:val="%2."/>
+      <w:lvlJc w:val="left"/>
+      <w:pPr>
+        <w:ind w:left="1800" w:hanging="360"/>
+      </w:pPr>
+    </w:lvl>
+    <w:lvl w:ilvl="2" w:tplc="0409001B" w:tentative="1">
+      <w:start w:val="1"/>
+      <w:numFmt w:val="lowerRoman"/>
+      <w:lvlText w:val="%3."/>
+      <w:lvlJc w:val="right"/>
+      <w:pPr>
+        <w:ind w:left="2520" w:hanging="180"/>
+      </w:pPr>
+    </w:lvl>
+    <w:lvl w:ilvl="3" w:tplc="0409000F" w:tentative="1">
+      <w:start w:val="1"/>
+      <w:numFmt w:val="decimal"/>
+      <w:lvlText w:val="%4."/>
+      <w:lvlJc w:val="left"/>
+      <w:pPr>
+        <w:ind w:left="3240" w:hanging="360"/>
+      </w:pPr>
+    </w:lvl>
+    <w:lvl w:ilvl="4" w:tplc="04090019" w:tentative="1">
+      <w:start w:val="1"/>
+      <w:numFmt w:val="lowerLetter"/>
+      <w:lvlText w:val="%5."/>
+      <w:lvlJc w:val="left"/>
+      <w:pPr>
+        <w:ind w:left="3960" w:hanging="360"/>
+      </w:pPr>
+    </w:lvl>
+    <w:lvl w:ilvl="5" w:tplc="0409001B" w:tentative="1">
+      <w:start w:val="1"/>
+      <w:numFmt w:val="lowerRoman"/>
+      <w:lvlText w:val="%6."/>
+      <w:lvlJc w:val="right"/>
+      <w:pPr>
+        <w:ind w:left="4680" w:hanging="180"/>
+      </w:pPr>
+    </w:lvl>
+    <w:lvl w:ilvl="6" w:tplc="0409000F" w:tentative="1">
+      <w:start w:val="1"/>
+      <w:numFmt w:val="decimal"/>
+      <w:lvlText w:val="%7."/>
+      <w:lvlJc w:val="left"/>
+      <w:pPr>
+        <w:ind w:left="5400" w:hanging="360"/>
+      </w:pPr>
+    </w:lvl>
+    <w:lvl w:ilvl="7" w:tplc="04090019" w:tentative="1">
+      <w:start w:val="1"/>
+      <w:numFmt w:val="lowerLetter"/>
+      <w:lvlText w:val="%8."/>
+      <w:lvlJc w:val="left"/>
+      <w:pPr>
+        <w:ind w:left="6120" w:hanging="360"/>
+      </w:pPr>
+    </w:lvl>
+    <w:lvl w:ilvl="8" w:tplc="0409001B" w:tentative="1">
+      <w:start w:val="1"/>
+      <w:numFmt w:val="lowerRoman"/>
+      <w:lvlText w:val="%9."/>
+      <w:lvlJc w:val="right"/>
+      <w:pPr>
+        <w:ind w:left="6840" w:hanging="180"/>
+      </w:pPr>
+    </w:lvl>
+  </w:abstractNum>
+  <w:abstractNum w:abstractNumId="2">
+    <w:nsid w:val="5B8009AE"/>
+    <w:multiLevelType w:val="hybridMultilevel"/>
+    <w:tmpl w:val="3E083D5A"/>
+    <w:lvl w:ilvl="0" w:tplc="15FEF172">
+      <w:start w:val="1"/>
+      <w:numFmt w:val="lowerLetter"/>
+      <w:lvlText w:val="%1)"/>
+      <w:lvlJc w:val="left"/>
+      <w:pPr>
+        <w:ind w:left="1080" w:hanging="360"/>
+      </w:pPr>
+      <w:rPr>
+        <w:rFonts w:hint="default"/>
+      </w:rPr>
+    </w:lvl>
+    <w:lvl w:ilvl="1" w:tplc="04090019" w:tentative="1">
+      <w:start w:val="1"/>
+      <w:numFmt w:val="lowerLetter"/>
+      <w:lvlText w:val="%2."/>
+      <w:lvlJc w:val="left"/>
+      <w:pPr>
+        <w:ind w:left="1800" w:hanging="360"/>
+      </w:pPr>
+    </w:lvl>
+    <w:lvl w:ilvl="2" w:tplc="0409001B" w:tentative="1">
+      <w:start w:val="1"/>
+      <w:numFmt w:val="lowerRoman"/>
+      <w:lvlText w:val="%3."/>
+      <w:lvlJc w:val="right"/>
+      <w:pPr>
+        <w:ind w:left="2520" w:hanging="180"/>
+      </w:pPr>
+    </w:lvl>
+    <w:lvl w:ilvl="3" w:tplc="0409000F" w:tentative="1">
+      <w:start w:val="1"/>
+      <w:numFmt w:val="decimal"/>
+      <w:lvlText w:val="%4."/>
+      <w:lvlJc w:val="left"/>
+      <w:pPr>
+        <w:ind w:left="3240" w:hanging="360"/>
+      </w:pPr>
+    </w:lvl>
+    <w:lvl w:ilvl="4" w:tplc="04090019" w:tentative="1">
+      <w:start w:val="1"/>
+      <w:numFmt w:val="lowerLetter"/>
+      <w:lvlText w:val="%5."/>
+      <w:lvlJc w:val="left"/>
+      <w:pPr>
+        <w:ind w:left="3960" w:hanging="360"/>
+      </w:pPr>
+    </w:lvl>
+    <w:lvl w:ilvl="5" w:tplc="0409001B" w:tentative="1">
+      <w:start w:val="1"/>
+      <w:numFmt w:val="lowerRoman"/>
+      <w:lvlText w:val="%6."/>
+      <w:lvlJc w:val="right"/>
+      <w:pPr>
+        <w:ind w:left="4680" w:hanging="180"/>
+      </w:pPr>
+    </w:lvl>
+    <w:lvl w:ilvl="6" w:tplc="0409000F" w:tentative="1">
+      <w:start w:val="1"/>
+      <w:numFmt w:val="decimal"/>
+      <w:lvlText w:val="%7."/>
+      <w:lvlJc w:val="left"/>
+      <w:pPr>
+        <w:ind w:left="5400" w:hanging="360"/>
+      </w:pPr>
+    </w:lvl>
+    <w:lvl w:ilvl="7" w:tplc="04090019" w:tentative="1">
+      <w:start w:val="1"/>
+      <w:numFmt w:val="lowerLetter"/>
+      <w:lvlText w:val="%8."/>
+      <w:lvlJc w:val="left"/>
+      <w:pPr>
+        <w:ind w:left="6120" w:hanging="360"/>
+      </w:pPr>
+    </w:lvl>
+    <w:lvl w:ilvl="8" w:tplc="0409001B" w:tentative="1">
+      <w:start w:val="1"/>
+      <w:numFmt w:val="lowerRoman"/>
+      <w:lvlText w:val="%9."/>
+      <w:lvlJc w:val="right"/>
+      <w:pPr>
+        <w:ind w:left="6840" w:hanging="180"/>
+      </w:pPr>
+    </w:lvl>
+  </w:abstractNum>
   <w:num w:numId="1">
     <w:abstractNumId w:val="0"/>
+  </w:num>
+  <w:num w:numId="2">
+    <w:abstractNumId w:val="2"/>
+  </w:num>
+  <w:num w:numId="3">
+    <w:abstractNumId w:val="1"/>
   </w:num>
 </w:numbering>
 </file>

</xml_diff>

<commit_message>
Added copy of first problem for easy reference
7 of 20
</commit_message>
<xml_diff>
--- a/WPF/Problem Solving/Carroll_Daniel_ProblemSolving.docx
+++ b/WPF/Problem Solving/Carroll_Daniel_ProblemSolving.docx
@@ -16,6 +16,87 @@
     </w:p>
     <w:p>
       <w:pPr>
+        <w:ind w:left="720"/>
+        <w:rPr>
+          <w:rFonts w:ascii="Arial" w:eastAsia="Times New Roman" w:hAnsi="Arial" w:cs="Arial"/>
+          <w:sz w:val="16"/>
+          <w:szCs w:val="16"/>
+        </w:rPr>
+      </w:pPr>
+      <w:r>
+        <w:rPr>
+          <w:rFonts w:ascii="Arial" w:hAnsi="Arial" w:cs="Arial"/>
+          <w:sz w:val="16"/>
+          <w:szCs w:val="16"/>
+        </w:rPr>
+        <w:t>“</w:t>
+      </w:r>
+      <w:r>
+        <w:rPr>
+          <w:rFonts w:ascii="Arial" w:eastAsia="Times New Roman" w:hAnsi="Arial" w:cs="Arial"/>
+          <w:sz w:val="16"/>
+          <w:szCs w:val="16"/>
+        </w:rPr>
+        <w:t xml:space="preserve">There are 20 socks in a drawer: 5 pairs of black socks, 3 pairs of brown and 2 pairs of white. You select the socks in the dark and can check them only after a selection has been made. What is the smallest number of socks you need to select to guarantee getting the </w:t>
+      </w:r>
+      <w:proofErr w:type="gramStart"/>
+      <w:r>
+        <w:rPr>
+          <w:rFonts w:ascii="Arial" w:eastAsia="Times New Roman" w:hAnsi="Arial" w:cs="Arial"/>
+          <w:sz w:val="16"/>
+          <w:szCs w:val="16"/>
+        </w:rPr>
+        <w:t>following:</w:t>
+      </w:r>
+      <w:proofErr w:type="gramEnd"/>
+    </w:p>
+    <w:p>
+      <w:pPr>
+        <w:ind w:left="720" w:firstLine="720"/>
+        <w:rPr>
+          <w:rFonts w:ascii="Arial" w:eastAsia="Times New Roman" w:hAnsi="Arial" w:cs="Arial"/>
+          <w:sz w:val="16"/>
+          <w:szCs w:val="16"/>
+        </w:rPr>
+      </w:pPr>
+      <w:r>
+        <w:rPr>
+          <w:rFonts w:ascii="Arial" w:eastAsia="Times New Roman" w:hAnsi="Arial" w:cs="Arial"/>
+          <w:sz w:val="16"/>
+          <w:szCs w:val="16"/>
+        </w:rPr>
+        <w:t>a) At least one matching pair</w:t>
+      </w:r>
+    </w:p>
+    <w:p>
+      <w:pPr>
+        <w:ind w:left="720" w:firstLine="720"/>
+        <w:rPr>
+          <w:rFonts w:ascii="Arial" w:eastAsia="Times New Roman" w:hAnsi="Arial" w:cs="Arial"/>
+          <w:sz w:val="16"/>
+          <w:szCs w:val="16"/>
+        </w:rPr>
+      </w:pPr>
+      <w:bookmarkStart w:id="0" w:name="_GoBack"/>
+      <w:bookmarkEnd w:id="0"/>
+      <w:r>
+        <w:rPr>
+          <w:rFonts w:ascii="Arial" w:eastAsia="Times New Roman" w:hAnsi="Arial" w:cs="Arial"/>
+          <w:sz w:val="16"/>
+          <w:szCs w:val="16"/>
+        </w:rPr>
+        <w:t>b) At least one matching pair of each color.”</w:t>
+      </w:r>
+    </w:p>
+    <w:p>
+      <w:pPr>
+        <w:rPr>
+          <w:rFonts w:ascii="Helvetica" w:eastAsia="Times New Roman" w:hAnsi="Helvetica" w:cs="Times New Roman"/>
+        </w:rPr>
+      </w:pPr>
+    </w:p>
+    <w:p>
+      <w:pPr>
         <w:pStyle w:val="ListParagraph"/>
         <w:numPr>
           <w:ilvl w:val="0"/>
@@ -147,8 +228,6 @@
       <w:r>
         <w:t>Choose a Solution</w:t>
       </w:r>
-      <w:bookmarkStart w:id="0" w:name="_GoBack"/>
-      <w:bookmarkEnd w:id="0"/>
     </w:p>
     <w:p/>
     <w:p/>
@@ -184,232 +263,376 @@
           <w:rFonts w:ascii="Helvetica" w:eastAsia="Times New Roman" w:hAnsi="Helvetica" w:cs="Times New Roman"/>
         </w:rPr>
       </w:pPr>
-      <w:r>
-        <w:rPr>
-          <w:rFonts w:ascii="Helvetica" w:eastAsia="Times New Roman" w:hAnsi="Helvetica" w:cs="Times New Roman"/>
-        </w:rPr>
-        <w:t xml:space="preserve">a)Do this in </w:t>
-      </w:r>
-    </w:p>
-    <w:p>
-      <w:pPr>
-        <w:rPr>
-          <w:rFonts w:ascii="Helvetica" w:eastAsia="Times New Roman" w:hAnsi="Helvetica" w:cs="Times New Roman"/>
-        </w:rPr>
-      </w:pPr>
-      <w:r>
-        <w:rPr>
-          <w:rFonts w:ascii="Helvetica" w:eastAsia="Times New Roman" w:hAnsi="Helvetica" w:cs="Times New Roman"/>
-        </w:rPr>
-        <w:t>your own words.</w:t>
-      </w:r>
-    </w:p>
-    <w:p>
-      <w:pPr>
-        <w:rPr>
-          <w:rFonts w:ascii="Helvetica" w:eastAsia="Times New Roman" w:hAnsi="Helvetica" w:cs="Times New Roman"/>
-        </w:rPr>
-      </w:pPr>
-      <w:r>
-        <w:rPr>
-          <w:rFonts w:ascii="Helvetica" w:eastAsia="Times New Roman" w:hAnsi="Helvetica" w:cs="Times New Roman"/>
-        </w:rPr>
-        <w:t xml:space="preserve">b)What insight can you offer into the problem that is not immediately visible from </w:t>
-      </w:r>
-    </w:p>
-    <w:p>
-      <w:pPr>
-        <w:rPr>
-          <w:rFonts w:ascii="Helvetica" w:eastAsia="Times New Roman" w:hAnsi="Helvetica" w:cs="Times New Roman"/>
-        </w:rPr>
-      </w:pPr>
-      <w:r>
-        <w:rPr>
-          <w:rFonts w:ascii="Helvetica" w:eastAsia="Times New Roman" w:hAnsi="Helvetica" w:cs="Times New Roman"/>
-        </w:rPr>
-        <w:t>the word problem alone?</w:t>
-      </w:r>
-    </w:p>
-    <w:p>
-      <w:pPr>
-        <w:rPr>
-          <w:rFonts w:ascii="Helvetica" w:eastAsia="Times New Roman" w:hAnsi="Helvetica" w:cs="Times New Roman"/>
-        </w:rPr>
-      </w:pPr>
-      <w:r>
-        <w:rPr>
-          <w:rFonts w:ascii="Helvetica" w:eastAsia="Times New Roman" w:hAnsi="Helvetica" w:cs="Times New Roman"/>
-        </w:rPr>
-        <w:t>c)What is the overall goal?</w:t>
-      </w:r>
-    </w:p>
-    <w:p>
-      <w:pPr>
-        <w:rPr>
-          <w:rFonts w:ascii="Helvetica" w:eastAsia="Times New Roman" w:hAnsi="Helvetica" w:cs="Times New Roman"/>
-        </w:rPr>
-      </w:pPr>
-      <w:r>
-        <w:rPr>
-          <w:rFonts w:ascii="Helvetica" w:eastAsia="Times New Roman" w:hAnsi="Helvetica" w:cs="Times New Roman"/>
-        </w:rPr>
-        <w:t>2)Break the problem apart</w:t>
-      </w:r>
-    </w:p>
-    <w:p>
-      <w:pPr>
-        <w:rPr>
-          <w:rFonts w:ascii="Helvetica" w:eastAsia="Times New Roman" w:hAnsi="Helvetica" w:cs="Times New Roman"/>
-        </w:rPr>
-      </w:pPr>
-      <w:r>
-        <w:rPr>
-          <w:rFonts w:ascii="Helvetica" w:eastAsia="Times New Roman" w:hAnsi="Helvetica" w:cs="Times New Roman"/>
-        </w:rPr>
-        <w:t>a)What are the constraints?</w:t>
-      </w:r>
-    </w:p>
-    <w:p>
-      <w:pPr>
-        <w:rPr>
-          <w:rFonts w:ascii="Helvetica" w:eastAsia="Times New Roman" w:hAnsi="Helvetica" w:cs="Times New Roman"/>
-        </w:rPr>
-      </w:pPr>
-      <w:r>
-        <w:rPr>
-          <w:rFonts w:ascii="Helvetica" w:eastAsia="Times New Roman" w:hAnsi="Helvetica" w:cs="Times New Roman"/>
-        </w:rPr>
-        <w:t>b)What are the sub</w:t>
-      </w:r>
-    </w:p>
-    <w:p>
-      <w:pPr>
-        <w:rPr>
-          <w:rFonts w:ascii="Helvetica" w:eastAsia="Times New Roman" w:hAnsi="Helvetica" w:cs="Times New Roman"/>
-        </w:rPr>
-      </w:pPr>
-      <w:r>
-        <w:rPr>
-          <w:rFonts w:ascii="Helvetica" w:eastAsia="Times New Roman" w:hAnsi="Helvetica" w:cs="Times New Roman"/>
-        </w:rPr>
-        <w:t>goals?</w:t>
-      </w:r>
-    </w:p>
-    <w:p>
-      <w:pPr>
-        <w:rPr>
-          <w:rFonts w:ascii="Helvetica" w:eastAsia="Times New Roman" w:hAnsi="Helvetica" w:cs="Times New Roman"/>
-        </w:rPr>
-      </w:pPr>
-      <w:r>
-        <w:rPr>
-          <w:rFonts w:ascii="Helvetica" w:eastAsia="Times New Roman" w:hAnsi="Helvetica" w:cs="Times New Roman"/>
-        </w:rPr>
-        <w:t>3)Identify potential solutions</w:t>
-      </w:r>
-    </w:p>
-    <w:p>
-      <w:pPr>
-        <w:rPr>
-          <w:rFonts w:ascii="Helvetica" w:eastAsia="Times New Roman" w:hAnsi="Helvetica" w:cs="Times New Roman"/>
-        </w:rPr>
-      </w:pPr>
-      <w:r>
-        <w:rPr>
-          <w:rFonts w:ascii="Helvetica" w:eastAsia="Times New Roman" w:hAnsi="Helvetica" w:cs="Times New Roman"/>
-        </w:rPr>
-        <w:t>a)For each of the sub</w:t>
-      </w:r>
-    </w:p>
-    <w:p>
-      <w:pPr>
-        <w:rPr>
-          <w:rFonts w:ascii="Helvetica" w:eastAsia="Times New Roman" w:hAnsi="Helvetica" w:cs="Times New Roman"/>
-        </w:rPr>
-      </w:pPr>
-      <w:r>
-        <w:rPr>
-          <w:rFonts w:ascii="Helvetica" w:eastAsia="Times New Roman" w:hAnsi="Helvetica" w:cs="Times New Roman"/>
-        </w:rPr>
-        <w:t>problems you’ve discussed in #2, what is a possible solution?</w:t>
-      </w:r>
-    </w:p>
-    <w:p>
-      <w:pPr>
-        <w:rPr>
-          <w:rFonts w:ascii="Helvetica" w:eastAsia="Times New Roman" w:hAnsi="Helvetica" w:cs="Times New Roman"/>
-        </w:rPr>
-      </w:pPr>
-      <w:r>
-        <w:rPr>
-          <w:rFonts w:ascii="Helvetica" w:eastAsia="Times New Roman" w:hAnsi="Helvetica" w:cs="Times New Roman"/>
-        </w:rPr>
-        <w:t>4)Evaluate each potential solution</w:t>
-      </w:r>
-    </w:p>
-    <w:p>
-      <w:pPr>
-        <w:rPr>
-          <w:rFonts w:ascii="Helvetica" w:eastAsia="Times New Roman" w:hAnsi="Helvetica" w:cs="Times New Roman"/>
-        </w:rPr>
-      </w:pPr>
-      <w:r>
-        <w:rPr>
-          <w:rFonts w:ascii="Helvetica" w:eastAsia="Times New Roman" w:hAnsi="Helvetica" w:cs="Times New Roman"/>
-        </w:rPr>
-        <w:t>a)Does each solution meet the goals?</w:t>
-      </w:r>
-    </w:p>
-    <w:p>
-      <w:pPr>
-        <w:rPr>
-          <w:rFonts w:ascii="Helvetica" w:eastAsia="Times New Roman" w:hAnsi="Helvetica" w:cs="Times New Roman"/>
-        </w:rPr>
-      </w:pPr>
-      <w:r>
-        <w:rPr>
-          <w:rFonts w:ascii="Helvetica" w:eastAsia="Times New Roman" w:hAnsi="Helvetica" w:cs="Times New Roman"/>
-        </w:rPr>
-        <w:t>b)Will each solution work for ALL cases?</w:t>
-      </w:r>
-    </w:p>
-    <w:p>
-      <w:pPr>
-        <w:rPr>
-          <w:rFonts w:ascii="Helvetica" w:eastAsia="Times New Roman" w:hAnsi="Helvetica" w:cs="Times New Roman"/>
-        </w:rPr>
-      </w:pPr>
-      <w:r>
-        <w:rPr>
-          <w:rFonts w:ascii="Helvetica" w:eastAsia="Times New Roman" w:hAnsi="Helvetica" w:cs="Times New Roman"/>
-        </w:rPr>
-        <w:t>5)Choose a solution and develop a plan to implement it.</w:t>
-      </w:r>
-    </w:p>
-    <w:p>
-      <w:pPr>
-        <w:rPr>
-          <w:rFonts w:ascii="Helvetica" w:eastAsia="Times New Roman" w:hAnsi="Helvetica" w:cs="Times New Roman"/>
-        </w:rPr>
-      </w:pPr>
-      <w:r>
-        <w:rPr>
-          <w:rFonts w:ascii="Helvetica" w:eastAsia="Times New Roman" w:hAnsi="Helvetica" w:cs="Times New Roman"/>
-        </w:rPr>
-        <w:t>a)Explain the solution in full.</w:t>
-      </w:r>
-    </w:p>
-    <w:p>
-      <w:pPr>
-        <w:rPr>
-          <w:rFonts w:ascii="Helvetica" w:eastAsia="Times New Roman" w:hAnsi="Helvetica" w:cs="Times New Roman"/>
-        </w:rPr>
-      </w:pPr>
-      <w:r>
-        <w:rPr>
-          <w:rFonts w:ascii="Helvetica" w:eastAsia="Times New Roman" w:hAnsi="Helvetica" w:cs="Times New Roman"/>
-        </w:rPr>
-        <w:t>b)Describe some test cases you tried out to make sure it works.</w:t>
+      <w:proofErr w:type="gramStart"/>
+      <w:r>
+        <w:rPr>
+          <w:rFonts w:ascii="Helvetica" w:eastAsia="Times New Roman" w:hAnsi="Helvetica" w:cs="Times New Roman"/>
+        </w:rPr>
+        <w:t>a)Do</w:t>
+      </w:r>
+      <w:proofErr w:type="gramEnd"/>
+      <w:r>
+        <w:rPr>
+          <w:rFonts w:ascii="Helvetica" w:eastAsia="Times New Roman" w:hAnsi="Helvetica" w:cs="Times New Roman"/>
+        </w:rPr>
+        <w:t xml:space="preserve"> this in </w:t>
+      </w:r>
+    </w:p>
+    <w:p>
+      <w:pPr>
+        <w:rPr>
+          <w:rFonts w:ascii="Helvetica" w:eastAsia="Times New Roman" w:hAnsi="Helvetica" w:cs="Times New Roman"/>
+        </w:rPr>
+      </w:pPr>
+      <w:proofErr w:type="gramStart"/>
+      <w:r>
+        <w:rPr>
+          <w:rFonts w:ascii="Helvetica" w:eastAsia="Times New Roman" w:hAnsi="Helvetica" w:cs="Times New Roman"/>
+        </w:rPr>
+        <w:t>your</w:t>
+      </w:r>
+      <w:proofErr w:type="gramEnd"/>
+      <w:r>
+        <w:rPr>
+          <w:rFonts w:ascii="Helvetica" w:eastAsia="Times New Roman" w:hAnsi="Helvetica" w:cs="Times New Roman"/>
+        </w:rPr>
+        <w:t xml:space="preserve"> own words.</w:t>
+      </w:r>
+    </w:p>
+    <w:p>
+      <w:pPr>
+        <w:rPr>
+          <w:rFonts w:ascii="Helvetica" w:eastAsia="Times New Roman" w:hAnsi="Helvetica" w:cs="Times New Roman"/>
+        </w:rPr>
+      </w:pPr>
+      <w:proofErr w:type="gramStart"/>
+      <w:r>
+        <w:rPr>
+          <w:rFonts w:ascii="Helvetica" w:eastAsia="Times New Roman" w:hAnsi="Helvetica" w:cs="Times New Roman"/>
+        </w:rPr>
+        <w:t>b)What</w:t>
+      </w:r>
+      <w:proofErr w:type="gramEnd"/>
+      <w:r>
+        <w:rPr>
+          <w:rFonts w:ascii="Helvetica" w:eastAsia="Times New Roman" w:hAnsi="Helvetica" w:cs="Times New Roman"/>
+        </w:rPr>
+        <w:t xml:space="preserve"> insight can you offer into the problem that is not immediately visible from </w:t>
+      </w:r>
+    </w:p>
+    <w:p>
+      <w:pPr>
+        <w:rPr>
+          <w:rFonts w:ascii="Helvetica" w:eastAsia="Times New Roman" w:hAnsi="Helvetica" w:cs="Times New Roman"/>
+        </w:rPr>
+      </w:pPr>
+      <w:proofErr w:type="gramStart"/>
+      <w:r>
+        <w:rPr>
+          <w:rFonts w:ascii="Helvetica" w:eastAsia="Times New Roman" w:hAnsi="Helvetica" w:cs="Times New Roman"/>
+        </w:rPr>
+        <w:t>the</w:t>
+      </w:r>
+      <w:proofErr w:type="gramEnd"/>
+      <w:r>
+        <w:rPr>
+          <w:rFonts w:ascii="Helvetica" w:eastAsia="Times New Roman" w:hAnsi="Helvetica" w:cs="Times New Roman"/>
+        </w:rPr>
+        <w:t xml:space="preserve"> word problem alone?</w:t>
+      </w:r>
+    </w:p>
+    <w:p>
+      <w:pPr>
+        <w:rPr>
+          <w:rFonts w:ascii="Helvetica" w:eastAsia="Times New Roman" w:hAnsi="Helvetica" w:cs="Times New Roman"/>
+        </w:rPr>
+      </w:pPr>
+      <w:proofErr w:type="gramStart"/>
+      <w:r>
+        <w:rPr>
+          <w:rFonts w:ascii="Helvetica" w:eastAsia="Times New Roman" w:hAnsi="Helvetica" w:cs="Times New Roman"/>
+        </w:rPr>
+        <w:t>c)What</w:t>
+      </w:r>
+      <w:proofErr w:type="gramEnd"/>
+      <w:r>
+        <w:rPr>
+          <w:rFonts w:ascii="Helvetica" w:eastAsia="Times New Roman" w:hAnsi="Helvetica" w:cs="Times New Roman"/>
+        </w:rPr>
+        <w:t xml:space="preserve"> is the overall goal?</w:t>
+      </w:r>
+    </w:p>
+    <w:p>
+      <w:pPr>
+        <w:rPr>
+          <w:rFonts w:ascii="Helvetica" w:eastAsia="Times New Roman" w:hAnsi="Helvetica" w:cs="Times New Roman"/>
+        </w:rPr>
+      </w:pPr>
+      <w:proofErr w:type="gramStart"/>
+      <w:r>
+        <w:rPr>
+          <w:rFonts w:ascii="Helvetica" w:eastAsia="Times New Roman" w:hAnsi="Helvetica" w:cs="Times New Roman"/>
+        </w:rPr>
+        <w:t>2)Break</w:t>
+      </w:r>
+      <w:proofErr w:type="gramEnd"/>
+      <w:r>
+        <w:rPr>
+          <w:rFonts w:ascii="Helvetica" w:eastAsia="Times New Roman" w:hAnsi="Helvetica" w:cs="Times New Roman"/>
+        </w:rPr>
+        <w:t xml:space="preserve"> the problem apart</w:t>
+      </w:r>
+    </w:p>
+    <w:p>
+      <w:pPr>
+        <w:rPr>
+          <w:rFonts w:ascii="Helvetica" w:eastAsia="Times New Roman" w:hAnsi="Helvetica" w:cs="Times New Roman"/>
+        </w:rPr>
+      </w:pPr>
+      <w:proofErr w:type="gramStart"/>
+      <w:r>
+        <w:rPr>
+          <w:rFonts w:ascii="Helvetica" w:eastAsia="Times New Roman" w:hAnsi="Helvetica" w:cs="Times New Roman"/>
+        </w:rPr>
+        <w:t>a)What</w:t>
+      </w:r>
+      <w:proofErr w:type="gramEnd"/>
+      <w:r>
+        <w:rPr>
+          <w:rFonts w:ascii="Helvetica" w:eastAsia="Times New Roman" w:hAnsi="Helvetica" w:cs="Times New Roman"/>
+        </w:rPr>
+        <w:t xml:space="preserve"> are the constraints?</w:t>
+      </w:r>
+    </w:p>
+    <w:p>
+      <w:pPr>
+        <w:rPr>
+          <w:rFonts w:ascii="Helvetica" w:eastAsia="Times New Roman" w:hAnsi="Helvetica" w:cs="Times New Roman"/>
+        </w:rPr>
+      </w:pPr>
+      <w:proofErr w:type="gramStart"/>
+      <w:r>
+        <w:rPr>
+          <w:rFonts w:ascii="Helvetica" w:eastAsia="Times New Roman" w:hAnsi="Helvetica" w:cs="Times New Roman"/>
+        </w:rPr>
+        <w:t>b)What</w:t>
+      </w:r>
+      <w:proofErr w:type="gramEnd"/>
+      <w:r>
+        <w:rPr>
+          <w:rFonts w:ascii="Helvetica" w:eastAsia="Times New Roman" w:hAnsi="Helvetica" w:cs="Times New Roman"/>
+        </w:rPr>
+        <w:t xml:space="preserve"> are the sub</w:t>
+      </w:r>
+    </w:p>
+    <w:p>
+      <w:pPr>
+        <w:rPr>
+          <w:rFonts w:ascii="Helvetica" w:eastAsia="Times New Roman" w:hAnsi="Helvetica" w:cs="Times New Roman"/>
+        </w:rPr>
+      </w:pPr>
+      <w:proofErr w:type="gramStart"/>
+      <w:r>
+        <w:rPr>
+          <w:rFonts w:ascii="Helvetica" w:eastAsia="Times New Roman" w:hAnsi="Helvetica" w:cs="Times New Roman"/>
+        </w:rPr>
+        <w:t>goals</w:t>
+      </w:r>
+      <w:proofErr w:type="gramEnd"/>
+      <w:r>
+        <w:rPr>
+          <w:rFonts w:ascii="Helvetica" w:eastAsia="Times New Roman" w:hAnsi="Helvetica" w:cs="Times New Roman"/>
+        </w:rPr>
+        <w:t>?</w:t>
+      </w:r>
+    </w:p>
+    <w:p>
+      <w:pPr>
+        <w:rPr>
+          <w:rFonts w:ascii="Helvetica" w:eastAsia="Times New Roman" w:hAnsi="Helvetica" w:cs="Times New Roman"/>
+        </w:rPr>
+      </w:pPr>
+      <w:proofErr w:type="gramStart"/>
+      <w:r>
+        <w:rPr>
+          <w:rFonts w:ascii="Helvetica" w:eastAsia="Times New Roman" w:hAnsi="Helvetica" w:cs="Times New Roman"/>
+        </w:rPr>
+        <w:t>3)Identify</w:t>
+      </w:r>
+      <w:proofErr w:type="gramEnd"/>
+      <w:r>
+        <w:rPr>
+          <w:rFonts w:ascii="Helvetica" w:eastAsia="Times New Roman" w:hAnsi="Helvetica" w:cs="Times New Roman"/>
+        </w:rPr>
+        <w:t xml:space="preserve"> potential solutions</w:t>
+      </w:r>
+    </w:p>
+    <w:p>
+      <w:pPr>
+        <w:rPr>
+          <w:rFonts w:ascii="Helvetica" w:eastAsia="Times New Roman" w:hAnsi="Helvetica" w:cs="Times New Roman"/>
+        </w:rPr>
+      </w:pPr>
+      <w:proofErr w:type="gramStart"/>
+      <w:r>
+        <w:rPr>
+          <w:rFonts w:ascii="Helvetica" w:eastAsia="Times New Roman" w:hAnsi="Helvetica" w:cs="Times New Roman"/>
+        </w:rPr>
+        <w:t>a)For</w:t>
+      </w:r>
+      <w:proofErr w:type="gramEnd"/>
+      <w:r>
+        <w:rPr>
+          <w:rFonts w:ascii="Helvetica" w:eastAsia="Times New Roman" w:hAnsi="Helvetica" w:cs="Times New Roman"/>
+        </w:rPr>
+        <w:t xml:space="preserve"> each of the sub</w:t>
+      </w:r>
+    </w:p>
+    <w:p>
+      <w:pPr>
+        <w:rPr>
+          <w:rFonts w:ascii="Helvetica" w:eastAsia="Times New Roman" w:hAnsi="Helvetica" w:cs="Times New Roman"/>
+        </w:rPr>
+      </w:pPr>
+      <w:proofErr w:type="gramStart"/>
+      <w:r>
+        <w:rPr>
+          <w:rFonts w:ascii="Helvetica" w:eastAsia="Times New Roman" w:hAnsi="Helvetica" w:cs="Times New Roman"/>
+        </w:rPr>
+        <w:t>problems</w:t>
+      </w:r>
+      <w:proofErr w:type="gramEnd"/>
+      <w:r>
+        <w:rPr>
+          <w:rFonts w:ascii="Helvetica" w:eastAsia="Times New Roman" w:hAnsi="Helvetica" w:cs="Times New Roman"/>
+        </w:rPr>
+        <w:t xml:space="preserve"> you’ve discussed in #2, what is a possible solution?</w:t>
+      </w:r>
+    </w:p>
+    <w:p>
+      <w:pPr>
+        <w:rPr>
+          <w:rFonts w:ascii="Helvetica" w:eastAsia="Times New Roman" w:hAnsi="Helvetica" w:cs="Times New Roman"/>
+        </w:rPr>
+      </w:pPr>
+      <w:proofErr w:type="gramStart"/>
+      <w:r>
+        <w:rPr>
+          <w:rFonts w:ascii="Helvetica" w:eastAsia="Times New Roman" w:hAnsi="Helvetica" w:cs="Times New Roman"/>
+        </w:rPr>
+        <w:t>4)Evaluate</w:t>
+      </w:r>
+      <w:proofErr w:type="gramEnd"/>
+      <w:r>
+        <w:rPr>
+          <w:rFonts w:ascii="Helvetica" w:eastAsia="Times New Roman" w:hAnsi="Helvetica" w:cs="Times New Roman"/>
+        </w:rPr>
+        <w:t xml:space="preserve"> each potential solution</w:t>
+      </w:r>
+    </w:p>
+    <w:p>
+      <w:pPr>
+        <w:rPr>
+          <w:rFonts w:ascii="Helvetica" w:eastAsia="Times New Roman" w:hAnsi="Helvetica" w:cs="Times New Roman"/>
+        </w:rPr>
+      </w:pPr>
+      <w:proofErr w:type="gramStart"/>
+      <w:r>
+        <w:rPr>
+          <w:rFonts w:ascii="Helvetica" w:eastAsia="Times New Roman" w:hAnsi="Helvetica" w:cs="Times New Roman"/>
+        </w:rPr>
+        <w:t>a)Does</w:t>
+      </w:r>
+      <w:proofErr w:type="gramEnd"/>
+      <w:r>
+        <w:rPr>
+          <w:rFonts w:ascii="Helvetica" w:eastAsia="Times New Roman" w:hAnsi="Helvetica" w:cs="Times New Roman"/>
+        </w:rPr>
+        <w:t xml:space="preserve"> each solution meet the goals?</w:t>
+      </w:r>
+    </w:p>
+    <w:p>
+      <w:pPr>
+        <w:rPr>
+          <w:rFonts w:ascii="Helvetica" w:eastAsia="Times New Roman" w:hAnsi="Helvetica" w:cs="Times New Roman"/>
+        </w:rPr>
+      </w:pPr>
+      <w:proofErr w:type="gramStart"/>
+      <w:r>
+        <w:rPr>
+          <w:rFonts w:ascii="Helvetica" w:eastAsia="Times New Roman" w:hAnsi="Helvetica" w:cs="Times New Roman"/>
+        </w:rPr>
+        <w:t>b)Will</w:t>
+      </w:r>
+      <w:proofErr w:type="gramEnd"/>
+      <w:r>
+        <w:rPr>
+          <w:rFonts w:ascii="Helvetica" w:eastAsia="Times New Roman" w:hAnsi="Helvetica" w:cs="Times New Roman"/>
+        </w:rPr>
+        <w:t xml:space="preserve"> each solution work for ALL cases?</w:t>
+      </w:r>
+    </w:p>
+    <w:p>
+      <w:pPr>
+        <w:rPr>
+          <w:rFonts w:ascii="Helvetica" w:eastAsia="Times New Roman" w:hAnsi="Helvetica" w:cs="Times New Roman"/>
+        </w:rPr>
+      </w:pPr>
+      <w:proofErr w:type="gramStart"/>
+      <w:r>
+        <w:rPr>
+          <w:rFonts w:ascii="Helvetica" w:eastAsia="Times New Roman" w:hAnsi="Helvetica" w:cs="Times New Roman"/>
+        </w:rPr>
+        <w:t>5)Choose</w:t>
+      </w:r>
+      <w:proofErr w:type="gramEnd"/>
+      <w:r>
+        <w:rPr>
+          <w:rFonts w:ascii="Helvetica" w:eastAsia="Times New Roman" w:hAnsi="Helvetica" w:cs="Times New Roman"/>
+        </w:rPr>
+        <w:t xml:space="preserve"> a solution and develop a plan to implement it.</w:t>
+      </w:r>
+    </w:p>
+    <w:p>
+      <w:pPr>
+        <w:rPr>
+          <w:rFonts w:ascii="Helvetica" w:eastAsia="Times New Roman" w:hAnsi="Helvetica" w:cs="Times New Roman"/>
+        </w:rPr>
+      </w:pPr>
+      <w:proofErr w:type="gramStart"/>
+      <w:r>
+        <w:rPr>
+          <w:rFonts w:ascii="Helvetica" w:eastAsia="Times New Roman" w:hAnsi="Helvetica" w:cs="Times New Roman"/>
+        </w:rPr>
+        <w:t>a)Explain</w:t>
+      </w:r>
+      <w:proofErr w:type="gramEnd"/>
+      <w:r>
+        <w:rPr>
+          <w:rFonts w:ascii="Helvetica" w:eastAsia="Times New Roman" w:hAnsi="Helvetica" w:cs="Times New Roman"/>
+        </w:rPr>
+        <w:t xml:space="preserve"> the solution in full.</w:t>
+      </w:r>
+    </w:p>
+    <w:p>
+      <w:pPr>
+        <w:rPr>
+          <w:rFonts w:ascii="Helvetica" w:eastAsia="Times New Roman" w:hAnsi="Helvetica" w:cs="Times New Roman"/>
+        </w:rPr>
+      </w:pPr>
+      <w:proofErr w:type="gramStart"/>
+      <w:r>
+        <w:rPr>
+          <w:rFonts w:ascii="Helvetica" w:eastAsia="Times New Roman" w:hAnsi="Helvetica" w:cs="Times New Roman"/>
+        </w:rPr>
+        <w:t>b)Describe</w:t>
+      </w:r>
+      <w:proofErr w:type="gramEnd"/>
+      <w:r>
+        <w:rPr>
+          <w:rFonts w:ascii="Helvetica" w:eastAsia="Times New Roman" w:hAnsi="Helvetica" w:cs="Times New Roman"/>
+        </w:rPr>
+        <w:t xml:space="preserve"> some test cases you tried out to make sure it works.</w:t>
       </w:r>
     </w:p>
     <w:p>
@@ -531,7 +754,21 @@
           <w:rPr>
             <w:rFonts w:ascii="Cambria" w:hAnsi="Cambria"/>
           </w:rPr>
-          <w:t xml:space="preserve">Daniel Carroll  10 July 2013  </w:t>
+          <w:t xml:space="preserve">Daniel </w:t>
+        </w:r>
+        <w:proofErr w:type="gramStart"/>
+        <w:r>
+          <w:rPr>
+            <w:rFonts w:ascii="Cambria" w:hAnsi="Cambria"/>
+          </w:rPr>
+          <w:t>Carroll  10</w:t>
+        </w:r>
+        <w:proofErr w:type="gramEnd"/>
+        <w:r>
+          <w:rPr>
+            <w:rFonts w:ascii="Cambria" w:hAnsi="Cambria"/>
+          </w:rPr>
+          <w:t xml:space="preserve"> July 2013  </w:t>
         </w:r>
       </w:p>
     </w:sdtContent>
@@ -617,7 +854,21 @@
           <w:rPr>
             <w:rFonts w:ascii="Cambria" w:hAnsi="Cambria"/>
           </w:rPr>
-          <w:t xml:space="preserve">Daniel Carroll  10 July 2013  </w:t>
+          <w:t xml:space="preserve">Daniel </w:t>
+        </w:r>
+        <w:proofErr w:type="gramStart"/>
+        <w:r>
+          <w:rPr>
+            <w:rFonts w:ascii="Cambria" w:hAnsi="Cambria"/>
+          </w:rPr>
+          <w:t>Carroll  10</w:t>
+        </w:r>
+        <w:proofErr w:type="gramEnd"/>
+        <w:r>
+          <w:rPr>
+            <w:rFonts w:ascii="Cambria" w:hAnsi="Cambria"/>
+          </w:rPr>
+          <w:t xml:space="preserve"> July 2013  </w:t>
         </w:r>
       </w:p>
     </w:sdtContent>
@@ -1469,6 +1720,13 @@
     <w:pitch w:val="fixed"/>
     <w:sig w:usb0="00000001" w:usb1="08070000" w:usb2="00000010" w:usb3="00000000" w:csb0="00020000" w:csb1="00000000"/>
   </w:font>
+  <w:font w:name="Arial">
+    <w:panose1 w:val="020B0604020202020204"/>
+    <w:charset w:val="00"/>
+    <w:family w:val="auto"/>
+    <w:pitch w:val="variable"/>
+    <w:sig w:usb0="E0002AFF" w:usb1="C0007843" w:usb2="00000009" w:usb3="00000000" w:csb0="000001FF" w:csb1="00000000"/>
+  </w:font>
   <w:font w:name="Helvetica">
     <w:panose1 w:val="00000000000000000000"/>
     <w:charset w:val="00"/>
@@ -1482,13 +1740,6 @@
     <w:family w:val="auto"/>
     <w:pitch w:val="variable"/>
     <w:sig w:usb0="E00002FF" w:usb1="400004FF" w:usb2="00000000" w:usb3="00000000" w:csb0="0000019F" w:csb1="00000000"/>
-  </w:font>
-  <w:font w:name="Arial">
-    <w:panose1 w:val="020B0604020202020204"/>
-    <w:charset w:val="00"/>
-    <w:family w:val="auto"/>
-    <w:pitch w:val="variable"/>
-    <w:sig w:usb0="E0002AFF" w:usb1="C0007843" w:usb2="00000009" w:usb3="00000000" w:csb0="000001FF" w:csb1="00000000"/>
   </w:font>
   <w:font w:name="ＭＳ ゴシック">
     <w:panose1 w:val="00000000000000000000"/>

</xml_diff>

<commit_message>
Added second question summary for easy reference
8 of 20
</commit_message>
<xml_diff>
--- a/WPF/Problem Solving/Carroll_Daniel_ProblemSolving.docx
+++ b/WPF/Problem Solving/Carroll_Daniel_ProblemSolving.docx
@@ -77,8 +77,6 @@
           <w:szCs w:val="16"/>
         </w:rPr>
       </w:pPr>
-      <w:bookmarkStart w:id="0" w:name="_GoBack"/>
-      <w:bookmarkEnd w:id="0"/>
       <w:r>
         <w:rPr>
           <w:rFonts w:ascii="Arial" w:eastAsia="Times New Roman" w:hAnsi="Arial" w:cs="Arial"/>
@@ -127,6 +125,8 @@
           <w:numId w:val="2"/>
         </w:numPr>
       </w:pPr>
+      <w:bookmarkStart w:id="0" w:name="_GoBack"/>
+      <w:bookmarkEnd w:id="0"/>
       <w:r>
         <w:t>Identify Potential Solutions</w:t>
       </w:r>
@@ -172,14 +172,109 @@
     <w:p>
       <w:pPr>
         <w:pStyle w:val="ListParagraph"/>
-        <w:numPr>
-          <w:ilvl w:val="0"/>
-          <w:numId w:val="3"/>
-        </w:numPr>
-      </w:pPr>
-      <w:r>
-        <w:t>Define Problem</w:t>
-      </w:r>
+        <w:rPr>
+          <w:rFonts w:ascii="Arial" w:eastAsia="Times New Roman" w:hAnsi="Arial" w:cs="Arial"/>
+          <w:sz w:val="16"/>
+          <w:szCs w:val="16"/>
+        </w:rPr>
+      </w:pPr>
+      <w:r>
+        <w:rPr>
+          <w:rFonts w:ascii="Arial" w:eastAsia="Times New Roman" w:hAnsi="Arial" w:cs="Arial"/>
+          <w:sz w:val="16"/>
+          <w:szCs w:val="16"/>
+        </w:rPr>
+        <w:t>A little girl counts using the fingers of her left hand as follows: She starts by calling her thumb 1, he first finger 2, middle finder 3, ring finger 4, and little finger 5. Then she reverses direction, calling the ring finger 6, middle finger 7, first finger 8 and thumb 9, after which she calls her first finger 10 and so on. If she continues to count in this manner, on which finger will she stop?</w:t>
+      </w:r>
+    </w:p>
+    <w:p>
+      <w:pPr>
+        <w:pStyle w:val="ListParagraph"/>
+        <w:rPr>
+          <w:rFonts w:ascii="Arial" w:eastAsia="Times New Roman" w:hAnsi="Arial" w:cs="Arial"/>
+          <w:sz w:val="16"/>
+          <w:szCs w:val="16"/>
+        </w:rPr>
+      </w:pPr>
+      <w:r>
+        <w:rPr>
+          <w:rFonts w:ascii="Arial" w:eastAsia="Times New Roman" w:hAnsi="Arial" w:cs="Arial"/>
+          <w:sz w:val="16"/>
+          <w:szCs w:val="16"/>
+        </w:rPr>
+        <w:t xml:space="preserve">a) What if the girl counts from 1 to </w:t>
+      </w:r>
+      <w:proofErr w:type="gramStart"/>
+      <w:r>
+        <w:rPr>
+          <w:rFonts w:ascii="Arial" w:eastAsia="Times New Roman" w:hAnsi="Arial" w:cs="Arial"/>
+          <w:sz w:val="16"/>
+          <w:szCs w:val="16"/>
+        </w:rPr>
+        <w:t>10</w:t>
+      </w:r>
+      <w:proofErr w:type="gramEnd"/>
+    </w:p>
+    <w:p>
+      <w:pPr>
+        <w:pStyle w:val="ListParagraph"/>
+        <w:rPr>
+          <w:rFonts w:ascii="Arial" w:eastAsia="Times New Roman" w:hAnsi="Arial" w:cs="Arial"/>
+          <w:sz w:val="16"/>
+          <w:szCs w:val="16"/>
+        </w:rPr>
+      </w:pPr>
+      <w:r>
+        <w:rPr>
+          <w:rFonts w:ascii="Arial" w:eastAsia="Times New Roman" w:hAnsi="Arial" w:cs="Arial"/>
+          <w:sz w:val="16"/>
+          <w:szCs w:val="16"/>
+        </w:rPr>
+        <w:t xml:space="preserve">b) What if the girl counts from 1 to </w:t>
+      </w:r>
+      <w:proofErr w:type="gramStart"/>
+      <w:r>
+        <w:rPr>
+          <w:rFonts w:ascii="Arial" w:eastAsia="Times New Roman" w:hAnsi="Arial" w:cs="Arial"/>
+          <w:sz w:val="16"/>
+          <w:szCs w:val="16"/>
+        </w:rPr>
+        <w:t>100</w:t>
+      </w:r>
+      <w:proofErr w:type="gramEnd"/>
+    </w:p>
+    <w:p>
+      <w:pPr>
+        <w:pStyle w:val="ListParagraph"/>
+        <w:rPr>
+          <w:rFonts w:ascii="Arial" w:eastAsia="Times New Roman" w:hAnsi="Arial" w:cs="Arial"/>
+          <w:sz w:val="16"/>
+          <w:szCs w:val="16"/>
+        </w:rPr>
+      </w:pPr>
+      <w:r>
+        <w:rPr>
+          <w:rFonts w:ascii="Arial" w:eastAsia="Times New Roman" w:hAnsi="Arial" w:cs="Arial"/>
+          <w:sz w:val="16"/>
+          <w:szCs w:val="16"/>
+        </w:rPr>
+        <w:t xml:space="preserve">c) What if the girl counts from 1 to </w:t>
+      </w:r>
+      <w:proofErr w:type="gramStart"/>
+      <w:r>
+        <w:rPr>
+          <w:rFonts w:ascii="Arial" w:eastAsia="Times New Roman" w:hAnsi="Arial" w:cs="Arial"/>
+          <w:sz w:val="16"/>
+          <w:szCs w:val="16"/>
+        </w:rPr>
+        <w:t>1000</w:t>
+      </w:r>
+      <w:proofErr w:type="gramEnd"/>
+    </w:p>
+    <w:p>
+      <w:pPr>
+        <w:pStyle w:val="ListParagraph"/>
+      </w:pPr>
     </w:p>
     <w:p>
       <w:pPr>
@@ -190,7 +285,7 @@
         </w:numPr>
       </w:pPr>
       <w:r>
-        <w:t>Break problem Apart</w:t>
+        <w:t>Define Problem</w:t>
       </w:r>
     </w:p>
     <w:p>
@@ -202,7 +297,7 @@
         </w:numPr>
       </w:pPr>
       <w:r>
-        <w:t>Identify Potential Solutions</w:t>
+        <w:t>Break problem Apart</w:t>
       </w:r>
     </w:p>
     <w:p>
@@ -214,7 +309,7 @@
         </w:numPr>
       </w:pPr>
       <w:r>
-        <w:t>Evaluate Potential Solutions</w:t>
+        <w:t>Identify Potential Solutions</w:t>
       </w:r>
     </w:p>
     <w:p>
@@ -226,6 +321,18 @@
         </w:numPr>
       </w:pPr>
       <w:r>
+        <w:t>Evaluate Potential Solutions</w:t>
+      </w:r>
+    </w:p>
+    <w:p>
+      <w:pPr>
+        <w:pStyle w:val="ListParagraph"/>
+        <w:numPr>
+          <w:ilvl w:val="0"/>
+          <w:numId w:val="3"/>
+        </w:numPr>
+      </w:pPr>
+      <w:r>
         <w:t>Choose a Solution</w:t>
       </w:r>
     </w:p>
@@ -645,6 +752,7 @@
         <w:rPr>
           <w:rFonts w:ascii="Helvetica" w:eastAsia="Times New Roman" w:hAnsi="Helvetica" w:cs="Times New Roman"/>
         </w:rPr>
+        <w:lastRenderedPageBreak/>
         <w:t xml:space="preserve">(You can include </w:t>
       </w:r>
       <w:r>

</xml_diff>

<commit_message>
Initial Brainstorming about how to approach soluton
9 of 20
</commit_message>
<xml_diff>
--- a/WPF/Problem Solving/Carroll_Daniel_ProblemSolving.docx
+++ b/WPF/Problem Solving/Carroll_Daniel_ProblemSolving.docx
@@ -102,7 +102,7 @@
         </w:numPr>
       </w:pPr>
       <w:r>
-        <w:t>Define Problem</w:t>
+        <w:t>Define Problem: Calculate probability of fulfilling the problems requirements</w:t>
       </w:r>
     </w:p>
     <w:p>
@@ -116,6 +116,9 @@
       <w:r>
         <w:t>Break problem Apart</w:t>
       </w:r>
+      <w:r>
+        <w:t>: Calculate the probability for a single selection of each color. Determine total number of each sock color.</w:t>
+      </w:r>
     </w:p>
     <w:p>
       <w:pPr>
@@ -125,11 +128,20 @@
           <w:numId w:val="2"/>
         </w:numPr>
       </w:pPr>
+      <w:r>
+        <w:t>Identify Potential Solutions</w:t>
+      </w:r>
+    </w:p>
+    <w:p>
+      <w:pPr>
+        <w:pStyle w:val="ListParagraph"/>
+        <w:ind w:left="1080"/>
+      </w:pPr>
+      <w:r>
+        <w:t>1) Calculate odds of selecting 1 of each color, for a pair, your odds are compounded</w:t>
+      </w:r>
       <w:bookmarkStart w:id="0" w:name="_GoBack"/>
       <w:bookmarkEnd w:id="0"/>
-      <w:r>
-        <w:t>Identify Potential Solutions</w:t>
-      </w:r>
     </w:p>
     <w:p>
       <w:pPr>
@@ -382,7 +394,7 @@
         <w:rPr>
           <w:rFonts w:ascii="Helvetica" w:eastAsia="Times New Roman" w:hAnsi="Helvetica" w:cs="Times New Roman"/>
         </w:rPr>
-        <w:t xml:space="preserve"> this in </w:t>
+        <w:t xml:space="preserve"> this in your own words.</w:t>
       </w:r>
     </w:p>
     <w:p>
@@ -396,14 +408,14 @@
         <w:rPr>
           <w:rFonts w:ascii="Helvetica" w:eastAsia="Times New Roman" w:hAnsi="Helvetica" w:cs="Times New Roman"/>
         </w:rPr>
-        <w:t>your</w:t>
+        <w:t>b)What</w:t>
       </w:r>
       <w:proofErr w:type="gramEnd"/>
       <w:r>
         <w:rPr>
           <w:rFonts w:ascii="Helvetica" w:eastAsia="Times New Roman" w:hAnsi="Helvetica" w:cs="Times New Roman"/>
         </w:rPr>
-        <w:t xml:space="preserve"> own words.</w:t>
+        <w:t xml:space="preserve"> insight can you offer into the problem that is not immediately visible from </w:t>
       </w:r>
     </w:p>
     <w:p>
@@ -417,6 +429,90 @@
         <w:rPr>
           <w:rFonts w:ascii="Helvetica" w:eastAsia="Times New Roman" w:hAnsi="Helvetica" w:cs="Times New Roman"/>
         </w:rPr>
+        <w:t>the</w:t>
+      </w:r>
+      <w:proofErr w:type="gramEnd"/>
+      <w:r>
+        <w:rPr>
+          <w:rFonts w:ascii="Helvetica" w:eastAsia="Times New Roman" w:hAnsi="Helvetica" w:cs="Times New Roman"/>
+        </w:rPr>
+        <w:t xml:space="preserve"> word problem alone?</w:t>
+      </w:r>
+    </w:p>
+    <w:p>
+      <w:pPr>
+        <w:rPr>
+          <w:rFonts w:ascii="Helvetica" w:eastAsia="Times New Roman" w:hAnsi="Helvetica" w:cs="Times New Roman"/>
+        </w:rPr>
+      </w:pPr>
+      <w:proofErr w:type="gramStart"/>
+      <w:r>
+        <w:rPr>
+          <w:rFonts w:ascii="Helvetica" w:eastAsia="Times New Roman" w:hAnsi="Helvetica" w:cs="Times New Roman"/>
+        </w:rPr>
+        <w:t>c)What</w:t>
+      </w:r>
+      <w:proofErr w:type="gramEnd"/>
+      <w:r>
+        <w:rPr>
+          <w:rFonts w:ascii="Helvetica" w:eastAsia="Times New Roman" w:hAnsi="Helvetica" w:cs="Times New Roman"/>
+        </w:rPr>
+        <w:t xml:space="preserve"> is the overall goal?</w:t>
+      </w:r>
+    </w:p>
+    <w:p>
+      <w:pPr>
+        <w:rPr>
+          <w:rFonts w:ascii="Helvetica" w:eastAsia="Times New Roman" w:hAnsi="Helvetica" w:cs="Times New Roman"/>
+        </w:rPr>
+      </w:pPr>
+      <w:proofErr w:type="gramStart"/>
+      <w:r>
+        <w:rPr>
+          <w:rFonts w:ascii="Helvetica" w:eastAsia="Times New Roman" w:hAnsi="Helvetica" w:cs="Times New Roman"/>
+        </w:rPr>
+        <w:t>2)Break</w:t>
+      </w:r>
+      <w:proofErr w:type="gramEnd"/>
+      <w:r>
+        <w:rPr>
+          <w:rFonts w:ascii="Helvetica" w:eastAsia="Times New Roman" w:hAnsi="Helvetica" w:cs="Times New Roman"/>
+        </w:rPr>
+        <w:t xml:space="preserve"> the problem apart</w:t>
+      </w:r>
+    </w:p>
+    <w:p>
+      <w:pPr>
+        <w:rPr>
+          <w:rFonts w:ascii="Helvetica" w:eastAsia="Times New Roman" w:hAnsi="Helvetica" w:cs="Times New Roman"/>
+        </w:rPr>
+      </w:pPr>
+      <w:proofErr w:type="gramStart"/>
+      <w:r>
+        <w:rPr>
+          <w:rFonts w:ascii="Helvetica" w:eastAsia="Times New Roman" w:hAnsi="Helvetica" w:cs="Times New Roman"/>
+        </w:rPr>
+        <w:t>a)What</w:t>
+      </w:r>
+      <w:proofErr w:type="gramEnd"/>
+      <w:r>
+        <w:rPr>
+          <w:rFonts w:ascii="Helvetica" w:eastAsia="Times New Roman" w:hAnsi="Helvetica" w:cs="Times New Roman"/>
+        </w:rPr>
+        <w:t xml:space="preserve"> are the constraints?</w:t>
+      </w:r>
+    </w:p>
+    <w:p>
+      <w:pPr>
+        <w:rPr>
+          <w:rFonts w:ascii="Helvetica" w:eastAsia="Times New Roman" w:hAnsi="Helvetica" w:cs="Times New Roman"/>
+        </w:rPr>
+      </w:pPr>
+      <w:proofErr w:type="gramStart"/>
+      <w:r>
+        <w:rPr>
+          <w:rFonts w:ascii="Helvetica" w:eastAsia="Times New Roman" w:hAnsi="Helvetica" w:cs="Times New Roman"/>
+        </w:rPr>
         <w:t>b)What</w:t>
       </w:r>
       <w:proofErr w:type="gramEnd"/>
@@ -424,128 +520,16 @@
         <w:rPr>
           <w:rFonts w:ascii="Helvetica" w:eastAsia="Times New Roman" w:hAnsi="Helvetica" w:cs="Times New Roman"/>
         </w:rPr>
-        <w:t xml:space="preserve"> insight can you offer into the problem that is not immediately visible from </w:t>
-      </w:r>
-    </w:p>
-    <w:p>
-      <w:pPr>
-        <w:rPr>
-          <w:rFonts w:ascii="Helvetica" w:eastAsia="Times New Roman" w:hAnsi="Helvetica" w:cs="Times New Roman"/>
-        </w:rPr>
-      </w:pPr>
-      <w:proofErr w:type="gramStart"/>
-      <w:r>
-        <w:rPr>
-          <w:rFonts w:ascii="Helvetica" w:eastAsia="Times New Roman" w:hAnsi="Helvetica" w:cs="Times New Roman"/>
-        </w:rPr>
-        <w:t>the</w:t>
-      </w:r>
-      <w:proofErr w:type="gramEnd"/>
-      <w:r>
-        <w:rPr>
-          <w:rFonts w:ascii="Helvetica" w:eastAsia="Times New Roman" w:hAnsi="Helvetica" w:cs="Times New Roman"/>
-        </w:rPr>
-        <w:t xml:space="preserve"> word problem alone?</w:t>
-      </w:r>
-    </w:p>
-    <w:p>
-      <w:pPr>
-        <w:rPr>
-          <w:rFonts w:ascii="Helvetica" w:eastAsia="Times New Roman" w:hAnsi="Helvetica" w:cs="Times New Roman"/>
-        </w:rPr>
-      </w:pPr>
-      <w:proofErr w:type="gramStart"/>
-      <w:r>
-        <w:rPr>
-          <w:rFonts w:ascii="Helvetica" w:eastAsia="Times New Roman" w:hAnsi="Helvetica" w:cs="Times New Roman"/>
-        </w:rPr>
-        <w:t>c)What</w:t>
-      </w:r>
-      <w:proofErr w:type="gramEnd"/>
-      <w:r>
-        <w:rPr>
-          <w:rFonts w:ascii="Helvetica" w:eastAsia="Times New Roman" w:hAnsi="Helvetica" w:cs="Times New Roman"/>
-        </w:rPr>
-        <w:t xml:space="preserve"> is the overall goal?</w:t>
-      </w:r>
-    </w:p>
-    <w:p>
-      <w:pPr>
-        <w:rPr>
-          <w:rFonts w:ascii="Helvetica" w:eastAsia="Times New Roman" w:hAnsi="Helvetica" w:cs="Times New Roman"/>
-        </w:rPr>
-      </w:pPr>
-      <w:proofErr w:type="gramStart"/>
-      <w:r>
-        <w:rPr>
-          <w:rFonts w:ascii="Helvetica" w:eastAsia="Times New Roman" w:hAnsi="Helvetica" w:cs="Times New Roman"/>
-        </w:rPr>
-        <w:t>2)Break</w:t>
-      </w:r>
-      <w:proofErr w:type="gramEnd"/>
-      <w:r>
-        <w:rPr>
-          <w:rFonts w:ascii="Helvetica" w:eastAsia="Times New Roman" w:hAnsi="Helvetica" w:cs="Times New Roman"/>
-        </w:rPr>
-        <w:t xml:space="preserve"> the problem apart</w:t>
-      </w:r>
-    </w:p>
-    <w:p>
-      <w:pPr>
-        <w:rPr>
-          <w:rFonts w:ascii="Helvetica" w:eastAsia="Times New Roman" w:hAnsi="Helvetica" w:cs="Times New Roman"/>
-        </w:rPr>
-      </w:pPr>
-      <w:proofErr w:type="gramStart"/>
-      <w:r>
-        <w:rPr>
-          <w:rFonts w:ascii="Helvetica" w:eastAsia="Times New Roman" w:hAnsi="Helvetica" w:cs="Times New Roman"/>
-        </w:rPr>
-        <w:t>a)What</w:t>
-      </w:r>
-      <w:proofErr w:type="gramEnd"/>
-      <w:r>
-        <w:rPr>
-          <w:rFonts w:ascii="Helvetica" w:eastAsia="Times New Roman" w:hAnsi="Helvetica" w:cs="Times New Roman"/>
-        </w:rPr>
-        <w:t xml:space="preserve"> are the constraints?</w:t>
-      </w:r>
-    </w:p>
-    <w:p>
-      <w:pPr>
-        <w:rPr>
-          <w:rFonts w:ascii="Helvetica" w:eastAsia="Times New Roman" w:hAnsi="Helvetica" w:cs="Times New Roman"/>
-        </w:rPr>
-      </w:pPr>
-      <w:proofErr w:type="gramStart"/>
-      <w:r>
-        <w:rPr>
-          <w:rFonts w:ascii="Helvetica" w:eastAsia="Times New Roman" w:hAnsi="Helvetica" w:cs="Times New Roman"/>
-        </w:rPr>
-        <w:t>b)What</w:t>
-      </w:r>
-      <w:proofErr w:type="gramEnd"/>
-      <w:r>
-        <w:rPr>
-          <w:rFonts w:ascii="Helvetica" w:eastAsia="Times New Roman" w:hAnsi="Helvetica" w:cs="Times New Roman"/>
-        </w:rPr>
-        <w:t xml:space="preserve"> are the sub</w:t>
-      </w:r>
-    </w:p>
-    <w:p>
-      <w:pPr>
-        <w:rPr>
-          <w:rFonts w:ascii="Helvetica" w:eastAsia="Times New Roman" w:hAnsi="Helvetica" w:cs="Times New Roman"/>
-        </w:rPr>
-      </w:pPr>
-      <w:proofErr w:type="gramStart"/>
-      <w:r>
-        <w:rPr>
-          <w:rFonts w:ascii="Helvetica" w:eastAsia="Times New Roman" w:hAnsi="Helvetica" w:cs="Times New Roman"/>
-        </w:rPr>
-        <w:t>goals</w:t>
-      </w:r>
-      <w:proofErr w:type="gramEnd"/>
+        <w:t xml:space="preserve"> are the </w:t>
+      </w:r>
+      <w:proofErr w:type="spellStart"/>
+      <w:r>
+        <w:rPr>
+          <w:rFonts w:ascii="Helvetica" w:eastAsia="Times New Roman" w:hAnsi="Helvetica" w:cs="Times New Roman"/>
+        </w:rPr>
+        <w:t>subgoals</w:t>
+      </w:r>
+      <w:proofErr w:type="spellEnd"/>
       <w:r>
         <w:rPr>
           <w:rFonts w:ascii="Helvetica" w:eastAsia="Times New Roman" w:hAnsi="Helvetica" w:cs="Times New Roman"/>

</xml_diff>

<commit_message>
Additional work and brainstorming
10 of 20
</commit_message>
<xml_diff>
--- a/WPF/Problem Solving/Carroll_Daniel_ProblemSolving.docx
+++ b/WPF/Problem Solving/Carroll_Daniel_ProblemSolving.docx
@@ -37,18 +37,8 @@
           <w:sz w:val="16"/>
           <w:szCs w:val="16"/>
         </w:rPr>
-        <w:t xml:space="preserve">There are 20 socks in a drawer: 5 pairs of black socks, 3 pairs of brown and 2 pairs of white. You select the socks in the dark and can check them only after a selection has been made. What is the smallest number of socks you need to select to guarantee getting the </w:t>
-      </w:r>
-      <w:proofErr w:type="gramStart"/>
-      <w:r>
-        <w:rPr>
-          <w:rFonts w:ascii="Arial" w:eastAsia="Times New Roman" w:hAnsi="Arial" w:cs="Arial"/>
-          <w:sz w:val="16"/>
-          <w:szCs w:val="16"/>
-        </w:rPr>
-        <w:t>following:</w:t>
-      </w:r>
-      <w:proofErr w:type="gramEnd"/>
+        <w:t>There are 20 socks in a drawer: 5 pairs of black socks, 3 pairs of brown and 2 pairs of white. You select the socks in the dark and can check them only after a selection has been made. What is the smallest number of socks you need to select to guarantee getting the following:</w:t>
+      </w:r>
     </w:p>
     <w:p>
       <w:pPr>
@@ -135,10 +125,28 @@
     <w:p>
       <w:pPr>
         <w:pStyle w:val="ListParagraph"/>
-        <w:ind w:left="1080"/>
-      </w:pPr>
-      <w:r>
-        <w:t>1) Calculate odds of selecting 1 of each color, for a pair, your odds are compounded</w:t>
+        <w:numPr>
+          <w:ilvl w:val="0"/>
+          <w:numId w:val="5"/>
+        </w:numPr>
+      </w:pPr>
+      <w:r>
+        <w:t>Calculate odds of selecting 1 of each color, for a pair, your odds are compounded</w:t>
+      </w:r>
+      <w:r>
+        <w:t>.</w:t>
+      </w:r>
+    </w:p>
+    <w:p>
+      <w:pPr>
+        <w:pStyle w:val="ListParagraph"/>
+        <w:numPr>
+          <w:ilvl w:val="0"/>
+          <w:numId w:val="5"/>
+        </w:numPr>
+      </w:pPr>
+      <w:r>
+        <w:t>Perform physical experiment, analyze results, repeat until average answer is stable</w:t>
       </w:r>
       <w:bookmarkStart w:id="0" w:name="_GoBack"/>
       <w:bookmarkEnd w:id="0"/>
@@ -160,6 +168,54 @@
         <w:pStyle w:val="ListParagraph"/>
         <w:numPr>
           <w:ilvl w:val="0"/>
+          <w:numId w:val="4"/>
+        </w:numPr>
+      </w:pPr>
+      <w:r>
+        <w:t>Black socks = 10, Brown Socks = 6, White Socks = 4</w:t>
+      </w:r>
+    </w:p>
+    <w:p>
+      <w:pPr>
+        <w:pStyle w:val="ListParagraph"/>
+        <w:numPr>
+          <w:ilvl w:val="0"/>
+          <w:numId w:val="4"/>
+        </w:numPr>
+      </w:pPr>
+      <w:r>
+        <w:t>Odds of selecting black sock with single selection = 50%</w:t>
+      </w:r>
+    </w:p>
+    <w:p>
+      <w:pPr>
+        <w:pStyle w:val="ListParagraph"/>
+        <w:numPr>
+          <w:ilvl w:val="0"/>
+          <w:numId w:val="4"/>
+        </w:numPr>
+      </w:pPr>
+      <w:r>
+        <w:t>Odds of selecting brown sock with single selection = 30%</w:t>
+      </w:r>
+    </w:p>
+    <w:p>
+      <w:pPr>
+        <w:pStyle w:val="ListParagraph"/>
+        <w:numPr>
+          <w:ilvl w:val="0"/>
+          <w:numId w:val="4"/>
+        </w:numPr>
+      </w:pPr>
+      <w:r>
+        <w:t>Odds of selecting white sock with single selection = 20%</w:t>
+      </w:r>
+    </w:p>
+    <w:p>
+      <w:pPr>
+        <w:pStyle w:val="ListParagraph"/>
+        <w:numPr>
+          <w:ilvl w:val="0"/>
           <w:numId w:val="2"/>
         </w:numPr>
       </w:pPr>
@@ -214,74 +270,44 @@
           <w:sz w:val="16"/>
           <w:szCs w:val="16"/>
         </w:rPr>
-        <w:t xml:space="preserve">a) What if the girl counts from 1 to </w:t>
-      </w:r>
-      <w:proofErr w:type="gramStart"/>
-      <w:r>
+        <w:t>a) What if the girl counts from 1 to 10</w:t>
+      </w:r>
+    </w:p>
+    <w:p>
+      <w:pPr>
+        <w:pStyle w:val="ListParagraph"/>
         <w:rPr>
           <w:rFonts w:ascii="Arial" w:eastAsia="Times New Roman" w:hAnsi="Arial" w:cs="Arial"/>
           <w:sz w:val="16"/>
           <w:szCs w:val="16"/>
         </w:rPr>
-        <w:t>10</w:t>
-      </w:r>
-      <w:proofErr w:type="gramEnd"/>
-    </w:p>
-    <w:p>
-      <w:pPr>
-        <w:pStyle w:val="ListParagraph"/>
+      </w:pPr>
+      <w:r>
         <w:rPr>
           <w:rFonts w:ascii="Arial" w:eastAsia="Times New Roman" w:hAnsi="Arial" w:cs="Arial"/>
           <w:sz w:val="16"/>
           <w:szCs w:val="16"/>
         </w:rPr>
-      </w:pPr>
-      <w:r>
+        <w:t>b) What if the girl counts from 1 to 100</w:t>
+      </w:r>
+    </w:p>
+    <w:p>
+      <w:pPr>
+        <w:pStyle w:val="ListParagraph"/>
         <w:rPr>
           <w:rFonts w:ascii="Arial" w:eastAsia="Times New Roman" w:hAnsi="Arial" w:cs="Arial"/>
           <w:sz w:val="16"/>
           <w:szCs w:val="16"/>
         </w:rPr>
-        <w:t xml:space="preserve">b) What if the girl counts from 1 to </w:t>
-      </w:r>
-      <w:proofErr w:type="gramStart"/>
+      </w:pPr>
       <w:r>
         <w:rPr>
           <w:rFonts w:ascii="Arial" w:eastAsia="Times New Roman" w:hAnsi="Arial" w:cs="Arial"/>
           <w:sz w:val="16"/>
           <w:szCs w:val="16"/>
         </w:rPr>
-        <w:t>100</w:t>
-      </w:r>
-      <w:proofErr w:type="gramEnd"/>
-    </w:p>
-    <w:p>
-      <w:pPr>
-        <w:pStyle w:val="ListParagraph"/>
-        <w:rPr>
-          <w:rFonts w:ascii="Arial" w:eastAsia="Times New Roman" w:hAnsi="Arial" w:cs="Arial"/>
-          <w:sz w:val="16"/>
-          <w:szCs w:val="16"/>
-        </w:rPr>
-      </w:pPr>
-      <w:r>
-        <w:rPr>
-          <w:rFonts w:ascii="Arial" w:eastAsia="Times New Roman" w:hAnsi="Arial" w:cs="Arial"/>
-          <w:sz w:val="16"/>
-          <w:szCs w:val="16"/>
-        </w:rPr>
-        <w:t xml:space="preserve">c) What if the girl counts from 1 to </w:t>
-      </w:r>
-      <w:proofErr w:type="gramStart"/>
-      <w:r>
-        <w:rPr>
-          <w:rFonts w:ascii="Arial" w:eastAsia="Times New Roman" w:hAnsi="Arial" w:cs="Arial"/>
-          <w:sz w:val="16"/>
-          <w:szCs w:val="16"/>
-        </w:rPr>
-        <w:t>1000</w:t>
-      </w:r>
-      <w:proofErr w:type="gramEnd"/>
+        <w:t>c) What if the girl counts from 1 to 1000</w:t>
+      </w:r>
     </w:p>
     <w:p>
       <w:pPr>
@@ -382,348 +408,141 @@
           <w:rFonts w:ascii="Helvetica" w:eastAsia="Times New Roman" w:hAnsi="Helvetica" w:cs="Times New Roman"/>
         </w:rPr>
       </w:pPr>
-      <w:proofErr w:type="gramStart"/>
-      <w:r>
-        <w:rPr>
-          <w:rFonts w:ascii="Helvetica" w:eastAsia="Times New Roman" w:hAnsi="Helvetica" w:cs="Times New Roman"/>
-        </w:rPr>
-        <w:t>a)Do</w:t>
-      </w:r>
-      <w:proofErr w:type="gramEnd"/>
-      <w:r>
-        <w:rPr>
-          <w:rFonts w:ascii="Helvetica" w:eastAsia="Times New Roman" w:hAnsi="Helvetica" w:cs="Times New Roman"/>
-        </w:rPr>
-        <w:t xml:space="preserve"> this in your own words.</w:t>
-      </w:r>
-    </w:p>
-    <w:p>
-      <w:pPr>
-        <w:rPr>
-          <w:rFonts w:ascii="Helvetica" w:eastAsia="Times New Roman" w:hAnsi="Helvetica" w:cs="Times New Roman"/>
-        </w:rPr>
-      </w:pPr>
-      <w:proofErr w:type="gramStart"/>
-      <w:r>
-        <w:rPr>
-          <w:rFonts w:ascii="Helvetica" w:eastAsia="Times New Roman" w:hAnsi="Helvetica" w:cs="Times New Roman"/>
-        </w:rPr>
-        <w:t>b)What</w:t>
-      </w:r>
-      <w:proofErr w:type="gramEnd"/>
-      <w:r>
-        <w:rPr>
-          <w:rFonts w:ascii="Helvetica" w:eastAsia="Times New Roman" w:hAnsi="Helvetica" w:cs="Times New Roman"/>
-        </w:rPr>
-        <w:t xml:space="preserve"> insight can you offer into the problem that is not immediately visible from </w:t>
-      </w:r>
-    </w:p>
-    <w:p>
-      <w:pPr>
-        <w:rPr>
-          <w:rFonts w:ascii="Helvetica" w:eastAsia="Times New Roman" w:hAnsi="Helvetica" w:cs="Times New Roman"/>
-        </w:rPr>
-      </w:pPr>
-      <w:proofErr w:type="gramStart"/>
-      <w:r>
-        <w:rPr>
-          <w:rFonts w:ascii="Helvetica" w:eastAsia="Times New Roman" w:hAnsi="Helvetica" w:cs="Times New Roman"/>
-        </w:rPr>
-        <w:t>the</w:t>
-      </w:r>
-      <w:proofErr w:type="gramEnd"/>
-      <w:r>
-        <w:rPr>
-          <w:rFonts w:ascii="Helvetica" w:eastAsia="Times New Roman" w:hAnsi="Helvetica" w:cs="Times New Roman"/>
-        </w:rPr>
-        <w:t xml:space="preserve"> word problem alone?</w:t>
-      </w:r>
-    </w:p>
-    <w:p>
-      <w:pPr>
-        <w:rPr>
-          <w:rFonts w:ascii="Helvetica" w:eastAsia="Times New Roman" w:hAnsi="Helvetica" w:cs="Times New Roman"/>
-        </w:rPr>
-      </w:pPr>
-      <w:proofErr w:type="gramStart"/>
-      <w:r>
-        <w:rPr>
-          <w:rFonts w:ascii="Helvetica" w:eastAsia="Times New Roman" w:hAnsi="Helvetica" w:cs="Times New Roman"/>
-        </w:rPr>
-        <w:t>c)What</w:t>
-      </w:r>
-      <w:proofErr w:type="gramEnd"/>
-      <w:r>
-        <w:rPr>
-          <w:rFonts w:ascii="Helvetica" w:eastAsia="Times New Roman" w:hAnsi="Helvetica" w:cs="Times New Roman"/>
-        </w:rPr>
-        <w:t xml:space="preserve"> is the overall goal?</w:t>
-      </w:r>
-    </w:p>
-    <w:p>
-      <w:pPr>
-        <w:rPr>
-          <w:rFonts w:ascii="Helvetica" w:eastAsia="Times New Roman" w:hAnsi="Helvetica" w:cs="Times New Roman"/>
-        </w:rPr>
-      </w:pPr>
-      <w:proofErr w:type="gramStart"/>
-      <w:r>
-        <w:rPr>
-          <w:rFonts w:ascii="Helvetica" w:eastAsia="Times New Roman" w:hAnsi="Helvetica" w:cs="Times New Roman"/>
-        </w:rPr>
-        <w:t>2)Break</w:t>
-      </w:r>
-      <w:proofErr w:type="gramEnd"/>
-      <w:r>
-        <w:rPr>
-          <w:rFonts w:ascii="Helvetica" w:eastAsia="Times New Roman" w:hAnsi="Helvetica" w:cs="Times New Roman"/>
-        </w:rPr>
-        <w:t xml:space="preserve"> the problem apart</w:t>
-      </w:r>
-    </w:p>
-    <w:p>
-      <w:pPr>
-        <w:rPr>
-          <w:rFonts w:ascii="Helvetica" w:eastAsia="Times New Roman" w:hAnsi="Helvetica" w:cs="Times New Roman"/>
-        </w:rPr>
-      </w:pPr>
-      <w:proofErr w:type="gramStart"/>
-      <w:r>
-        <w:rPr>
-          <w:rFonts w:ascii="Helvetica" w:eastAsia="Times New Roman" w:hAnsi="Helvetica" w:cs="Times New Roman"/>
-        </w:rPr>
-        <w:t>a)What</w:t>
-      </w:r>
-      <w:proofErr w:type="gramEnd"/>
-      <w:r>
-        <w:rPr>
-          <w:rFonts w:ascii="Helvetica" w:eastAsia="Times New Roman" w:hAnsi="Helvetica" w:cs="Times New Roman"/>
-        </w:rPr>
-        <w:t xml:space="preserve"> are the constraints?</w:t>
-      </w:r>
-    </w:p>
-    <w:p>
-      <w:pPr>
-        <w:rPr>
-          <w:rFonts w:ascii="Helvetica" w:eastAsia="Times New Roman" w:hAnsi="Helvetica" w:cs="Times New Roman"/>
-        </w:rPr>
-      </w:pPr>
-      <w:proofErr w:type="gramStart"/>
-      <w:r>
-        <w:rPr>
-          <w:rFonts w:ascii="Helvetica" w:eastAsia="Times New Roman" w:hAnsi="Helvetica" w:cs="Times New Roman"/>
-        </w:rPr>
-        <w:t>b)What</w:t>
-      </w:r>
-      <w:proofErr w:type="gramEnd"/>
-      <w:r>
-        <w:rPr>
-          <w:rFonts w:ascii="Helvetica" w:eastAsia="Times New Roman" w:hAnsi="Helvetica" w:cs="Times New Roman"/>
-        </w:rPr>
-        <w:t xml:space="preserve"> are the </w:t>
-      </w:r>
-      <w:proofErr w:type="spellStart"/>
-      <w:r>
-        <w:rPr>
-          <w:rFonts w:ascii="Helvetica" w:eastAsia="Times New Roman" w:hAnsi="Helvetica" w:cs="Times New Roman"/>
-        </w:rPr>
-        <w:t>subgoals</w:t>
-      </w:r>
-      <w:proofErr w:type="spellEnd"/>
-      <w:r>
-        <w:rPr>
-          <w:rFonts w:ascii="Helvetica" w:eastAsia="Times New Roman" w:hAnsi="Helvetica" w:cs="Times New Roman"/>
-        </w:rPr>
-        <w:t>?</w:t>
-      </w:r>
-    </w:p>
-    <w:p>
-      <w:pPr>
-        <w:rPr>
-          <w:rFonts w:ascii="Helvetica" w:eastAsia="Times New Roman" w:hAnsi="Helvetica" w:cs="Times New Roman"/>
-        </w:rPr>
-      </w:pPr>
-      <w:proofErr w:type="gramStart"/>
-      <w:r>
-        <w:rPr>
-          <w:rFonts w:ascii="Helvetica" w:eastAsia="Times New Roman" w:hAnsi="Helvetica" w:cs="Times New Roman"/>
-        </w:rPr>
-        <w:t>3)Identify</w:t>
-      </w:r>
-      <w:proofErr w:type="gramEnd"/>
-      <w:r>
-        <w:rPr>
-          <w:rFonts w:ascii="Helvetica" w:eastAsia="Times New Roman" w:hAnsi="Helvetica" w:cs="Times New Roman"/>
-        </w:rPr>
-        <w:t xml:space="preserve"> potential solutions</w:t>
-      </w:r>
-    </w:p>
-    <w:p>
-      <w:pPr>
-        <w:rPr>
-          <w:rFonts w:ascii="Helvetica" w:eastAsia="Times New Roman" w:hAnsi="Helvetica" w:cs="Times New Roman"/>
-        </w:rPr>
-      </w:pPr>
-      <w:proofErr w:type="gramStart"/>
-      <w:r>
-        <w:rPr>
-          <w:rFonts w:ascii="Helvetica" w:eastAsia="Times New Roman" w:hAnsi="Helvetica" w:cs="Times New Roman"/>
-        </w:rPr>
-        <w:t>a)For</w:t>
-      </w:r>
-      <w:proofErr w:type="gramEnd"/>
-      <w:r>
-        <w:rPr>
-          <w:rFonts w:ascii="Helvetica" w:eastAsia="Times New Roman" w:hAnsi="Helvetica" w:cs="Times New Roman"/>
-        </w:rPr>
-        <w:t xml:space="preserve"> each of the sub</w:t>
-      </w:r>
-    </w:p>
-    <w:p>
-      <w:pPr>
-        <w:rPr>
-          <w:rFonts w:ascii="Helvetica" w:eastAsia="Times New Roman" w:hAnsi="Helvetica" w:cs="Times New Roman"/>
-        </w:rPr>
-      </w:pPr>
-      <w:proofErr w:type="gramStart"/>
-      <w:r>
-        <w:rPr>
-          <w:rFonts w:ascii="Helvetica" w:eastAsia="Times New Roman" w:hAnsi="Helvetica" w:cs="Times New Roman"/>
-        </w:rPr>
-        <w:t>problems</w:t>
-      </w:r>
-      <w:proofErr w:type="gramEnd"/>
-      <w:r>
-        <w:rPr>
-          <w:rFonts w:ascii="Helvetica" w:eastAsia="Times New Roman" w:hAnsi="Helvetica" w:cs="Times New Roman"/>
-        </w:rPr>
-        <w:t xml:space="preserve"> you’ve discussed in #2, what is a possible solution?</w:t>
-      </w:r>
-    </w:p>
-    <w:p>
-      <w:pPr>
-        <w:rPr>
-          <w:rFonts w:ascii="Helvetica" w:eastAsia="Times New Roman" w:hAnsi="Helvetica" w:cs="Times New Roman"/>
-        </w:rPr>
-      </w:pPr>
-      <w:proofErr w:type="gramStart"/>
-      <w:r>
-        <w:rPr>
-          <w:rFonts w:ascii="Helvetica" w:eastAsia="Times New Roman" w:hAnsi="Helvetica" w:cs="Times New Roman"/>
-        </w:rPr>
-        <w:t>4)Evaluate</w:t>
-      </w:r>
-      <w:proofErr w:type="gramEnd"/>
-      <w:r>
-        <w:rPr>
-          <w:rFonts w:ascii="Helvetica" w:eastAsia="Times New Roman" w:hAnsi="Helvetica" w:cs="Times New Roman"/>
-        </w:rPr>
-        <w:t xml:space="preserve"> each potential solution</w:t>
-      </w:r>
-    </w:p>
-    <w:p>
-      <w:pPr>
-        <w:rPr>
-          <w:rFonts w:ascii="Helvetica" w:eastAsia="Times New Roman" w:hAnsi="Helvetica" w:cs="Times New Roman"/>
-        </w:rPr>
-      </w:pPr>
-      <w:proofErr w:type="gramStart"/>
-      <w:r>
-        <w:rPr>
-          <w:rFonts w:ascii="Helvetica" w:eastAsia="Times New Roman" w:hAnsi="Helvetica" w:cs="Times New Roman"/>
-        </w:rPr>
-        <w:t>a)Does</w:t>
-      </w:r>
-      <w:proofErr w:type="gramEnd"/>
-      <w:r>
-        <w:rPr>
-          <w:rFonts w:ascii="Helvetica" w:eastAsia="Times New Roman" w:hAnsi="Helvetica" w:cs="Times New Roman"/>
-        </w:rPr>
-        <w:t xml:space="preserve"> each solution meet the goals?</w:t>
-      </w:r>
-    </w:p>
-    <w:p>
-      <w:pPr>
-        <w:rPr>
-          <w:rFonts w:ascii="Helvetica" w:eastAsia="Times New Roman" w:hAnsi="Helvetica" w:cs="Times New Roman"/>
-        </w:rPr>
-      </w:pPr>
-      <w:proofErr w:type="gramStart"/>
-      <w:r>
-        <w:rPr>
-          <w:rFonts w:ascii="Helvetica" w:eastAsia="Times New Roman" w:hAnsi="Helvetica" w:cs="Times New Roman"/>
-        </w:rPr>
-        <w:t>b)Will</w:t>
-      </w:r>
-      <w:proofErr w:type="gramEnd"/>
-      <w:r>
-        <w:rPr>
-          <w:rFonts w:ascii="Helvetica" w:eastAsia="Times New Roman" w:hAnsi="Helvetica" w:cs="Times New Roman"/>
-        </w:rPr>
-        <w:t xml:space="preserve"> each solution work for ALL cases?</w:t>
-      </w:r>
-    </w:p>
-    <w:p>
-      <w:pPr>
-        <w:rPr>
-          <w:rFonts w:ascii="Helvetica" w:eastAsia="Times New Roman" w:hAnsi="Helvetica" w:cs="Times New Roman"/>
-        </w:rPr>
-      </w:pPr>
-      <w:proofErr w:type="gramStart"/>
-      <w:r>
-        <w:rPr>
-          <w:rFonts w:ascii="Helvetica" w:eastAsia="Times New Roman" w:hAnsi="Helvetica" w:cs="Times New Roman"/>
-        </w:rPr>
-        <w:t>5)Choose</w:t>
-      </w:r>
-      <w:proofErr w:type="gramEnd"/>
-      <w:r>
-        <w:rPr>
-          <w:rFonts w:ascii="Helvetica" w:eastAsia="Times New Roman" w:hAnsi="Helvetica" w:cs="Times New Roman"/>
-        </w:rPr>
-        <w:t xml:space="preserve"> a solution and develop a plan to implement it.</w:t>
-      </w:r>
-    </w:p>
-    <w:p>
-      <w:pPr>
-        <w:rPr>
-          <w:rFonts w:ascii="Helvetica" w:eastAsia="Times New Roman" w:hAnsi="Helvetica" w:cs="Times New Roman"/>
-        </w:rPr>
-      </w:pPr>
-      <w:proofErr w:type="gramStart"/>
-      <w:r>
-        <w:rPr>
-          <w:rFonts w:ascii="Helvetica" w:eastAsia="Times New Roman" w:hAnsi="Helvetica" w:cs="Times New Roman"/>
-        </w:rPr>
-        <w:t>a)Explain</w:t>
-      </w:r>
-      <w:proofErr w:type="gramEnd"/>
-      <w:r>
-        <w:rPr>
-          <w:rFonts w:ascii="Helvetica" w:eastAsia="Times New Roman" w:hAnsi="Helvetica" w:cs="Times New Roman"/>
-        </w:rPr>
-        <w:t xml:space="preserve"> the solution in full.</w:t>
-      </w:r>
-    </w:p>
-    <w:p>
-      <w:pPr>
-        <w:rPr>
-          <w:rFonts w:ascii="Helvetica" w:eastAsia="Times New Roman" w:hAnsi="Helvetica" w:cs="Times New Roman"/>
-        </w:rPr>
-      </w:pPr>
-      <w:proofErr w:type="gramStart"/>
-      <w:r>
-        <w:rPr>
-          <w:rFonts w:ascii="Helvetica" w:eastAsia="Times New Roman" w:hAnsi="Helvetica" w:cs="Times New Roman"/>
-        </w:rPr>
-        <w:t>b)Describe</w:t>
-      </w:r>
-      <w:proofErr w:type="gramEnd"/>
-      <w:r>
-        <w:rPr>
-          <w:rFonts w:ascii="Helvetica" w:eastAsia="Times New Roman" w:hAnsi="Helvetica" w:cs="Times New Roman"/>
-        </w:rPr>
-        <w:t xml:space="preserve"> some test cases you tried out to make sure it works.</w:t>
+      <w:r>
+        <w:rPr>
+          <w:rFonts w:ascii="Helvetica" w:eastAsia="Times New Roman" w:hAnsi="Helvetica" w:cs="Times New Roman"/>
+        </w:rPr>
+        <w:t>a)Do this in your own words.</w:t>
+      </w:r>
+    </w:p>
+    <w:p>
+      <w:pPr>
+        <w:rPr>
+          <w:rFonts w:ascii="Helvetica" w:eastAsia="Times New Roman" w:hAnsi="Helvetica" w:cs="Times New Roman"/>
+        </w:rPr>
+      </w:pPr>
+      <w:r>
+        <w:rPr>
+          <w:rFonts w:ascii="Helvetica" w:eastAsia="Times New Roman" w:hAnsi="Helvetica" w:cs="Times New Roman"/>
+        </w:rPr>
+        <w:t xml:space="preserve">b)What insight can you offer into the problem that is not immediately visible from </w:t>
+      </w:r>
+    </w:p>
+    <w:p>
+      <w:pPr>
+        <w:rPr>
+          <w:rFonts w:ascii="Helvetica" w:eastAsia="Times New Roman" w:hAnsi="Helvetica" w:cs="Times New Roman"/>
+        </w:rPr>
+      </w:pPr>
+      <w:r>
+        <w:rPr>
+          <w:rFonts w:ascii="Helvetica" w:eastAsia="Times New Roman" w:hAnsi="Helvetica" w:cs="Times New Roman"/>
+        </w:rPr>
+        <w:t>the word problem alone?</w:t>
+      </w:r>
+    </w:p>
+    <w:p>
+      <w:pPr>
+        <w:rPr>
+          <w:rFonts w:ascii="Helvetica" w:eastAsia="Times New Roman" w:hAnsi="Helvetica" w:cs="Times New Roman"/>
+        </w:rPr>
+      </w:pPr>
+      <w:r>
+        <w:rPr>
+          <w:rFonts w:ascii="Helvetica" w:eastAsia="Times New Roman" w:hAnsi="Helvetica" w:cs="Times New Roman"/>
+        </w:rPr>
+        <w:t>c)What is the overall goal?</w:t>
+      </w:r>
+    </w:p>
+    <w:p>
+      <w:pPr>
+        <w:rPr>
+          <w:rFonts w:ascii="Helvetica" w:eastAsia="Times New Roman" w:hAnsi="Helvetica" w:cs="Times New Roman"/>
+        </w:rPr>
+      </w:pPr>
+      <w:r>
+        <w:rPr>
+          <w:rFonts w:ascii="Helvetica" w:eastAsia="Times New Roman" w:hAnsi="Helvetica" w:cs="Times New Roman"/>
+        </w:rPr>
+        <w:t>2)Break the problem apart</w:t>
+      </w:r>
+    </w:p>
+    <w:p>
+      <w:pPr>
+        <w:rPr>
+          <w:rFonts w:ascii="Helvetica" w:eastAsia="Times New Roman" w:hAnsi="Helvetica" w:cs="Times New Roman"/>
+        </w:rPr>
+      </w:pPr>
+      <w:r>
+        <w:rPr>
+          <w:rFonts w:ascii="Helvetica" w:eastAsia="Times New Roman" w:hAnsi="Helvetica" w:cs="Times New Roman"/>
+        </w:rPr>
+        <w:t>a)What are the constraints?</w:t>
+      </w:r>
+    </w:p>
+    <w:p>
+      <w:pPr>
+        <w:rPr>
+          <w:rFonts w:ascii="Helvetica" w:eastAsia="Times New Roman" w:hAnsi="Helvetica" w:cs="Times New Roman"/>
+        </w:rPr>
+      </w:pPr>
+      <w:r>
+        <w:rPr>
+          <w:rFonts w:ascii="Helvetica" w:eastAsia="Times New Roman" w:hAnsi="Helvetica" w:cs="Times New Roman"/>
+        </w:rPr>
+        <w:t>b)What are the subgoals?</w:t>
+      </w:r>
+    </w:p>
+    <w:p>
+      <w:pPr>
+        <w:rPr>
+          <w:rFonts w:ascii="Helvetica" w:eastAsia="Times New Roman" w:hAnsi="Helvetica" w:cs="Times New Roman"/>
+        </w:rPr>
+      </w:pPr>
+      <w:r>
+        <w:rPr>
+          <w:rFonts w:ascii="Helvetica" w:eastAsia="Times New Roman" w:hAnsi="Helvetica" w:cs="Times New Roman"/>
+        </w:rPr>
+        <w:t>3)Identify potential solutions</w:t>
+      </w:r>
+    </w:p>
+    <w:p>
+      <w:pPr>
+        <w:rPr>
+          <w:rFonts w:ascii="Helvetica" w:eastAsia="Times New Roman" w:hAnsi="Helvetica" w:cs="Times New Roman"/>
+        </w:rPr>
+      </w:pPr>
+      <w:r>
+        <w:rPr>
+          <w:rFonts w:ascii="Helvetica" w:eastAsia="Times New Roman" w:hAnsi="Helvetica" w:cs="Times New Roman"/>
+        </w:rPr>
+        <w:t>a)For each of the sub</w:t>
+      </w:r>
+    </w:p>
+    <w:p>
+      <w:pPr>
+        <w:rPr>
+          <w:rFonts w:ascii="Helvetica" w:eastAsia="Times New Roman" w:hAnsi="Helvetica" w:cs="Times New Roman"/>
+        </w:rPr>
+      </w:pPr>
+      <w:r>
+        <w:rPr>
+          <w:rFonts w:ascii="Helvetica" w:eastAsia="Times New Roman" w:hAnsi="Helvetica" w:cs="Times New Roman"/>
+        </w:rPr>
+        <w:t>problems you’ve discussed in #2, what is a possible solution?</w:t>
+      </w:r>
+    </w:p>
+    <w:p>
+      <w:pPr>
+        <w:rPr>
+          <w:rFonts w:ascii="Helvetica" w:eastAsia="Times New Roman" w:hAnsi="Helvetica" w:cs="Times New Roman"/>
+        </w:rPr>
+      </w:pPr>
+      <w:r>
+        <w:rPr>
+          <w:rFonts w:ascii="Helvetica" w:eastAsia="Times New Roman" w:hAnsi="Helvetica" w:cs="Times New Roman"/>
+        </w:rPr>
+        <w:t>4)Evaluate each potential solution</w:t>
       </w:r>
     </w:p>
     <w:p>
@@ -737,6 +556,71 @@
           <w:rFonts w:ascii="Helvetica" w:eastAsia="Times New Roman" w:hAnsi="Helvetica" w:cs="Times New Roman"/>
         </w:rPr>
         <w:lastRenderedPageBreak/>
+        <w:t>a)Does each solution meet the goals?</w:t>
+      </w:r>
+    </w:p>
+    <w:p>
+      <w:pPr>
+        <w:rPr>
+          <w:rFonts w:ascii="Helvetica" w:eastAsia="Times New Roman" w:hAnsi="Helvetica" w:cs="Times New Roman"/>
+        </w:rPr>
+      </w:pPr>
+      <w:r>
+        <w:rPr>
+          <w:rFonts w:ascii="Helvetica" w:eastAsia="Times New Roman" w:hAnsi="Helvetica" w:cs="Times New Roman"/>
+        </w:rPr>
+        <w:t>b)Will each solution work for ALL cases?</w:t>
+      </w:r>
+    </w:p>
+    <w:p>
+      <w:pPr>
+        <w:rPr>
+          <w:rFonts w:ascii="Helvetica" w:eastAsia="Times New Roman" w:hAnsi="Helvetica" w:cs="Times New Roman"/>
+        </w:rPr>
+      </w:pPr>
+      <w:r>
+        <w:rPr>
+          <w:rFonts w:ascii="Helvetica" w:eastAsia="Times New Roman" w:hAnsi="Helvetica" w:cs="Times New Roman"/>
+        </w:rPr>
+        <w:t>5)Choose a solution and develop a plan to implement it.</w:t>
+      </w:r>
+    </w:p>
+    <w:p>
+      <w:pPr>
+        <w:rPr>
+          <w:rFonts w:ascii="Helvetica" w:eastAsia="Times New Roman" w:hAnsi="Helvetica" w:cs="Times New Roman"/>
+        </w:rPr>
+      </w:pPr>
+      <w:r>
+        <w:rPr>
+          <w:rFonts w:ascii="Helvetica" w:eastAsia="Times New Roman" w:hAnsi="Helvetica" w:cs="Times New Roman"/>
+        </w:rPr>
+        <w:t>a)Explain the solution in full.</w:t>
+      </w:r>
+    </w:p>
+    <w:p>
+      <w:pPr>
+        <w:rPr>
+          <w:rFonts w:ascii="Helvetica" w:eastAsia="Times New Roman" w:hAnsi="Helvetica" w:cs="Times New Roman"/>
+        </w:rPr>
+      </w:pPr>
+      <w:r>
+        <w:rPr>
+          <w:rFonts w:ascii="Helvetica" w:eastAsia="Times New Roman" w:hAnsi="Helvetica" w:cs="Times New Roman"/>
+        </w:rPr>
+        <w:t>b)Describe some test cases you tried out to make sure it works.</w:t>
+      </w:r>
+    </w:p>
+    <w:p>
+      <w:pPr>
+        <w:rPr>
+          <w:rFonts w:ascii="Helvetica" w:eastAsia="Times New Roman" w:hAnsi="Helvetica" w:cs="Times New Roman"/>
+        </w:rPr>
+      </w:pPr>
+      <w:r>
+        <w:rPr>
+          <w:rFonts w:ascii="Helvetica" w:eastAsia="Times New Roman" w:hAnsi="Helvetica" w:cs="Times New Roman"/>
+        </w:rPr>
         <w:t xml:space="preserve">(You can include </w:t>
       </w:r>
       <w:r>
@@ -846,21 +730,7 @@
           <w:rPr>
             <w:rFonts w:ascii="Cambria" w:hAnsi="Cambria"/>
           </w:rPr>
-          <w:t xml:space="preserve">Daniel </w:t>
-        </w:r>
-        <w:proofErr w:type="gramStart"/>
-        <w:r>
-          <w:rPr>
-            <w:rFonts w:ascii="Cambria" w:hAnsi="Cambria"/>
-          </w:rPr>
-          <w:t>Carroll  10</w:t>
-        </w:r>
-        <w:proofErr w:type="gramEnd"/>
-        <w:r>
-          <w:rPr>
-            <w:rFonts w:ascii="Cambria" w:hAnsi="Cambria"/>
-          </w:rPr>
-          <w:t xml:space="preserve"> July 2013  </w:t>
+          <w:t xml:space="preserve">Daniel Carroll  10 July 2013  </w:t>
         </w:r>
       </w:p>
     </w:sdtContent>
@@ -946,21 +816,7 @@
           <w:rPr>
             <w:rFonts w:ascii="Cambria" w:hAnsi="Cambria"/>
           </w:rPr>
-          <w:t xml:space="preserve">Daniel </w:t>
-        </w:r>
-        <w:proofErr w:type="gramStart"/>
-        <w:r>
-          <w:rPr>
-            <w:rFonts w:ascii="Cambria" w:hAnsi="Cambria"/>
-          </w:rPr>
-          <w:t>Carroll  10</w:t>
-        </w:r>
-        <w:proofErr w:type="gramEnd"/>
-        <w:r>
-          <w:rPr>
-            <w:rFonts w:ascii="Cambria" w:hAnsi="Cambria"/>
-          </w:rPr>
-          <w:t xml:space="preserve"> July 2013  </w:t>
+          <w:t xml:space="preserve">Daniel Carroll  10 July 2013  </w:t>
         </w:r>
       </w:p>
     </w:sdtContent>
@@ -1158,6 +1014,95 @@
     </w:lvl>
   </w:abstractNum>
   <w:abstractNum w:abstractNumId="2">
+    <w:nsid w:val="56013887"/>
+    <w:multiLevelType w:val="hybridMultilevel"/>
+    <w:tmpl w:val="CFC0B894"/>
+    <w:lvl w:ilvl="0" w:tplc="46D83398">
+      <w:start w:val="1"/>
+      <w:numFmt w:val="decimal"/>
+      <w:lvlText w:val="%1)"/>
+      <w:lvlJc w:val="left"/>
+      <w:pPr>
+        <w:ind w:left="1440" w:hanging="360"/>
+      </w:pPr>
+      <w:rPr>
+        <w:rFonts w:hint="default"/>
+      </w:rPr>
+    </w:lvl>
+    <w:lvl w:ilvl="1" w:tplc="04090019" w:tentative="1">
+      <w:start w:val="1"/>
+      <w:numFmt w:val="lowerLetter"/>
+      <w:lvlText w:val="%2."/>
+      <w:lvlJc w:val="left"/>
+      <w:pPr>
+        <w:ind w:left="2160" w:hanging="360"/>
+      </w:pPr>
+    </w:lvl>
+    <w:lvl w:ilvl="2" w:tplc="0409001B" w:tentative="1">
+      <w:start w:val="1"/>
+      <w:numFmt w:val="lowerRoman"/>
+      <w:lvlText w:val="%3."/>
+      <w:lvlJc w:val="right"/>
+      <w:pPr>
+        <w:ind w:left="2880" w:hanging="180"/>
+      </w:pPr>
+    </w:lvl>
+    <w:lvl w:ilvl="3" w:tplc="0409000F" w:tentative="1">
+      <w:start w:val="1"/>
+      <w:numFmt w:val="decimal"/>
+      <w:lvlText w:val="%4."/>
+      <w:lvlJc w:val="left"/>
+      <w:pPr>
+        <w:ind w:left="3600" w:hanging="360"/>
+      </w:pPr>
+    </w:lvl>
+    <w:lvl w:ilvl="4" w:tplc="04090019" w:tentative="1">
+      <w:start w:val="1"/>
+      <w:numFmt w:val="lowerLetter"/>
+      <w:lvlText w:val="%5."/>
+      <w:lvlJc w:val="left"/>
+      <w:pPr>
+        <w:ind w:left="4320" w:hanging="360"/>
+      </w:pPr>
+    </w:lvl>
+    <w:lvl w:ilvl="5" w:tplc="0409001B" w:tentative="1">
+      <w:start w:val="1"/>
+      <w:numFmt w:val="lowerRoman"/>
+      <w:lvlText w:val="%6."/>
+      <w:lvlJc w:val="right"/>
+      <w:pPr>
+        <w:ind w:left="5040" w:hanging="180"/>
+      </w:pPr>
+    </w:lvl>
+    <w:lvl w:ilvl="6" w:tplc="0409000F" w:tentative="1">
+      <w:start w:val="1"/>
+      <w:numFmt w:val="decimal"/>
+      <w:lvlText w:val="%7."/>
+      <w:lvlJc w:val="left"/>
+      <w:pPr>
+        <w:ind w:left="5760" w:hanging="360"/>
+      </w:pPr>
+    </w:lvl>
+    <w:lvl w:ilvl="7" w:tplc="04090019" w:tentative="1">
+      <w:start w:val="1"/>
+      <w:numFmt w:val="lowerLetter"/>
+      <w:lvlText w:val="%8."/>
+      <w:lvlJc w:val="left"/>
+      <w:pPr>
+        <w:ind w:left="6480" w:hanging="360"/>
+      </w:pPr>
+    </w:lvl>
+    <w:lvl w:ilvl="8" w:tplc="0409001B" w:tentative="1">
+      <w:start w:val="1"/>
+      <w:numFmt w:val="lowerRoman"/>
+      <w:lvlText w:val="%9."/>
+      <w:lvlJc w:val="right"/>
+      <w:pPr>
+        <w:ind w:left="7200" w:hanging="180"/>
+      </w:pPr>
+    </w:lvl>
+  </w:abstractNum>
+  <w:abstractNum w:abstractNumId="3">
     <w:nsid w:val="5B8009AE"/>
     <w:multiLevelType w:val="hybridMultilevel"/>
     <w:tmpl w:val="3E083D5A"/>
@@ -1243,6 +1188,95 @@
       <w:lvlJc w:val="right"/>
       <w:pPr>
         <w:ind w:left="6840" w:hanging="180"/>
+      </w:pPr>
+    </w:lvl>
+  </w:abstractNum>
+  <w:abstractNum w:abstractNumId="4">
+    <w:nsid w:val="6EDC2D8C"/>
+    <w:multiLevelType w:val="hybridMultilevel"/>
+    <w:tmpl w:val="472A6576"/>
+    <w:lvl w:ilvl="0" w:tplc="39DC2694">
+      <w:start w:val="1"/>
+      <w:numFmt w:val="decimal"/>
+      <w:lvlText w:val="%1)"/>
+      <w:lvlJc w:val="left"/>
+      <w:pPr>
+        <w:ind w:left="1440" w:hanging="360"/>
+      </w:pPr>
+      <w:rPr>
+        <w:rFonts w:hint="default"/>
+      </w:rPr>
+    </w:lvl>
+    <w:lvl w:ilvl="1" w:tplc="04090019" w:tentative="1">
+      <w:start w:val="1"/>
+      <w:numFmt w:val="lowerLetter"/>
+      <w:lvlText w:val="%2."/>
+      <w:lvlJc w:val="left"/>
+      <w:pPr>
+        <w:ind w:left="2160" w:hanging="360"/>
+      </w:pPr>
+    </w:lvl>
+    <w:lvl w:ilvl="2" w:tplc="0409001B" w:tentative="1">
+      <w:start w:val="1"/>
+      <w:numFmt w:val="lowerRoman"/>
+      <w:lvlText w:val="%3."/>
+      <w:lvlJc w:val="right"/>
+      <w:pPr>
+        <w:ind w:left="2880" w:hanging="180"/>
+      </w:pPr>
+    </w:lvl>
+    <w:lvl w:ilvl="3" w:tplc="0409000F" w:tentative="1">
+      <w:start w:val="1"/>
+      <w:numFmt w:val="decimal"/>
+      <w:lvlText w:val="%4."/>
+      <w:lvlJc w:val="left"/>
+      <w:pPr>
+        <w:ind w:left="3600" w:hanging="360"/>
+      </w:pPr>
+    </w:lvl>
+    <w:lvl w:ilvl="4" w:tplc="04090019" w:tentative="1">
+      <w:start w:val="1"/>
+      <w:numFmt w:val="lowerLetter"/>
+      <w:lvlText w:val="%5."/>
+      <w:lvlJc w:val="left"/>
+      <w:pPr>
+        <w:ind w:left="4320" w:hanging="360"/>
+      </w:pPr>
+    </w:lvl>
+    <w:lvl w:ilvl="5" w:tplc="0409001B" w:tentative="1">
+      <w:start w:val="1"/>
+      <w:numFmt w:val="lowerRoman"/>
+      <w:lvlText w:val="%6."/>
+      <w:lvlJc w:val="right"/>
+      <w:pPr>
+        <w:ind w:left="5040" w:hanging="180"/>
+      </w:pPr>
+    </w:lvl>
+    <w:lvl w:ilvl="6" w:tplc="0409000F" w:tentative="1">
+      <w:start w:val="1"/>
+      <w:numFmt w:val="decimal"/>
+      <w:lvlText w:val="%7."/>
+      <w:lvlJc w:val="left"/>
+      <w:pPr>
+        <w:ind w:left="5760" w:hanging="360"/>
+      </w:pPr>
+    </w:lvl>
+    <w:lvl w:ilvl="7" w:tplc="04090019" w:tentative="1">
+      <w:start w:val="1"/>
+      <w:numFmt w:val="lowerLetter"/>
+      <w:lvlText w:val="%8."/>
+      <w:lvlJc w:val="left"/>
+      <w:pPr>
+        <w:ind w:left="6480" w:hanging="360"/>
+      </w:pPr>
+    </w:lvl>
+    <w:lvl w:ilvl="8" w:tplc="0409001B" w:tentative="1">
+      <w:start w:val="1"/>
+      <w:numFmt w:val="lowerRoman"/>
+      <w:lvlText w:val="%9."/>
+      <w:lvlJc w:val="right"/>
+      <w:pPr>
+        <w:ind w:left="7200" w:hanging="180"/>
       </w:pPr>
     </w:lvl>
   </w:abstractNum>
@@ -1250,10 +1284,16 @@
     <w:abstractNumId w:val="0"/>
   </w:num>
   <w:num w:numId="2">
-    <w:abstractNumId w:val="2"/>
+    <w:abstractNumId w:val="3"/>
   </w:num>
   <w:num w:numId="3">
     <w:abstractNumId w:val="1"/>
+  </w:num>
+  <w:num w:numId="4">
+    <w:abstractNumId w:val="4"/>
+  </w:num>
+  <w:num w:numId="5">
+    <w:abstractNumId w:val="2"/>
   </w:num>
 </w:numbering>
 </file>

</xml_diff>

<commit_message>
Solution Method Decision made
11 of 20
</commit_message>
<xml_diff>
--- a/WPF/Problem Solving/Carroll_Daniel_ProblemSolving.docx
+++ b/WPF/Problem Solving/Carroll_Daniel_ProblemSolving.docx
@@ -37,8 +37,18 @@
           <w:sz w:val="16"/>
           <w:szCs w:val="16"/>
         </w:rPr>
-        <w:t>There are 20 socks in a drawer: 5 pairs of black socks, 3 pairs of brown and 2 pairs of white. You select the socks in the dark and can check them only after a selection has been made. What is the smallest number of socks you need to select to guarantee getting the following:</w:t>
-      </w:r>
+        <w:t xml:space="preserve">There are 20 socks in a drawer: 5 pairs of black socks, 3 pairs of brown and 2 pairs of white. You select the socks in the dark and can check them only after a selection has been made. What is the smallest number of socks you need to select to guarantee getting the </w:t>
+      </w:r>
+      <w:proofErr w:type="gramStart"/>
+      <w:r>
+        <w:rPr>
+          <w:rFonts w:ascii="Arial" w:eastAsia="Times New Roman" w:hAnsi="Arial" w:cs="Arial"/>
+          <w:sz w:val="16"/>
+          <w:szCs w:val="16"/>
+        </w:rPr>
+        <w:t>following:</w:t>
+      </w:r>
+      <w:proofErr w:type="gramEnd"/>
     </w:p>
     <w:p>
       <w:pPr>
@@ -148,8 +158,6 @@
       <w:r>
         <w:t>Perform physical experiment, analyze results, repeat until average answer is stable</w:t>
       </w:r>
-      <w:bookmarkStart w:id="0" w:name="_GoBack"/>
-      <w:bookmarkEnd w:id="0"/>
     </w:p>
     <w:p>
       <w:pPr>
@@ -172,7 +180,55 @@
         </w:numPr>
       </w:pPr>
       <w:r>
+        <w:t>Calculate Odds</w:t>
+      </w:r>
+    </w:p>
+    <w:p>
+      <w:pPr>
+        <w:pStyle w:val="ListParagraph"/>
+        <w:numPr>
+          <w:ilvl w:val="0"/>
+          <w:numId w:val="6"/>
+        </w:numPr>
+      </w:pPr>
+      <w:r>
         <w:t>Black socks = 10, Brown Socks = 6, White Socks = 4</w:t>
+      </w:r>
+    </w:p>
+    <w:p>
+      <w:pPr>
+        <w:pStyle w:val="ListParagraph"/>
+        <w:numPr>
+          <w:ilvl w:val="0"/>
+          <w:numId w:val="6"/>
+        </w:numPr>
+      </w:pPr>
+      <w:r>
+        <w:t>Odds of selecting black sock with single selection = 50%</w:t>
+      </w:r>
+    </w:p>
+    <w:p>
+      <w:pPr>
+        <w:pStyle w:val="ListParagraph"/>
+        <w:numPr>
+          <w:ilvl w:val="0"/>
+          <w:numId w:val="6"/>
+        </w:numPr>
+      </w:pPr>
+      <w:r>
+        <w:t>Odds of selecting brown sock with single selection = 30%</w:t>
+      </w:r>
+    </w:p>
+    <w:p>
+      <w:pPr>
+        <w:pStyle w:val="ListParagraph"/>
+        <w:numPr>
+          <w:ilvl w:val="0"/>
+          <w:numId w:val="6"/>
+        </w:numPr>
+      </w:pPr>
+      <w:r>
+        <w:t>Odds of selecting white sock with single selection = 20%</w:t>
       </w:r>
     </w:p>
     <w:p>
@@ -184,31 +240,16 @@
         </w:numPr>
       </w:pPr>
       <w:r>
-        <w:t>Odds of selecting black sock with single selection = 50%</w:t>
+        <w:t>Perform Physical experiment</w:t>
       </w:r>
     </w:p>
     <w:p>
       <w:pPr>
         <w:pStyle w:val="ListParagraph"/>
-        <w:numPr>
-          <w:ilvl w:val="0"/>
-          <w:numId w:val="4"/>
-        </w:numPr>
-      </w:pPr>
-      <w:r>
-        <w:t>Odds of selecting brown sock with single selection = 30%</w:t>
-      </w:r>
-    </w:p>
-    <w:p>
-      <w:pPr>
-        <w:pStyle w:val="ListParagraph"/>
-        <w:numPr>
-          <w:ilvl w:val="0"/>
-          <w:numId w:val="4"/>
-        </w:numPr>
-      </w:pPr>
-      <w:r>
-        <w:t>Odds of selecting white sock with single selection = 20%</w:t>
+        <w:ind w:left="1440"/>
+      </w:pPr>
+      <w:r>
+        <w:t>(a) Process = Tedious and inefficient</w:t>
       </w:r>
     </w:p>
     <w:p>
@@ -222,6 +263,8 @@
       <w:r>
         <w:t>Choose a Solution</w:t>
       </w:r>
+      <w:bookmarkStart w:id="0" w:name="_GoBack"/>
+      <w:bookmarkEnd w:id="0"/>
     </w:p>
     <w:p/>
     <w:p/>
@@ -270,44 +313,74 @@
           <w:sz w:val="16"/>
           <w:szCs w:val="16"/>
         </w:rPr>
-        <w:t>a) What if the girl counts from 1 to 10</w:t>
-      </w:r>
-    </w:p>
-    <w:p>
-      <w:pPr>
-        <w:pStyle w:val="ListParagraph"/>
+        <w:t xml:space="preserve">a) What if the girl counts from 1 to </w:t>
+      </w:r>
+      <w:proofErr w:type="gramStart"/>
+      <w:r>
         <w:rPr>
           <w:rFonts w:ascii="Arial" w:eastAsia="Times New Roman" w:hAnsi="Arial" w:cs="Arial"/>
           <w:sz w:val="16"/>
           <w:szCs w:val="16"/>
         </w:rPr>
-      </w:pPr>
-      <w:r>
+        <w:t>10</w:t>
+      </w:r>
+      <w:proofErr w:type="gramEnd"/>
+    </w:p>
+    <w:p>
+      <w:pPr>
+        <w:pStyle w:val="ListParagraph"/>
         <w:rPr>
           <w:rFonts w:ascii="Arial" w:eastAsia="Times New Roman" w:hAnsi="Arial" w:cs="Arial"/>
           <w:sz w:val="16"/>
           <w:szCs w:val="16"/>
         </w:rPr>
-        <w:t>b) What if the girl counts from 1 to 100</w:t>
-      </w:r>
-    </w:p>
-    <w:p>
-      <w:pPr>
-        <w:pStyle w:val="ListParagraph"/>
+      </w:pPr>
+      <w:r>
         <w:rPr>
           <w:rFonts w:ascii="Arial" w:eastAsia="Times New Roman" w:hAnsi="Arial" w:cs="Arial"/>
           <w:sz w:val="16"/>
           <w:szCs w:val="16"/>
         </w:rPr>
-      </w:pPr>
+        <w:t xml:space="preserve">b) What if the girl counts from 1 to </w:t>
+      </w:r>
+      <w:proofErr w:type="gramStart"/>
       <w:r>
         <w:rPr>
           <w:rFonts w:ascii="Arial" w:eastAsia="Times New Roman" w:hAnsi="Arial" w:cs="Arial"/>
           <w:sz w:val="16"/>
           <w:szCs w:val="16"/>
         </w:rPr>
-        <w:t>c) What if the girl counts from 1 to 1000</w:t>
-      </w:r>
+        <w:t>100</w:t>
+      </w:r>
+      <w:proofErr w:type="gramEnd"/>
+    </w:p>
+    <w:p>
+      <w:pPr>
+        <w:pStyle w:val="ListParagraph"/>
+        <w:rPr>
+          <w:rFonts w:ascii="Arial" w:eastAsia="Times New Roman" w:hAnsi="Arial" w:cs="Arial"/>
+          <w:sz w:val="16"/>
+          <w:szCs w:val="16"/>
+        </w:rPr>
+      </w:pPr>
+      <w:r>
+        <w:rPr>
+          <w:rFonts w:ascii="Arial" w:eastAsia="Times New Roman" w:hAnsi="Arial" w:cs="Arial"/>
+          <w:sz w:val="16"/>
+          <w:szCs w:val="16"/>
+        </w:rPr>
+        <w:t xml:space="preserve">c) What if the girl counts from 1 to </w:t>
+      </w:r>
+      <w:proofErr w:type="gramStart"/>
+      <w:r>
+        <w:rPr>
+          <w:rFonts w:ascii="Arial" w:eastAsia="Times New Roman" w:hAnsi="Arial" w:cs="Arial"/>
+          <w:sz w:val="16"/>
+          <w:szCs w:val="16"/>
+        </w:rPr>
+        <w:t>1000</w:t>
+      </w:r>
+      <w:proofErr w:type="gramEnd"/>
     </w:p>
     <w:p>
       <w:pPr>
@@ -408,207 +481,349 @@
           <w:rFonts w:ascii="Helvetica" w:eastAsia="Times New Roman" w:hAnsi="Helvetica" w:cs="Times New Roman"/>
         </w:rPr>
       </w:pPr>
-      <w:r>
-        <w:rPr>
-          <w:rFonts w:ascii="Helvetica" w:eastAsia="Times New Roman" w:hAnsi="Helvetica" w:cs="Times New Roman"/>
-        </w:rPr>
-        <w:t>a)Do this in your own words.</w:t>
-      </w:r>
-    </w:p>
-    <w:p>
-      <w:pPr>
-        <w:rPr>
-          <w:rFonts w:ascii="Helvetica" w:eastAsia="Times New Roman" w:hAnsi="Helvetica" w:cs="Times New Roman"/>
-        </w:rPr>
-      </w:pPr>
-      <w:r>
-        <w:rPr>
-          <w:rFonts w:ascii="Helvetica" w:eastAsia="Times New Roman" w:hAnsi="Helvetica" w:cs="Times New Roman"/>
-        </w:rPr>
-        <w:t xml:space="preserve">b)What insight can you offer into the problem that is not immediately visible from </w:t>
-      </w:r>
-    </w:p>
-    <w:p>
-      <w:pPr>
-        <w:rPr>
-          <w:rFonts w:ascii="Helvetica" w:eastAsia="Times New Roman" w:hAnsi="Helvetica" w:cs="Times New Roman"/>
-        </w:rPr>
-      </w:pPr>
-      <w:r>
-        <w:rPr>
-          <w:rFonts w:ascii="Helvetica" w:eastAsia="Times New Roman" w:hAnsi="Helvetica" w:cs="Times New Roman"/>
-        </w:rPr>
-        <w:t>the word problem alone?</w:t>
-      </w:r>
-    </w:p>
-    <w:p>
-      <w:pPr>
-        <w:rPr>
-          <w:rFonts w:ascii="Helvetica" w:eastAsia="Times New Roman" w:hAnsi="Helvetica" w:cs="Times New Roman"/>
-        </w:rPr>
-      </w:pPr>
-      <w:r>
-        <w:rPr>
-          <w:rFonts w:ascii="Helvetica" w:eastAsia="Times New Roman" w:hAnsi="Helvetica" w:cs="Times New Roman"/>
-        </w:rPr>
-        <w:t>c)What is the overall goal?</w:t>
-      </w:r>
-    </w:p>
-    <w:p>
-      <w:pPr>
-        <w:rPr>
-          <w:rFonts w:ascii="Helvetica" w:eastAsia="Times New Roman" w:hAnsi="Helvetica" w:cs="Times New Roman"/>
-        </w:rPr>
-      </w:pPr>
-      <w:r>
-        <w:rPr>
-          <w:rFonts w:ascii="Helvetica" w:eastAsia="Times New Roman" w:hAnsi="Helvetica" w:cs="Times New Roman"/>
-        </w:rPr>
-        <w:t>2)Break the problem apart</w:t>
-      </w:r>
-    </w:p>
-    <w:p>
-      <w:pPr>
-        <w:rPr>
-          <w:rFonts w:ascii="Helvetica" w:eastAsia="Times New Roman" w:hAnsi="Helvetica" w:cs="Times New Roman"/>
-        </w:rPr>
-      </w:pPr>
-      <w:r>
-        <w:rPr>
-          <w:rFonts w:ascii="Helvetica" w:eastAsia="Times New Roman" w:hAnsi="Helvetica" w:cs="Times New Roman"/>
-        </w:rPr>
-        <w:t>a)What are the constraints?</w:t>
-      </w:r>
-    </w:p>
-    <w:p>
-      <w:pPr>
-        <w:rPr>
-          <w:rFonts w:ascii="Helvetica" w:eastAsia="Times New Roman" w:hAnsi="Helvetica" w:cs="Times New Roman"/>
-        </w:rPr>
-      </w:pPr>
-      <w:r>
-        <w:rPr>
-          <w:rFonts w:ascii="Helvetica" w:eastAsia="Times New Roman" w:hAnsi="Helvetica" w:cs="Times New Roman"/>
-        </w:rPr>
-        <w:t>b)What are the subgoals?</w:t>
-      </w:r>
-    </w:p>
-    <w:p>
-      <w:pPr>
-        <w:rPr>
-          <w:rFonts w:ascii="Helvetica" w:eastAsia="Times New Roman" w:hAnsi="Helvetica" w:cs="Times New Roman"/>
-        </w:rPr>
-      </w:pPr>
-      <w:r>
-        <w:rPr>
-          <w:rFonts w:ascii="Helvetica" w:eastAsia="Times New Roman" w:hAnsi="Helvetica" w:cs="Times New Roman"/>
-        </w:rPr>
-        <w:t>3)Identify potential solutions</w:t>
-      </w:r>
-    </w:p>
-    <w:p>
-      <w:pPr>
-        <w:rPr>
-          <w:rFonts w:ascii="Helvetica" w:eastAsia="Times New Roman" w:hAnsi="Helvetica" w:cs="Times New Roman"/>
-        </w:rPr>
-      </w:pPr>
-      <w:r>
-        <w:rPr>
-          <w:rFonts w:ascii="Helvetica" w:eastAsia="Times New Roman" w:hAnsi="Helvetica" w:cs="Times New Roman"/>
-        </w:rPr>
-        <w:t>a)For each of the sub</w:t>
-      </w:r>
-    </w:p>
-    <w:p>
-      <w:pPr>
-        <w:rPr>
-          <w:rFonts w:ascii="Helvetica" w:eastAsia="Times New Roman" w:hAnsi="Helvetica" w:cs="Times New Roman"/>
-        </w:rPr>
-      </w:pPr>
-      <w:r>
-        <w:rPr>
-          <w:rFonts w:ascii="Helvetica" w:eastAsia="Times New Roman" w:hAnsi="Helvetica" w:cs="Times New Roman"/>
-        </w:rPr>
-        <w:t>problems you’ve discussed in #2, what is a possible solution?</w:t>
-      </w:r>
-    </w:p>
-    <w:p>
-      <w:pPr>
-        <w:rPr>
-          <w:rFonts w:ascii="Helvetica" w:eastAsia="Times New Roman" w:hAnsi="Helvetica" w:cs="Times New Roman"/>
-        </w:rPr>
-      </w:pPr>
-      <w:r>
-        <w:rPr>
-          <w:rFonts w:ascii="Helvetica" w:eastAsia="Times New Roman" w:hAnsi="Helvetica" w:cs="Times New Roman"/>
-        </w:rPr>
-        <w:t>4)Evaluate each potential solution</w:t>
-      </w:r>
-    </w:p>
-    <w:p>
-      <w:pPr>
-        <w:rPr>
-          <w:rFonts w:ascii="Helvetica" w:eastAsia="Times New Roman" w:hAnsi="Helvetica" w:cs="Times New Roman"/>
-        </w:rPr>
-      </w:pPr>
+      <w:proofErr w:type="gramStart"/>
+      <w:r>
+        <w:rPr>
+          <w:rFonts w:ascii="Helvetica" w:eastAsia="Times New Roman" w:hAnsi="Helvetica" w:cs="Times New Roman"/>
+        </w:rPr>
+        <w:t>a)Do</w:t>
+      </w:r>
+      <w:proofErr w:type="gramEnd"/>
+      <w:r>
+        <w:rPr>
+          <w:rFonts w:ascii="Helvetica" w:eastAsia="Times New Roman" w:hAnsi="Helvetica" w:cs="Times New Roman"/>
+        </w:rPr>
+        <w:t xml:space="preserve"> this in your own words.</w:t>
+      </w:r>
+    </w:p>
+    <w:p>
+      <w:pPr>
+        <w:rPr>
+          <w:rFonts w:ascii="Helvetica" w:eastAsia="Times New Roman" w:hAnsi="Helvetica" w:cs="Times New Roman"/>
+        </w:rPr>
+      </w:pPr>
+      <w:proofErr w:type="gramStart"/>
+      <w:r>
+        <w:rPr>
+          <w:rFonts w:ascii="Helvetica" w:eastAsia="Times New Roman" w:hAnsi="Helvetica" w:cs="Times New Roman"/>
+        </w:rPr>
+        <w:t>b)What</w:t>
+      </w:r>
+      <w:proofErr w:type="gramEnd"/>
+      <w:r>
+        <w:rPr>
+          <w:rFonts w:ascii="Helvetica" w:eastAsia="Times New Roman" w:hAnsi="Helvetica" w:cs="Times New Roman"/>
+        </w:rPr>
+        <w:t xml:space="preserve"> insight can you offer into the problem that is not immediately visible from </w:t>
+      </w:r>
+    </w:p>
+    <w:p>
+      <w:pPr>
+        <w:rPr>
+          <w:rFonts w:ascii="Helvetica" w:eastAsia="Times New Roman" w:hAnsi="Helvetica" w:cs="Times New Roman"/>
+        </w:rPr>
+      </w:pPr>
+      <w:proofErr w:type="gramStart"/>
+      <w:r>
+        <w:rPr>
+          <w:rFonts w:ascii="Helvetica" w:eastAsia="Times New Roman" w:hAnsi="Helvetica" w:cs="Times New Roman"/>
+        </w:rPr>
+        <w:t>the</w:t>
+      </w:r>
+      <w:proofErr w:type="gramEnd"/>
+      <w:r>
+        <w:rPr>
+          <w:rFonts w:ascii="Helvetica" w:eastAsia="Times New Roman" w:hAnsi="Helvetica" w:cs="Times New Roman"/>
+        </w:rPr>
+        <w:t xml:space="preserve"> word problem alone?</w:t>
+      </w:r>
+    </w:p>
+    <w:p>
+      <w:pPr>
+        <w:rPr>
+          <w:rFonts w:ascii="Helvetica" w:eastAsia="Times New Roman" w:hAnsi="Helvetica" w:cs="Times New Roman"/>
+        </w:rPr>
+      </w:pPr>
+      <w:proofErr w:type="gramStart"/>
+      <w:r>
+        <w:rPr>
+          <w:rFonts w:ascii="Helvetica" w:eastAsia="Times New Roman" w:hAnsi="Helvetica" w:cs="Times New Roman"/>
+        </w:rPr>
+        <w:t>c)What</w:t>
+      </w:r>
+      <w:proofErr w:type="gramEnd"/>
+      <w:r>
+        <w:rPr>
+          <w:rFonts w:ascii="Helvetica" w:eastAsia="Times New Roman" w:hAnsi="Helvetica" w:cs="Times New Roman"/>
+        </w:rPr>
+        <w:t xml:space="preserve"> is the overall goal?</w:t>
+      </w:r>
+    </w:p>
+    <w:p>
+      <w:pPr>
+        <w:rPr>
+          <w:rFonts w:ascii="Helvetica" w:eastAsia="Times New Roman" w:hAnsi="Helvetica" w:cs="Times New Roman"/>
+        </w:rPr>
+      </w:pPr>
+      <w:proofErr w:type="gramStart"/>
+      <w:r>
+        <w:rPr>
+          <w:rFonts w:ascii="Helvetica" w:eastAsia="Times New Roman" w:hAnsi="Helvetica" w:cs="Times New Roman"/>
+        </w:rPr>
+        <w:t>2)Break</w:t>
+      </w:r>
+      <w:proofErr w:type="gramEnd"/>
+      <w:r>
+        <w:rPr>
+          <w:rFonts w:ascii="Helvetica" w:eastAsia="Times New Roman" w:hAnsi="Helvetica" w:cs="Times New Roman"/>
+        </w:rPr>
+        <w:t xml:space="preserve"> the problem apart</w:t>
+      </w:r>
+    </w:p>
+    <w:p>
+      <w:pPr>
+        <w:rPr>
+          <w:rFonts w:ascii="Helvetica" w:eastAsia="Times New Roman" w:hAnsi="Helvetica" w:cs="Times New Roman"/>
+        </w:rPr>
+      </w:pPr>
+      <w:proofErr w:type="gramStart"/>
+      <w:r>
+        <w:rPr>
+          <w:rFonts w:ascii="Helvetica" w:eastAsia="Times New Roman" w:hAnsi="Helvetica" w:cs="Times New Roman"/>
+        </w:rPr>
+        <w:t>a)What</w:t>
+      </w:r>
+      <w:proofErr w:type="gramEnd"/>
+      <w:r>
+        <w:rPr>
+          <w:rFonts w:ascii="Helvetica" w:eastAsia="Times New Roman" w:hAnsi="Helvetica" w:cs="Times New Roman"/>
+        </w:rPr>
+        <w:t xml:space="preserve"> are the constraints?</w:t>
+      </w:r>
+    </w:p>
+    <w:p>
+      <w:pPr>
+        <w:rPr>
+          <w:rFonts w:ascii="Helvetica" w:eastAsia="Times New Roman" w:hAnsi="Helvetica" w:cs="Times New Roman"/>
+        </w:rPr>
+      </w:pPr>
+      <w:proofErr w:type="gramStart"/>
+      <w:r>
+        <w:rPr>
+          <w:rFonts w:ascii="Helvetica" w:eastAsia="Times New Roman" w:hAnsi="Helvetica" w:cs="Times New Roman"/>
+        </w:rPr>
+        <w:t>b)What</w:t>
+      </w:r>
+      <w:proofErr w:type="gramEnd"/>
+      <w:r>
+        <w:rPr>
+          <w:rFonts w:ascii="Helvetica" w:eastAsia="Times New Roman" w:hAnsi="Helvetica" w:cs="Times New Roman"/>
+        </w:rPr>
+        <w:t xml:space="preserve"> are the </w:t>
+      </w:r>
+      <w:proofErr w:type="spellStart"/>
+      <w:r>
+        <w:rPr>
+          <w:rFonts w:ascii="Helvetica" w:eastAsia="Times New Roman" w:hAnsi="Helvetica" w:cs="Times New Roman"/>
+        </w:rPr>
+        <w:t>subgoals</w:t>
+      </w:r>
+      <w:proofErr w:type="spellEnd"/>
+      <w:r>
+        <w:rPr>
+          <w:rFonts w:ascii="Helvetica" w:eastAsia="Times New Roman" w:hAnsi="Helvetica" w:cs="Times New Roman"/>
+        </w:rPr>
+        <w:t>?</w:t>
+      </w:r>
+    </w:p>
+    <w:p>
+      <w:pPr>
+        <w:rPr>
+          <w:rFonts w:ascii="Helvetica" w:eastAsia="Times New Roman" w:hAnsi="Helvetica" w:cs="Times New Roman"/>
+        </w:rPr>
+      </w:pPr>
+      <w:proofErr w:type="gramStart"/>
+      <w:r>
+        <w:rPr>
+          <w:rFonts w:ascii="Helvetica" w:eastAsia="Times New Roman" w:hAnsi="Helvetica" w:cs="Times New Roman"/>
+        </w:rPr>
+        <w:t>3)Identify</w:t>
+      </w:r>
+      <w:proofErr w:type="gramEnd"/>
+      <w:r>
+        <w:rPr>
+          <w:rFonts w:ascii="Helvetica" w:eastAsia="Times New Roman" w:hAnsi="Helvetica" w:cs="Times New Roman"/>
+        </w:rPr>
+        <w:t xml:space="preserve"> potential solutions</w:t>
+      </w:r>
+    </w:p>
+    <w:p>
+      <w:pPr>
+        <w:rPr>
+          <w:rFonts w:ascii="Helvetica" w:eastAsia="Times New Roman" w:hAnsi="Helvetica" w:cs="Times New Roman"/>
+        </w:rPr>
+      </w:pPr>
+      <w:proofErr w:type="gramStart"/>
       <w:r>
         <w:rPr>
           <w:rFonts w:ascii="Helvetica" w:eastAsia="Times New Roman" w:hAnsi="Helvetica" w:cs="Times New Roman"/>
         </w:rPr>
         <w:lastRenderedPageBreak/>
-        <w:t>a)Does each solution meet the goals?</w:t>
-      </w:r>
-    </w:p>
-    <w:p>
-      <w:pPr>
-        <w:rPr>
-          <w:rFonts w:ascii="Helvetica" w:eastAsia="Times New Roman" w:hAnsi="Helvetica" w:cs="Times New Roman"/>
-        </w:rPr>
-      </w:pPr>
-      <w:r>
-        <w:rPr>
-          <w:rFonts w:ascii="Helvetica" w:eastAsia="Times New Roman" w:hAnsi="Helvetica" w:cs="Times New Roman"/>
-        </w:rPr>
-        <w:t>b)Will each solution work for ALL cases?</w:t>
-      </w:r>
-    </w:p>
-    <w:p>
-      <w:pPr>
-        <w:rPr>
-          <w:rFonts w:ascii="Helvetica" w:eastAsia="Times New Roman" w:hAnsi="Helvetica" w:cs="Times New Roman"/>
-        </w:rPr>
-      </w:pPr>
-      <w:r>
-        <w:rPr>
-          <w:rFonts w:ascii="Helvetica" w:eastAsia="Times New Roman" w:hAnsi="Helvetica" w:cs="Times New Roman"/>
-        </w:rPr>
-        <w:t>5)Choose a solution and develop a plan to implement it.</w:t>
-      </w:r>
-    </w:p>
-    <w:p>
-      <w:pPr>
-        <w:rPr>
-          <w:rFonts w:ascii="Helvetica" w:eastAsia="Times New Roman" w:hAnsi="Helvetica" w:cs="Times New Roman"/>
-        </w:rPr>
-      </w:pPr>
-      <w:r>
-        <w:rPr>
-          <w:rFonts w:ascii="Helvetica" w:eastAsia="Times New Roman" w:hAnsi="Helvetica" w:cs="Times New Roman"/>
-        </w:rPr>
-        <w:t>a)Explain the solution in full.</w:t>
-      </w:r>
-    </w:p>
-    <w:p>
-      <w:pPr>
-        <w:rPr>
-          <w:rFonts w:ascii="Helvetica" w:eastAsia="Times New Roman" w:hAnsi="Helvetica" w:cs="Times New Roman"/>
-        </w:rPr>
-      </w:pPr>
-      <w:r>
-        <w:rPr>
-          <w:rFonts w:ascii="Helvetica" w:eastAsia="Times New Roman" w:hAnsi="Helvetica" w:cs="Times New Roman"/>
-        </w:rPr>
-        <w:t>b)Describe some test cases you tried out to make sure it works.</w:t>
+        <w:t>a)For</w:t>
+      </w:r>
+      <w:proofErr w:type="gramEnd"/>
+      <w:r>
+        <w:rPr>
+          <w:rFonts w:ascii="Helvetica" w:eastAsia="Times New Roman" w:hAnsi="Helvetica" w:cs="Times New Roman"/>
+        </w:rPr>
+        <w:t xml:space="preserve"> each of the sub</w:t>
+      </w:r>
+    </w:p>
+    <w:p>
+      <w:pPr>
+        <w:rPr>
+          <w:rFonts w:ascii="Helvetica" w:eastAsia="Times New Roman" w:hAnsi="Helvetica" w:cs="Times New Roman"/>
+        </w:rPr>
+      </w:pPr>
+      <w:proofErr w:type="gramStart"/>
+      <w:r>
+        <w:rPr>
+          <w:rFonts w:ascii="Helvetica" w:eastAsia="Times New Roman" w:hAnsi="Helvetica" w:cs="Times New Roman"/>
+        </w:rPr>
+        <w:t>problems</w:t>
+      </w:r>
+      <w:proofErr w:type="gramEnd"/>
+      <w:r>
+        <w:rPr>
+          <w:rFonts w:ascii="Helvetica" w:eastAsia="Times New Roman" w:hAnsi="Helvetica" w:cs="Times New Roman"/>
+        </w:rPr>
+        <w:t xml:space="preserve"> you’ve discussed in #2, what is a possible solution?</w:t>
+      </w:r>
+    </w:p>
+    <w:p>
+      <w:pPr>
+        <w:rPr>
+          <w:rFonts w:ascii="Helvetica" w:eastAsia="Times New Roman" w:hAnsi="Helvetica" w:cs="Times New Roman"/>
+        </w:rPr>
+      </w:pPr>
+      <w:proofErr w:type="gramStart"/>
+      <w:r>
+        <w:rPr>
+          <w:rFonts w:ascii="Helvetica" w:eastAsia="Times New Roman" w:hAnsi="Helvetica" w:cs="Times New Roman"/>
+        </w:rPr>
+        <w:t>4)Evaluate</w:t>
+      </w:r>
+      <w:proofErr w:type="gramEnd"/>
+      <w:r>
+        <w:rPr>
+          <w:rFonts w:ascii="Helvetica" w:eastAsia="Times New Roman" w:hAnsi="Helvetica" w:cs="Times New Roman"/>
+        </w:rPr>
+        <w:t xml:space="preserve"> each potential solution</w:t>
+      </w:r>
+    </w:p>
+    <w:p>
+      <w:pPr>
+        <w:rPr>
+          <w:rFonts w:ascii="Helvetica" w:eastAsia="Times New Roman" w:hAnsi="Helvetica" w:cs="Times New Roman"/>
+        </w:rPr>
+      </w:pPr>
+      <w:proofErr w:type="gramStart"/>
+      <w:r>
+        <w:rPr>
+          <w:rFonts w:ascii="Helvetica" w:eastAsia="Times New Roman" w:hAnsi="Helvetica" w:cs="Times New Roman"/>
+        </w:rPr>
+        <w:t>a)Does</w:t>
+      </w:r>
+      <w:proofErr w:type="gramEnd"/>
+      <w:r>
+        <w:rPr>
+          <w:rFonts w:ascii="Helvetica" w:eastAsia="Times New Roman" w:hAnsi="Helvetica" w:cs="Times New Roman"/>
+        </w:rPr>
+        <w:t xml:space="preserve"> each solution meet the goals?</w:t>
+      </w:r>
+    </w:p>
+    <w:p>
+      <w:pPr>
+        <w:rPr>
+          <w:rFonts w:ascii="Helvetica" w:eastAsia="Times New Roman" w:hAnsi="Helvetica" w:cs="Times New Roman"/>
+        </w:rPr>
+      </w:pPr>
+      <w:proofErr w:type="gramStart"/>
+      <w:r>
+        <w:rPr>
+          <w:rFonts w:ascii="Helvetica" w:eastAsia="Times New Roman" w:hAnsi="Helvetica" w:cs="Times New Roman"/>
+        </w:rPr>
+        <w:t>b)Will</w:t>
+      </w:r>
+      <w:proofErr w:type="gramEnd"/>
+      <w:r>
+        <w:rPr>
+          <w:rFonts w:ascii="Helvetica" w:eastAsia="Times New Roman" w:hAnsi="Helvetica" w:cs="Times New Roman"/>
+        </w:rPr>
+        <w:t xml:space="preserve"> each solution work for ALL cases?</w:t>
+      </w:r>
+    </w:p>
+    <w:p>
+      <w:pPr>
+        <w:rPr>
+          <w:rFonts w:ascii="Helvetica" w:eastAsia="Times New Roman" w:hAnsi="Helvetica" w:cs="Times New Roman"/>
+        </w:rPr>
+      </w:pPr>
+      <w:proofErr w:type="gramStart"/>
+      <w:r>
+        <w:rPr>
+          <w:rFonts w:ascii="Helvetica" w:eastAsia="Times New Roman" w:hAnsi="Helvetica" w:cs="Times New Roman"/>
+        </w:rPr>
+        <w:t>5)Choose</w:t>
+      </w:r>
+      <w:proofErr w:type="gramEnd"/>
+      <w:r>
+        <w:rPr>
+          <w:rFonts w:ascii="Helvetica" w:eastAsia="Times New Roman" w:hAnsi="Helvetica" w:cs="Times New Roman"/>
+        </w:rPr>
+        <w:t xml:space="preserve"> a solution and develop a plan to implement it.</w:t>
+      </w:r>
+    </w:p>
+    <w:p>
+      <w:pPr>
+        <w:rPr>
+          <w:rFonts w:ascii="Helvetica" w:eastAsia="Times New Roman" w:hAnsi="Helvetica" w:cs="Times New Roman"/>
+        </w:rPr>
+      </w:pPr>
+      <w:proofErr w:type="gramStart"/>
+      <w:r>
+        <w:rPr>
+          <w:rFonts w:ascii="Helvetica" w:eastAsia="Times New Roman" w:hAnsi="Helvetica" w:cs="Times New Roman"/>
+        </w:rPr>
+        <w:t>a)Explain</w:t>
+      </w:r>
+      <w:proofErr w:type="gramEnd"/>
+      <w:r>
+        <w:rPr>
+          <w:rFonts w:ascii="Helvetica" w:eastAsia="Times New Roman" w:hAnsi="Helvetica" w:cs="Times New Roman"/>
+        </w:rPr>
+        <w:t xml:space="preserve"> the solution in full.</w:t>
+      </w:r>
+    </w:p>
+    <w:p>
+      <w:pPr>
+        <w:rPr>
+          <w:rFonts w:ascii="Helvetica" w:eastAsia="Times New Roman" w:hAnsi="Helvetica" w:cs="Times New Roman"/>
+        </w:rPr>
+      </w:pPr>
+      <w:proofErr w:type="gramStart"/>
+      <w:r>
+        <w:rPr>
+          <w:rFonts w:ascii="Helvetica" w:eastAsia="Times New Roman" w:hAnsi="Helvetica" w:cs="Times New Roman"/>
+        </w:rPr>
+        <w:t>b)Describe</w:t>
+      </w:r>
+      <w:proofErr w:type="gramEnd"/>
+      <w:r>
+        <w:rPr>
+          <w:rFonts w:ascii="Helvetica" w:eastAsia="Times New Roman" w:hAnsi="Helvetica" w:cs="Times New Roman"/>
+        </w:rPr>
+        <w:t xml:space="preserve"> some test cases you tried out to make sure it works.</w:t>
       </w:r>
     </w:p>
     <w:p>
@@ -730,7 +945,21 @@
           <w:rPr>
             <w:rFonts w:ascii="Cambria" w:hAnsi="Cambria"/>
           </w:rPr>
-          <w:t xml:space="preserve">Daniel Carroll  10 July 2013  </w:t>
+          <w:t xml:space="preserve">Daniel </w:t>
+        </w:r>
+        <w:proofErr w:type="gramStart"/>
+        <w:r>
+          <w:rPr>
+            <w:rFonts w:ascii="Cambria" w:hAnsi="Cambria"/>
+          </w:rPr>
+          <w:t>Carroll  10</w:t>
+        </w:r>
+        <w:proofErr w:type="gramEnd"/>
+        <w:r>
+          <w:rPr>
+            <w:rFonts w:ascii="Cambria" w:hAnsi="Cambria"/>
+          </w:rPr>
+          <w:t xml:space="preserve"> July 2013  </w:t>
         </w:r>
       </w:p>
     </w:sdtContent>
@@ -816,7 +1045,21 @@
           <w:rPr>
             <w:rFonts w:ascii="Cambria" w:hAnsi="Cambria"/>
           </w:rPr>
-          <w:t xml:space="preserve">Daniel Carroll  10 July 2013  </w:t>
+          <w:t xml:space="preserve">Daniel </w:t>
+        </w:r>
+        <w:proofErr w:type="gramStart"/>
+        <w:r>
+          <w:rPr>
+            <w:rFonts w:ascii="Cambria" w:hAnsi="Cambria"/>
+          </w:rPr>
+          <w:t>Carroll  10</w:t>
+        </w:r>
+        <w:proofErr w:type="gramEnd"/>
+        <w:r>
+          <w:rPr>
+            <w:rFonts w:ascii="Cambria" w:hAnsi="Cambria"/>
+          </w:rPr>
+          <w:t xml:space="preserve"> July 2013  </w:t>
         </w:r>
       </w:p>
     </w:sdtContent>
@@ -1192,6 +1435,95 @@
     </w:lvl>
   </w:abstractNum>
   <w:abstractNum w:abstractNumId="4">
+    <w:nsid w:val="695352FA"/>
+    <w:multiLevelType w:val="hybridMultilevel"/>
+    <w:tmpl w:val="BC882748"/>
+    <w:lvl w:ilvl="0" w:tplc="93DC0016">
+      <w:start w:val="1"/>
+      <w:numFmt w:val="lowerLetter"/>
+      <w:lvlText w:val="(%1)"/>
+      <w:lvlJc w:val="left"/>
+      <w:pPr>
+        <w:ind w:left="1800" w:hanging="360"/>
+      </w:pPr>
+      <w:rPr>
+        <w:rFonts w:hint="default"/>
+      </w:rPr>
+    </w:lvl>
+    <w:lvl w:ilvl="1" w:tplc="04090019" w:tentative="1">
+      <w:start w:val="1"/>
+      <w:numFmt w:val="lowerLetter"/>
+      <w:lvlText w:val="%2."/>
+      <w:lvlJc w:val="left"/>
+      <w:pPr>
+        <w:ind w:left="2520" w:hanging="360"/>
+      </w:pPr>
+    </w:lvl>
+    <w:lvl w:ilvl="2" w:tplc="0409001B" w:tentative="1">
+      <w:start w:val="1"/>
+      <w:numFmt w:val="lowerRoman"/>
+      <w:lvlText w:val="%3."/>
+      <w:lvlJc w:val="right"/>
+      <w:pPr>
+        <w:ind w:left="3240" w:hanging="180"/>
+      </w:pPr>
+    </w:lvl>
+    <w:lvl w:ilvl="3" w:tplc="0409000F" w:tentative="1">
+      <w:start w:val="1"/>
+      <w:numFmt w:val="decimal"/>
+      <w:lvlText w:val="%4."/>
+      <w:lvlJc w:val="left"/>
+      <w:pPr>
+        <w:ind w:left="3960" w:hanging="360"/>
+      </w:pPr>
+    </w:lvl>
+    <w:lvl w:ilvl="4" w:tplc="04090019" w:tentative="1">
+      <w:start w:val="1"/>
+      <w:numFmt w:val="lowerLetter"/>
+      <w:lvlText w:val="%5."/>
+      <w:lvlJc w:val="left"/>
+      <w:pPr>
+        <w:ind w:left="4680" w:hanging="360"/>
+      </w:pPr>
+    </w:lvl>
+    <w:lvl w:ilvl="5" w:tplc="0409001B" w:tentative="1">
+      <w:start w:val="1"/>
+      <w:numFmt w:val="lowerRoman"/>
+      <w:lvlText w:val="%6."/>
+      <w:lvlJc w:val="right"/>
+      <w:pPr>
+        <w:ind w:left="5400" w:hanging="180"/>
+      </w:pPr>
+    </w:lvl>
+    <w:lvl w:ilvl="6" w:tplc="0409000F" w:tentative="1">
+      <w:start w:val="1"/>
+      <w:numFmt w:val="decimal"/>
+      <w:lvlText w:val="%7."/>
+      <w:lvlJc w:val="left"/>
+      <w:pPr>
+        <w:ind w:left="6120" w:hanging="360"/>
+      </w:pPr>
+    </w:lvl>
+    <w:lvl w:ilvl="7" w:tplc="04090019" w:tentative="1">
+      <w:start w:val="1"/>
+      <w:numFmt w:val="lowerLetter"/>
+      <w:lvlText w:val="%8."/>
+      <w:lvlJc w:val="left"/>
+      <w:pPr>
+        <w:ind w:left="6840" w:hanging="360"/>
+      </w:pPr>
+    </w:lvl>
+    <w:lvl w:ilvl="8" w:tplc="0409001B" w:tentative="1">
+      <w:start w:val="1"/>
+      <w:numFmt w:val="lowerRoman"/>
+      <w:lvlText w:val="%9."/>
+      <w:lvlJc w:val="right"/>
+      <w:pPr>
+        <w:ind w:left="7560" w:hanging="180"/>
+      </w:pPr>
+    </w:lvl>
+  </w:abstractNum>
+  <w:abstractNum w:abstractNumId="5">
     <w:nsid w:val="6EDC2D8C"/>
     <w:multiLevelType w:val="hybridMultilevel"/>
     <w:tmpl w:val="472A6576"/>
@@ -1290,10 +1622,13 @@
     <w:abstractNumId w:val="1"/>
   </w:num>
   <w:num w:numId="4">
-    <w:abstractNumId w:val="4"/>
+    <w:abstractNumId w:val="5"/>
   </w:num>
   <w:num w:numId="5">
     <w:abstractNumId w:val="2"/>
+  </w:num>
+  <w:num w:numId="6">
+    <w:abstractNumId w:val="4"/>
   </w:num>
 </w:numbering>
 </file>

</xml_diff>

<commit_message>
Refined description of solution and gave first solution
12 of 20
</commit_message>
<xml_diff>
--- a/WPF/Problem Solving/Carroll_Daniel_ProblemSolving.docx
+++ b/WPF/Problem Solving/Carroll_Daniel_ProblemSolving.docx
@@ -204,7 +204,13 @@
         </w:numPr>
       </w:pPr>
       <w:r>
-        <w:t>Odds of selecting black sock with single selection = 50%</w:t>
+        <w:t xml:space="preserve">Odds of selecting black sock with single </w:t>
+      </w:r>
+      <w:r>
+        <w:t xml:space="preserve">hand </w:t>
+      </w:r>
+      <w:r>
+        <w:t>selection = 50%</w:t>
       </w:r>
     </w:p>
     <w:p>
@@ -216,7 +222,13 @@
         </w:numPr>
       </w:pPr>
       <w:r>
-        <w:t>Odds of selecting brown sock with single selection = 30%</w:t>
+        <w:t xml:space="preserve">Odds of selecting brown sock with single </w:t>
+      </w:r>
+      <w:r>
+        <w:t xml:space="preserve">hand </w:t>
+      </w:r>
+      <w:r>
+        <w:t>selection = 30%</w:t>
       </w:r>
     </w:p>
     <w:p>
@@ -228,7 +240,15 @@
         </w:numPr>
       </w:pPr>
       <w:r>
-        <w:t>Odds of selecting white sock with single selection = 20%</w:t>
+        <w:t xml:space="preserve">Odds of selecting white sock with single </w:t>
+      </w:r>
+      <w:r>
+        <w:t xml:space="preserve">hand </w:t>
+      </w:r>
+      <w:bookmarkStart w:id="0" w:name="_GoBack"/>
+      <w:bookmarkEnd w:id="0"/>
+      <w:r>
+        <w:t>selection = 20%</w:t>
       </w:r>
     </w:p>
     <w:p>
@@ -263,8 +283,30 @@
       <w:r>
         <w:t>Choose a Solution</w:t>
       </w:r>
-      <w:bookmarkStart w:id="0" w:name="_GoBack"/>
-      <w:bookmarkEnd w:id="0"/>
+    </w:p>
+    <w:p>
+      <w:pPr>
+        <w:pStyle w:val="ListParagraph"/>
+        <w:numPr>
+          <w:ilvl w:val="0"/>
+          <w:numId w:val="7"/>
+        </w:numPr>
+      </w:pPr>
+      <w:r>
+        <w:t>The odds of getting a matching pair on initial selection are 25% in favor of black. There is a 50% chance of getting a black sock on each selection, needing to do so moves your odds to 25% (There is a 9% chance of getting brown alone, and 4% for white alone)</w:t>
+      </w:r>
+    </w:p>
+    <w:p>
+      <w:pPr>
+        <w:pStyle w:val="ListParagraph"/>
+        <w:numPr>
+          <w:ilvl w:val="0"/>
+          <w:numId w:val="7"/>
+        </w:numPr>
+      </w:pPr>
+      <w:r>
+        <w:t>For fun, I believe the best chances you have of sequentially selecting a pair of black socks followed by a pair of brown socks followed by a pair of white socks is 9/100% (0.09%) I did this by compounding the chances. 25%*9%*4%</w:t>
+      </w:r>
     </w:p>
     <w:p/>
     <w:p/>
@@ -507,6 +549,7 @@
         <w:rPr>
           <w:rFonts w:ascii="Helvetica" w:eastAsia="Times New Roman" w:hAnsi="Helvetica" w:cs="Times New Roman"/>
         </w:rPr>
+        <w:lastRenderedPageBreak/>
         <w:t>b)What</w:t>
       </w:r>
       <w:proofErr w:type="gramEnd"/>
@@ -668,7 +711,6 @@
         <w:rPr>
           <w:rFonts w:ascii="Helvetica" w:eastAsia="Times New Roman" w:hAnsi="Helvetica" w:cs="Times New Roman"/>
         </w:rPr>
-        <w:lastRenderedPageBreak/>
         <w:t>a)For</w:t>
       </w:r>
       <w:proofErr w:type="gramEnd"/>
@@ -1435,6 +1477,95 @@
     </w:lvl>
   </w:abstractNum>
   <w:abstractNum w:abstractNumId="4">
+    <w:nsid w:val="5D206B6A"/>
+    <w:multiLevelType w:val="hybridMultilevel"/>
+    <w:tmpl w:val="754455A8"/>
+    <w:lvl w:ilvl="0" w:tplc="4DD40ED6">
+      <w:start w:val="1"/>
+      <w:numFmt w:val="decimal"/>
+      <w:lvlText w:val="%1)"/>
+      <w:lvlJc w:val="left"/>
+      <w:pPr>
+        <w:ind w:left="1440" w:hanging="360"/>
+      </w:pPr>
+      <w:rPr>
+        <w:rFonts w:hint="default"/>
+      </w:rPr>
+    </w:lvl>
+    <w:lvl w:ilvl="1" w:tplc="04090019" w:tentative="1">
+      <w:start w:val="1"/>
+      <w:numFmt w:val="lowerLetter"/>
+      <w:lvlText w:val="%2."/>
+      <w:lvlJc w:val="left"/>
+      <w:pPr>
+        <w:ind w:left="2160" w:hanging="360"/>
+      </w:pPr>
+    </w:lvl>
+    <w:lvl w:ilvl="2" w:tplc="0409001B" w:tentative="1">
+      <w:start w:val="1"/>
+      <w:numFmt w:val="lowerRoman"/>
+      <w:lvlText w:val="%3."/>
+      <w:lvlJc w:val="right"/>
+      <w:pPr>
+        <w:ind w:left="2880" w:hanging="180"/>
+      </w:pPr>
+    </w:lvl>
+    <w:lvl w:ilvl="3" w:tplc="0409000F" w:tentative="1">
+      <w:start w:val="1"/>
+      <w:numFmt w:val="decimal"/>
+      <w:lvlText w:val="%4."/>
+      <w:lvlJc w:val="left"/>
+      <w:pPr>
+        <w:ind w:left="3600" w:hanging="360"/>
+      </w:pPr>
+    </w:lvl>
+    <w:lvl w:ilvl="4" w:tplc="04090019" w:tentative="1">
+      <w:start w:val="1"/>
+      <w:numFmt w:val="lowerLetter"/>
+      <w:lvlText w:val="%5."/>
+      <w:lvlJc w:val="left"/>
+      <w:pPr>
+        <w:ind w:left="4320" w:hanging="360"/>
+      </w:pPr>
+    </w:lvl>
+    <w:lvl w:ilvl="5" w:tplc="0409001B" w:tentative="1">
+      <w:start w:val="1"/>
+      <w:numFmt w:val="lowerRoman"/>
+      <w:lvlText w:val="%6."/>
+      <w:lvlJc w:val="right"/>
+      <w:pPr>
+        <w:ind w:left="5040" w:hanging="180"/>
+      </w:pPr>
+    </w:lvl>
+    <w:lvl w:ilvl="6" w:tplc="0409000F" w:tentative="1">
+      <w:start w:val="1"/>
+      <w:numFmt w:val="decimal"/>
+      <w:lvlText w:val="%7."/>
+      <w:lvlJc w:val="left"/>
+      <w:pPr>
+        <w:ind w:left="5760" w:hanging="360"/>
+      </w:pPr>
+    </w:lvl>
+    <w:lvl w:ilvl="7" w:tplc="04090019" w:tentative="1">
+      <w:start w:val="1"/>
+      <w:numFmt w:val="lowerLetter"/>
+      <w:lvlText w:val="%8."/>
+      <w:lvlJc w:val="left"/>
+      <w:pPr>
+        <w:ind w:left="6480" w:hanging="360"/>
+      </w:pPr>
+    </w:lvl>
+    <w:lvl w:ilvl="8" w:tplc="0409001B" w:tentative="1">
+      <w:start w:val="1"/>
+      <w:numFmt w:val="lowerRoman"/>
+      <w:lvlText w:val="%9."/>
+      <w:lvlJc w:val="right"/>
+      <w:pPr>
+        <w:ind w:left="7200" w:hanging="180"/>
+      </w:pPr>
+    </w:lvl>
+  </w:abstractNum>
+  <w:abstractNum w:abstractNumId="5">
     <w:nsid w:val="695352FA"/>
     <w:multiLevelType w:val="hybridMultilevel"/>
     <w:tmpl w:val="BC882748"/>
@@ -1523,7 +1654,7 @@
       </w:pPr>
     </w:lvl>
   </w:abstractNum>
-  <w:abstractNum w:abstractNumId="5">
+  <w:abstractNum w:abstractNumId="6">
     <w:nsid w:val="6EDC2D8C"/>
     <w:multiLevelType w:val="hybridMultilevel"/>
     <w:tmpl w:val="472A6576"/>
@@ -1622,12 +1753,15 @@
     <w:abstractNumId w:val="1"/>
   </w:num>
   <w:num w:numId="4">
-    <w:abstractNumId w:val="5"/>
+    <w:abstractNumId w:val="6"/>
   </w:num>
   <w:num w:numId="5">
     <w:abstractNumId w:val="2"/>
   </w:num>
   <w:num w:numId="6">
+    <w:abstractNumId w:val="5"/>
+  </w:num>
+  <w:num w:numId="7">
     <w:abstractNumId w:val="4"/>
   </w:num>
 </w:numbering>

</xml_diff>

<commit_message>
Fixed Header and cleaned more
17 of 20
</commit_message>
<xml_diff>
--- a/WPF/Problem Solving/Carroll_Daniel_ProblemSolving.docx
+++ b/WPF/Problem Solving/Carroll_Daniel_ProblemSolving.docx
@@ -20,185 +20,6 @@
           <w:rFonts w:ascii="Helvetica" w:eastAsia="Times New Roman" w:hAnsi="Helvetica" w:cs="Times New Roman"/>
         </w:rPr>
       </w:pPr>
-      <w:bookmarkStart w:id="0" w:name="_GoBack"/>
-      <w:bookmarkEnd w:id="0"/>
-    </w:p>
-    <w:p>
-      <w:pPr>
-        <w:pStyle w:val="ListParagraph"/>
-        <w:numPr>
-          <w:ilvl w:val="0"/>
-          <w:numId w:val="2"/>
-        </w:numPr>
-      </w:pPr>
-      <w:r>
-        <w:t>Define Problem: Calculate probability of fulfilling the problems requirements</w:t>
-      </w:r>
-    </w:p>
-    <w:p>
-      <w:pPr>
-        <w:pStyle w:val="ListParagraph"/>
-        <w:numPr>
-          <w:ilvl w:val="0"/>
-          <w:numId w:val="2"/>
-        </w:numPr>
-      </w:pPr>
-      <w:r>
-        <w:t>Break problem Apart</w:t>
-      </w:r>
-      <w:r>
-        <w:t>: Calculate the probability for a single selection of each color. Determine total number of each sock color.</w:t>
-      </w:r>
-    </w:p>
-    <w:p>
-      <w:pPr>
-        <w:pStyle w:val="ListParagraph"/>
-        <w:numPr>
-          <w:ilvl w:val="0"/>
-          <w:numId w:val="2"/>
-        </w:numPr>
-      </w:pPr>
-      <w:r>
-        <w:t>Identify Potential Solutions</w:t>
-      </w:r>
-    </w:p>
-    <w:p>
-      <w:pPr>
-        <w:pStyle w:val="ListParagraph"/>
-        <w:numPr>
-          <w:ilvl w:val="0"/>
-          <w:numId w:val="5"/>
-        </w:numPr>
-      </w:pPr>
-      <w:r>
-        <w:t>Calculate odds of selecting 1 of each color, for a pair, your odds are compounded</w:t>
-      </w:r>
-      <w:r>
-        <w:t>.</w:t>
-      </w:r>
-    </w:p>
-    <w:p>
-      <w:pPr>
-        <w:pStyle w:val="ListParagraph"/>
-        <w:numPr>
-          <w:ilvl w:val="0"/>
-          <w:numId w:val="5"/>
-        </w:numPr>
-      </w:pPr>
-      <w:r>
-        <w:t>Perform physical experiment, analyze results, repeat until average answer is stable</w:t>
-      </w:r>
-    </w:p>
-    <w:p>
-      <w:pPr>
-        <w:pStyle w:val="ListParagraph"/>
-        <w:numPr>
-          <w:ilvl w:val="0"/>
-          <w:numId w:val="2"/>
-        </w:numPr>
-      </w:pPr>
-      <w:r>
-        <w:t>Evaluate Potential Solutions</w:t>
-      </w:r>
-    </w:p>
-    <w:p>
-      <w:pPr>
-        <w:pStyle w:val="ListParagraph"/>
-        <w:numPr>
-          <w:ilvl w:val="0"/>
-          <w:numId w:val="4"/>
-        </w:numPr>
-      </w:pPr>
-      <w:r>
-        <w:t>Calculate Odds</w:t>
-      </w:r>
-    </w:p>
-    <w:p>
-      <w:pPr>
-        <w:pStyle w:val="ListParagraph"/>
-        <w:numPr>
-          <w:ilvl w:val="0"/>
-          <w:numId w:val="6"/>
-        </w:numPr>
-      </w:pPr>
-      <w:r>
-        <w:t>Black socks = 10, Brown Socks = 6, White Socks = 4</w:t>
-      </w:r>
-    </w:p>
-    <w:p>
-      <w:pPr>
-        <w:pStyle w:val="ListParagraph"/>
-        <w:numPr>
-          <w:ilvl w:val="0"/>
-          <w:numId w:val="6"/>
-        </w:numPr>
-      </w:pPr>
-      <w:r>
-        <w:t xml:space="preserve">Odds of selecting black sock with single </w:t>
-      </w:r>
-      <w:r>
-        <w:t xml:space="preserve">hand </w:t>
-      </w:r>
-      <w:r>
-        <w:t>selection = 50%</w:t>
-      </w:r>
-    </w:p>
-    <w:p>
-      <w:pPr>
-        <w:pStyle w:val="ListParagraph"/>
-        <w:numPr>
-          <w:ilvl w:val="0"/>
-          <w:numId w:val="6"/>
-        </w:numPr>
-      </w:pPr>
-      <w:r>
-        <w:t xml:space="preserve">Odds of selecting brown sock with single </w:t>
-      </w:r>
-      <w:r>
-        <w:t xml:space="preserve">hand </w:t>
-      </w:r>
-      <w:r>
-        <w:t>selection = 30%</w:t>
-      </w:r>
-    </w:p>
-    <w:p>
-      <w:pPr>
-        <w:pStyle w:val="ListParagraph"/>
-        <w:numPr>
-          <w:ilvl w:val="0"/>
-          <w:numId w:val="6"/>
-        </w:numPr>
-      </w:pPr>
-      <w:r>
-        <w:t xml:space="preserve">Odds of selecting white sock with single </w:t>
-      </w:r>
-      <w:r>
-        <w:t xml:space="preserve">hand </w:t>
-      </w:r>
-      <w:r>
-        <w:t>selection = 20%</w:t>
-      </w:r>
-    </w:p>
-    <w:p>
-      <w:pPr>
-        <w:pStyle w:val="ListParagraph"/>
-        <w:numPr>
-          <w:ilvl w:val="0"/>
-          <w:numId w:val="4"/>
-        </w:numPr>
-      </w:pPr>
-      <w:r>
-        <w:t>Perform Physical experiment</w:t>
-      </w:r>
-    </w:p>
-    <w:p>
-      <w:pPr>
-        <w:pStyle w:val="ListParagraph"/>
-        <w:ind w:left="1440"/>
-      </w:pPr>
-      <w:r>
-        <w:t>(a) Process = Tedious and inefficient</w:t>
-      </w:r>
     </w:p>
     <w:p>
       <w:pPr>
@@ -258,138 +79,10 @@
     <w:p>
       <w:pPr>
         <w:pStyle w:val="ListParagraph"/>
-        <w:numPr>
-          <w:ilvl w:val="0"/>
-          <w:numId w:val="3"/>
-        </w:numPr>
-      </w:pPr>
-      <w:r>
-        <w:t>Define Problem</w:t>
-      </w:r>
-      <w:r>
-        <w:t xml:space="preserve">: Determine a method predicting finger landing based on given </w:t>
-      </w:r>
-      <w:proofErr w:type="spellStart"/>
-      <w:r>
-        <w:t>interger</w:t>
-      </w:r>
-      <w:proofErr w:type="spellEnd"/>
-    </w:p>
-    <w:p>
-      <w:pPr>
-        <w:pStyle w:val="ListParagraph"/>
-        <w:numPr>
-          <w:ilvl w:val="0"/>
-          <w:numId w:val="3"/>
-        </w:numPr>
-      </w:pPr>
-      <w:r>
-        <w:t>Break problem Apart</w:t>
-      </w:r>
-      <w:r>
-        <w:t>: Need to find repeating pattern that can be followed for counting in a not 10 based system</w:t>
-      </w:r>
-    </w:p>
-    <w:p>
-      <w:pPr>
-        <w:pStyle w:val="ListParagraph"/>
-        <w:numPr>
-          <w:ilvl w:val="0"/>
-          <w:numId w:val="3"/>
-        </w:numPr>
-      </w:pPr>
-      <w:r>
-        <w:t>Identify Potential Solutions</w:t>
-      </w:r>
-      <w:r>
-        <w:t xml:space="preserve">: </w:t>
-      </w:r>
-    </w:p>
-    <w:p>
-      <w:pPr>
-        <w:pStyle w:val="ListParagraph"/>
-        <w:ind w:left="1080"/>
-      </w:pPr>
-      <w:r>
-        <w:t>A, Determine a repeating pattern and see if you can apply it exponentially</w:t>
-      </w:r>
-    </w:p>
-    <w:p>
-      <w:pPr>
-        <w:pStyle w:val="ListParagraph"/>
-        <w:ind w:left="1080"/>
-      </w:pPr>
-      <w:r>
-        <w:t xml:space="preserve">B, Search the </w:t>
-      </w:r>
-      <w:proofErr w:type="gramStart"/>
-      <w:r>
-        <w:t>internet</w:t>
-      </w:r>
-      <w:proofErr w:type="gramEnd"/>
-      <w:r>
-        <w:t xml:space="preserve"> for help</w:t>
-      </w:r>
-    </w:p>
-    <w:p>
-      <w:pPr>
-        <w:pStyle w:val="ListParagraph"/>
-        <w:numPr>
-          <w:ilvl w:val="0"/>
-          <w:numId w:val="3"/>
-        </w:numPr>
-      </w:pPr>
-      <w:r>
-        <w:t>Evaluate Potential Solutions</w:t>
-      </w:r>
-    </w:p>
-    <w:p>
-      <w:pPr>
-        <w:pStyle w:val="ListParagraph"/>
-        <w:ind w:left="1080"/>
-      </w:pPr>
-      <w:r>
-        <w:t>A, Seems possible, need to explore</w:t>
-      </w:r>
-    </w:p>
-    <w:p>
-      <w:pPr>
-        <w:pStyle w:val="ListParagraph"/>
-        <w:ind w:left="1080"/>
-      </w:pPr>
-      <w:r>
-        <w:t>B, Seems like cheating</w:t>
-      </w:r>
-    </w:p>
-    <w:p>
-      <w:pPr>
-        <w:pStyle w:val="ListParagraph"/>
-        <w:numPr>
-          <w:ilvl w:val="0"/>
-          <w:numId w:val="3"/>
-        </w:numPr>
-      </w:pPr>
-      <w:r>
-        <w:t>Choose a Solution</w:t>
-      </w:r>
-    </w:p>
-    <w:p>
-      <w:pPr>
-        <w:pStyle w:val="ListParagraph"/>
-        <w:numPr>
-          <w:ilvl w:val="0"/>
-          <w:numId w:val="8"/>
-        </w:numPr>
-      </w:pPr>
-      <w:r>
-        <w:t>I built an excel document to help with this.</w:t>
-      </w:r>
-    </w:p>
-    <w:p>
-      <w:pPr>
-        <w:pStyle w:val="ListParagraph"/>
         <w:ind w:left="1440"/>
       </w:pPr>
+      <w:bookmarkStart w:id="0" w:name="_GoBack"/>
+      <w:bookmarkEnd w:id="0"/>
       <w:r>
         <w:t>10 = Index 100 = Ring 1000 = Index</w:t>
       </w:r>
@@ -397,6 +90,10 @@
     <w:sectPr>
       <w:headerReference w:type="even" r:id="rId8"/>
       <w:headerReference w:type="default" r:id="rId9"/>
+      <w:footerReference w:type="even" r:id="rId10"/>
+      <w:footerReference w:type="default" r:id="rId11"/>
+      <w:headerReference w:type="first" r:id="rId12"/>
+      <w:footerReference w:type="first" r:id="rId13"/>
       <w:pgSz w:w="12240" w:h="15840"/>
       <w:pgMar w:top="1440" w:right="1440" w:bottom="1440" w:left="1440" w:header="720" w:footer="720" w:gutter="0"/>
       <w:cols w:space="720"/>
@@ -423,6 +120,36 @@
     </w:p>
   </w:endnote>
 </w:endnotes>
+</file>
+
+<file path=word/footer1.xml><?xml version="1.0" encoding="utf-8"?>
+<w:ftr xmlns:wpc="http://schemas.microsoft.com/office/word/2010/wordprocessingCanvas" xmlns:mo="http://schemas.microsoft.com/office/mac/office/2008/main" xmlns:mc="http://schemas.openxmlformats.org/markup-compatibility/2006" xmlns:mv="urn:schemas-microsoft-com:mac:vml" xmlns:o="urn:schemas-microsoft-com:office:office" xmlns:r="http://schemas.openxmlformats.org/officeDocument/2006/relationships" xmlns:m="http://schemas.openxmlformats.org/officeDocument/2006/math" xmlns:v="urn:schemas-microsoft-com:vml" xmlns:wp14="http://schemas.microsoft.com/office/word/2010/wordprocessingDrawing" xmlns:wp="http://schemas.openxmlformats.org/drawingml/2006/wordprocessingDrawing" xmlns:w10="urn:schemas-microsoft-com:office:word" xmlns:w="http://schemas.openxmlformats.org/wordprocessingml/2006/main" xmlns:w14="http://schemas.microsoft.com/office/word/2010/wordml" xmlns:wpg="http://schemas.microsoft.com/office/word/2010/wordprocessingGroup" xmlns:wpi="http://schemas.microsoft.com/office/word/2010/wordprocessingInk" xmlns:wne="http://schemas.microsoft.com/office/word/2006/wordml" xmlns:wps="http://schemas.microsoft.com/office/word/2010/wordprocessingShape" mc:Ignorable="w14 wp14">
+  <w:p>
+    <w:pPr>
+      <w:pStyle w:val="Footer"/>
+    </w:pPr>
+  </w:p>
+</w:ftr>
+</file>
+
+<file path=word/footer2.xml><?xml version="1.0" encoding="utf-8"?>
+<w:ftr xmlns:wpc="http://schemas.microsoft.com/office/word/2010/wordprocessingCanvas" xmlns:mo="http://schemas.microsoft.com/office/mac/office/2008/main" xmlns:mc="http://schemas.openxmlformats.org/markup-compatibility/2006" xmlns:mv="urn:schemas-microsoft-com:mac:vml" xmlns:o="urn:schemas-microsoft-com:office:office" xmlns:r="http://schemas.openxmlformats.org/officeDocument/2006/relationships" xmlns:m="http://schemas.openxmlformats.org/officeDocument/2006/math" xmlns:v="urn:schemas-microsoft-com:vml" xmlns:wp14="http://schemas.microsoft.com/office/word/2010/wordprocessingDrawing" xmlns:wp="http://schemas.openxmlformats.org/drawingml/2006/wordprocessingDrawing" xmlns:w10="urn:schemas-microsoft-com:office:word" xmlns:w="http://schemas.openxmlformats.org/wordprocessingml/2006/main" xmlns:w14="http://schemas.microsoft.com/office/word/2010/wordml" xmlns:wpg="http://schemas.microsoft.com/office/word/2010/wordprocessingGroup" xmlns:wpi="http://schemas.microsoft.com/office/word/2010/wordprocessingInk" xmlns:wne="http://schemas.microsoft.com/office/word/2006/wordml" xmlns:wps="http://schemas.microsoft.com/office/word/2010/wordprocessingShape" mc:Ignorable="w14 wp14">
+  <w:p>
+    <w:pPr>
+      <w:pStyle w:val="Footer"/>
+    </w:pPr>
+  </w:p>
+</w:ftr>
+</file>
+
+<file path=word/footer3.xml><?xml version="1.0" encoding="utf-8"?>
+<w:ftr xmlns:wpc="http://schemas.microsoft.com/office/word/2010/wordprocessingCanvas" xmlns:mo="http://schemas.microsoft.com/office/mac/office/2008/main" xmlns:mc="http://schemas.openxmlformats.org/markup-compatibility/2006" xmlns:mv="urn:schemas-microsoft-com:mac:vml" xmlns:o="urn:schemas-microsoft-com:office:office" xmlns:r="http://schemas.openxmlformats.org/officeDocument/2006/relationships" xmlns:m="http://schemas.openxmlformats.org/officeDocument/2006/math" xmlns:v="urn:schemas-microsoft-com:vml" xmlns:wp14="http://schemas.microsoft.com/office/word/2010/wordprocessingDrawing" xmlns:wp="http://schemas.openxmlformats.org/drawingml/2006/wordprocessingDrawing" xmlns:w10="urn:schemas-microsoft-com:office:word" xmlns:w="http://schemas.openxmlformats.org/wordprocessingml/2006/main" xmlns:w14="http://schemas.microsoft.com/office/word/2010/wordml" xmlns:wpg="http://schemas.microsoft.com/office/word/2010/wordprocessingGroup" xmlns:wpi="http://schemas.microsoft.com/office/word/2010/wordprocessingInk" xmlns:wne="http://schemas.microsoft.com/office/word/2006/wordml" xmlns:wps="http://schemas.microsoft.com/office/word/2010/wordprocessingShape" mc:Ignorable="w14 wp14">
+  <w:p>
+    <w:pPr>
+      <w:pStyle w:val="Footer"/>
+    </w:pPr>
+  </w:p>
+</w:ftr>
 </file>
 
 <file path=word/footnotes.xml><?xml version="1.0" encoding="utf-8"?>
@@ -599,10 +326,30 @@
     <w:pPr>
       <w:pStyle w:val="Header"/>
       <w:jc w:val="center"/>
+      <w:rPr>
+        <w:rFonts w:cs="Times New Roman"/>
+        <w:sz w:val="22"/>
+        <w:szCs w:val="22"/>
+      </w:rPr>
     </w:pPr>
     <w:r>
+      <w:rPr>
+        <w:rFonts w:cs="Times New Roman"/>
+        <w:sz w:val="22"/>
+        <w:szCs w:val="22"/>
+      </w:rPr>
       <w:t>Class: Web Programming Fundamentals, Assignment: Problem Solving</w:t>
     </w:r>
+  </w:p>
+</w:hdr>
+</file>
+
+<file path=word/header3.xml><?xml version="1.0" encoding="utf-8"?>
+<w:hdr xmlns:wpc="http://schemas.microsoft.com/office/word/2010/wordprocessingCanvas" xmlns:mo="http://schemas.microsoft.com/office/mac/office/2008/main" xmlns:mc="http://schemas.openxmlformats.org/markup-compatibility/2006" xmlns:mv="urn:schemas-microsoft-com:mac:vml" xmlns:o="urn:schemas-microsoft-com:office:office" xmlns:r="http://schemas.openxmlformats.org/officeDocument/2006/relationships" xmlns:m="http://schemas.openxmlformats.org/officeDocument/2006/math" xmlns:v="urn:schemas-microsoft-com:vml" xmlns:wp14="http://schemas.microsoft.com/office/word/2010/wordprocessingDrawing" xmlns:wp="http://schemas.openxmlformats.org/drawingml/2006/wordprocessingDrawing" xmlns:w10="urn:schemas-microsoft-com:office:word" xmlns:w="http://schemas.openxmlformats.org/wordprocessingml/2006/main" xmlns:w14="http://schemas.microsoft.com/office/word/2010/wordml" xmlns:wpg="http://schemas.microsoft.com/office/word/2010/wordprocessingGroup" xmlns:wpi="http://schemas.microsoft.com/office/word/2010/wordprocessingInk" xmlns:wne="http://schemas.microsoft.com/office/word/2006/wordml" xmlns:wps="http://schemas.microsoft.com/office/word/2010/wordprocessingShape" mc:Ignorable="w14 wp14">
+  <w:p>
+    <w:pPr>
+      <w:pStyle w:val="Header"/>
+    </w:pPr>
   </w:p>
 </w:hdr>
 </file>

</xml_diff>